<commit_message>
Update Paper - Add USD result description in Chapter 3
</commit_message>
<xml_diff>
--- a/Report/Paper/FOREIGN EXCHANGE PREDICTION USING LONG SHORT-TERM MEMORY OPTIMIZED WITH GENETIC ALGORITHM.docx
+++ b/Report/Paper/FOREIGN EXCHANGE PREDICTION USING LONG SHORT-TERM MEMORY OPTIMIZED WITH GENETIC ALGORITHM.docx
@@ -18,8 +18,9 @@
           <w:rFonts w:ascii="Arial" w:hAnsi="Arial" w:cs="Arial"/>
           <w:sz w:val="32"/>
           <w:szCs w:val="32"/>
-        </w:rPr>
-        <w:t xml:space="preserve">Foreign Exchange Prediction </w:t>
+          <w:lang w:val="en-US"/>
+        </w:rPr>
+        <w:t xml:space="preserve">Foreign Exchange Prediction using </w:t>
       </w:r>
       <w:r>
         <w:rPr>
@@ -28,15 +29,7 @@
           <w:szCs w:val="32"/>
           <w:lang w:val="en-US"/>
         </w:rPr>
-        <w:t>u</w:t>
-      </w:r>
-      <w:r>
-        <w:rPr>
-          <w:rFonts w:ascii="Arial" w:hAnsi="Arial" w:cs="Arial"/>
-          <w:sz w:val="32"/>
-          <w:szCs w:val="32"/>
-        </w:rPr>
-        <w:t xml:space="preserve">sing </w:t>
+        <w:t>LSTM</w:t>
       </w:r>
       <w:r>
         <w:rPr>
@@ -45,32 +38,7 @@
           <w:szCs w:val="32"/>
           <w:lang w:val="en-US"/>
         </w:rPr>
-        <w:t>LSTM</w:t>
-      </w:r>
-      <w:r>
-        <w:rPr>
-          <w:rFonts w:ascii="Arial" w:hAnsi="Arial" w:cs="Arial"/>
-          <w:sz w:val="32"/>
-          <w:szCs w:val="32"/>
-        </w:rPr>
-        <w:t xml:space="preserve"> Optimized </w:t>
-      </w:r>
-      <w:r>
-        <w:rPr>
-          <w:rFonts w:ascii="Arial" w:hAnsi="Arial" w:cs="Arial"/>
-          <w:sz w:val="32"/>
-          <w:szCs w:val="32"/>
-          <w:lang w:val="en-US"/>
-        </w:rPr>
-        <w:t>w</w:t>
-      </w:r>
-      <w:r>
-        <w:rPr>
-          <w:rFonts w:ascii="Arial" w:hAnsi="Arial" w:cs="Arial"/>
-          <w:sz w:val="32"/>
-          <w:szCs w:val="32"/>
-        </w:rPr>
-        <w:t>ith Genetic Algorithm</w:t>
+        <w:t xml:space="preserve"> Optimized with Genetic Algorithm</w:t>
       </w:r>
     </w:p>
     <w:p>
@@ -100,7 +68,6 @@
           <w:rFonts w:ascii="Arial" w:hAnsi="Arial" w:cs="Arial"/>
           <w:b/>
           <w:bCs/>
-          <w:lang w:val="id-ID"/>
         </w:rPr>
       </w:pPr>
       <w:r>
@@ -116,7 +83,6 @@
           <w:rFonts w:ascii="Arial" w:hAnsi="Arial" w:cs="Arial"/>
           <w:b/>
           <w:bCs/>
-          <w:lang w:val="id-ID"/>
         </w:rPr>
         <w:t xml:space="preserve">, </w:t>
       </w:r>
@@ -207,28 +173,8 @@
       <w:r>
         <w:rPr>
           <w:rFonts w:ascii="Arial" w:hAnsi="Arial" w:cs="Arial"/>
-          <w:lang w:val="id-ID"/>
-        </w:rPr>
-        <w:t>e</w:t>
-      </w:r>
-      <w:r>
-        <w:rPr>
-          <w:rFonts w:ascii="Arial" w:hAnsi="Arial" w:cs="Arial"/>
-        </w:rPr>
-        <w:t>-</w:t>
-      </w:r>
-      <w:r>
-        <w:rPr>
-          <w:rFonts w:ascii="Arial" w:hAnsi="Arial" w:cs="Arial"/>
-          <w:lang w:val="id-ID"/>
-        </w:rPr>
-        <w:t>mail</w:t>
-      </w:r>
-      <w:r>
-        <w:rPr>
-          <w:rFonts w:ascii="Arial" w:hAnsi="Arial" w:cs="Arial"/>
-        </w:rPr>
-        <w:t xml:space="preserve">: </w:t>
+        </w:rPr>
+        <w:t xml:space="preserve">e-mail: </w:t>
       </w:r>
       <w:hyperlink r:id="rId8" w:history="1">
         <w:r>
@@ -257,7 +203,6 @@
         <w:jc w:val="center"/>
         <w:rPr>
           <w:rFonts w:ascii="Arial" w:hAnsi="Arial" w:cs="Arial"/>
-          <w:lang w:val="id-ID"/>
         </w:rPr>
       </w:pPr>
     </w:p>
@@ -266,7 +211,6 @@
         <w:jc w:val="center"/>
         <w:rPr>
           <w:rFonts w:ascii="Arial" w:hAnsi="Arial" w:cs="Arial"/>
-          <w:lang w:val="id-ID"/>
         </w:rPr>
       </w:pPr>
     </w:p>
@@ -391,7 +335,6 @@
         <w:jc w:val="both"/>
         <w:rPr>
           <w:rFonts w:ascii="Arial" w:hAnsi="Arial" w:cs="Arial"/>
-          <w:lang w:val="id-ID"/>
         </w:rPr>
       </w:pPr>
     </w:p>
@@ -401,7 +344,6 @@
           <w:rFonts w:ascii="Arial" w:hAnsi="Arial" w:cs="Arial"/>
           <w:b/>
           <w:bCs/>
-          <w:lang w:val="id-ID"/>
         </w:rPr>
       </w:pPr>
       <w:r>
@@ -409,18 +351,8 @@
           <w:rFonts w:ascii="Arial" w:hAnsi="Arial" w:cs="Arial"/>
           <w:b/>
           <w:bCs/>
-          <w:lang w:val="id-ID"/>
-        </w:rPr>
-        <w:t xml:space="preserve">1. </w:t>
-      </w:r>
-      <w:r>
-        <w:rPr>
-          <w:rFonts w:ascii="Arial" w:hAnsi="Arial" w:cs="Arial"/>
-          <w:b/>
-          <w:bCs/>
-          <w:lang w:val="id-ID"/>
-        </w:rPr>
-        <w:t>Introduction</w:t>
+        </w:rPr>
+        <w:t>1. Introduction</w:t>
       </w:r>
     </w:p>
     <w:p>
@@ -429,35 +361,24 @@
         <w:jc w:val="both"/>
         <w:rPr>
           <w:rFonts w:ascii="Arial" w:hAnsi="Arial" w:cs="Arial"/>
-          <w:lang w:val="id-ID"/>
-        </w:rPr>
-      </w:pPr>
-      <w:r>
-        <w:rPr>
-          <w:rFonts w:ascii="Arial" w:hAnsi="Arial" w:cs="Arial"/>
-          <w:lang w:val="id-ID"/>
+        </w:rPr>
+      </w:pPr>
+      <w:r>
+        <w:rPr>
+          <w:rFonts w:ascii="Arial" w:hAnsi="Arial" w:cs="Arial"/>
         </w:rPr>
         <w:t xml:space="preserve">Foreign exchange (Forex) is one of the world's largest financial markets, with more than $5.1 trillion traded every day. </w:t>
       </w:r>
       <w:r>
         <w:rPr>
           <w:rFonts w:ascii="Arial" w:hAnsi="Arial" w:cs="Arial"/>
-          <w:lang w:val="id-ID"/>
-        </w:rPr>
-        <w:t>The intricacies and fluctuations inherent in Forex render price prediction challenging</w:t>
-      </w:r>
-      <w:r>
-        <w:rPr>
-          <w:rFonts w:ascii="Arial" w:hAnsi="Arial" w:cs="Arial"/>
-          <w:lang w:val="id-ID"/>
-        </w:rPr>
-        <w:t xml:space="preserve"> </w:t>
+        </w:rPr>
+        <w:t xml:space="preserve">The intricacies and fluctuations inherent in Forex render price prediction challenging </w:t>
       </w:r>
       <w:sdt>
         <w:sdtPr>
           <w:rPr>
             <w:rFonts w:ascii="Arial" w:hAnsi="Arial" w:cs="Arial"/>
-            <w:lang w:val="id-ID"/>
           </w:rPr>
           <w:id w:val="-1480908519"/>
           <w:citation/>
@@ -467,7 +388,6 @@
           <w:r>
             <w:rPr>
               <w:rFonts w:ascii="Arial" w:hAnsi="Arial" w:cs="Arial"/>
-              <w:lang w:val="id-ID"/>
             </w:rPr>
             <w:fldChar w:fldCharType="begin"/>
           </w:r>
@@ -480,7 +400,6 @@
           <w:r>
             <w:rPr>
               <w:rFonts w:ascii="Arial" w:hAnsi="Arial" w:cs="Arial"/>
-              <w:lang w:val="id-ID"/>
             </w:rPr>
             <w:fldChar w:fldCharType="separate"/>
           </w:r>
@@ -494,7 +413,6 @@
           <w:r>
             <w:rPr>
               <w:rFonts w:ascii="Arial" w:hAnsi="Arial" w:cs="Arial"/>
-              <w:lang w:val="id-ID"/>
             </w:rPr>
             <w:fldChar w:fldCharType="end"/>
           </w:r>
@@ -503,28 +421,24 @@
       <w:r>
         <w:rPr>
           <w:rFonts w:ascii="Arial" w:hAnsi="Arial" w:cs="Arial"/>
-          <w:lang w:val="id-ID"/>
         </w:rPr>
         <w:t>,</w:t>
       </w:r>
       <w:r>
         <w:rPr>
           <w:rFonts w:ascii="Arial" w:hAnsi="Arial" w:cs="Arial"/>
-          <w:lang w:val="id-ID"/>
         </w:rPr>
         <w:t xml:space="preserve"> </w:t>
       </w:r>
       <w:r>
         <w:rPr>
           <w:rFonts w:ascii="Arial" w:hAnsi="Arial" w:cs="Arial"/>
-          <w:lang w:val="id-ID"/>
         </w:rPr>
         <w:t>particularly in regions like Indonesia where fostering sustainable economic development and enhancing citizens' welfare is paramount. Exchange rate instability poses a significant deterrent to investor confidence, potentially hindering Indonesia's developmental progress, given the substantial role foreign investors play in its economic growth</w:t>
       </w:r>
       <w:r>
         <w:rPr>
           <w:rFonts w:ascii="Arial" w:hAnsi="Arial" w:cs="Arial"/>
-          <w:lang w:val="id-ID"/>
         </w:rPr>
         <w:t xml:space="preserve"> </w:t>
       </w:r>
@@ -532,7 +446,6 @@
         <w:sdtPr>
           <w:rPr>
             <w:rFonts w:ascii="Arial" w:hAnsi="Arial" w:cs="Arial"/>
-            <w:lang w:val="id-ID"/>
           </w:rPr>
           <w:id w:val="574558324"/>
           <w:citation/>
@@ -542,7 +455,6 @@
           <w:r>
             <w:rPr>
               <w:rFonts w:ascii="Arial" w:hAnsi="Arial" w:cs="Arial"/>
-              <w:lang w:val="id-ID"/>
             </w:rPr>
             <w:fldChar w:fldCharType="begin"/>
           </w:r>
@@ -555,7 +467,6 @@
           <w:r>
             <w:rPr>
               <w:rFonts w:ascii="Arial" w:hAnsi="Arial" w:cs="Arial"/>
-              <w:lang w:val="id-ID"/>
             </w:rPr>
             <w:fldChar w:fldCharType="separate"/>
           </w:r>
@@ -569,7 +480,6 @@
           <w:r>
             <w:rPr>
               <w:rFonts w:ascii="Arial" w:hAnsi="Arial" w:cs="Arial"/>
-              <w:lang w:val="id-ID"/>
             </w:rPr>
             <w:fldChar w:fldCharType="end"/>
           </w:r>
@@ -578,23 +488,14 @@
       <w:r>
         <w:rPr>
           <w:rFonts w:ascii="Arial" w:hAnsi="Arial" w:cs="Arial"/>
-          <w:lang w:val="id-ID"/>
         </w:rPr>
         <w:t>.</w:t>
       </w:r>
       <w:r>
         <w:rPr>
           <w:rFonts w:ascii="Arial" w:hAnsi="Arial" w:cs="Arial"/>
-          <w:lang w:val="id-ID"/>
-        </w:rPr>
-        <w:t xml:space="preserve"> </w:t>
-      </w:r>
-      <w:r>
-        <w:rPr>
-          <w:rFonts w:ascii="Arial" w:hAnsi="Arial" w:cs="Arial"/>
-          <w:lang w:val="id-ID"/>
-        </w:rPr>
-        <w:t>The consequential impact of such instability cannot be overstated, especially considering the pivotal role that foreign investors have historically played in propelling Indonesia's economic growth trajectory forward. As such, mitigating the adverse effects of exchange rate fluctuations assumes paramount importance, necessitating robust predictive models and strategic interventions to navigate the complexities of the Forex landscape effectively.</w:t>
+        </w:rPr>
+        <w:t xml:space="preserve"> The consequential impact of such instability cannot be overstated, especially considering the pivotal role that foreign investors have historically played in propelling Indonesia's economic growth trajectory forward. As such, mitigating the adverse effects of exchange rate fluctuations assumes paramount importance, necessitating robust predictive models and strategic interventions to navigate the complexities of the Forex landscape effectively.</w:t>
       </w:r>
     </w:p>
     <w:p>
@@ -603,28 +504,18 @@
         <w:jc w:val="both"/>
         <w:rPr>
           <w:rFonts w:ascii="Arial" w:hAnsi="Arial" w:cs="Arial"/>
-          <w:lang w:val="id-ID"/>
-        </w:rPr>
-      </w:pPr>
-      <w:r>
-        <w:rPr>
-          <w:rFonts w:ascii="Arial" w:hAnsi="Arial" w:cs="Arial"/>
-          <w:lang w:val="id-ID"/>
-        </w:rPr>
-        <w:t>The realm of Deep Learning, celebrated for its triumphs in diverse domains like image recognition, natural language processing, and speech recognition, has garnered considerable attention for its applicability in forecasting exchange rates</w:t>
-      </w:r>
-      <w:r>
-        <w:rPr>
-          <w:rFonts w:ascii="Arial" w:hAnsi="Arial" w:cs="Arial"/>
-          <w:lang w:val="id-ID"/>
-        </w:rPr>
-        <w:t xml:space="preserve"> </w:t>
+        </w:rPr>
+      </w:pPr>
+      <w:r>
+        <w:rPr>
+          <w:rFonts w:ascii="Arial" w:hAnsi="Arial" w:cs="Arial"/>
+        </w:rPr>
+        <w:t xml:space="preserve">The realm of Deep Learning, celebrated for its triumphs in diverse domains like image recognition, natural language processing, and speech recognition, has garnered considerable attention for its applicability in forecasting exchange rates </w:t>
       </w:r>
       <w:sdt>
         <w:sdtPr>
           <w:rPr>
             <w:rFonts w:ascii="Arial" w:hAnsi="Arial" w:cs="Arial"/>
-            <w:lang w:val="id-ID"/>
           </w:rPr>
           <w:id w:val="1528362367"/>
           <w:citation/>
@@ -634,7 +525,6 @@
           <w:r>
             <w:rPr>
               <w:rFonts w:ascii="Arial" w:hAnsi="Arial" w:cs="Arial"/>
-              <w:lang w:val="id-ID"/>
             </w:rPr>
             <w:fldChar w:fldCharType="begin"/>
           </w:r>
@@ -647,7 +537,6 @@
           <w:r>
             <w:rPr>
               <w:rFonts w:ascii="Arial" w:hAnsi="Arial" w:cs="Arial"/>
-              <w:lang w:val="id-ID"/>
             </w:rPr>
             <w:fldChar w:fldCharType="separate"/>
           </w:r>
@@ -661,7 +550,6 @@
           <w:r>
             <w:rPr>
               <w:rFonts w:ascii="Arial" w:hAnsi="Arial" w:cs="Arial"/>
-              <w:lang w:val="id-ID"/>
             </w:rPr>
             <w:fldChar w:fldCharType="end"/>
           </w:r>
@@ -670,21 +558,18 @@
       <w:r>
         <w:rPr>
           <w:rFonts w:ascii="Arial" w:hAnsi="Arial" w:cs="Arial"/>
-          <w:lang w:val="id-ID"/>
         </w:rPr>
         <w:t xml:space="preserve">. </w:t>
       </w:r>
       <w:r>
         <w:rPr>
           <w:rFonts w:ascii="Arial" w:hAnsi="Arial" w:cs="Arial"/>
-          <w:lang w:val="id-ID"/>
         </w:rPr>
         <w:t>This burgeoning interest is evident across the global financial landscape, where financial researchers have dedicated substantial efforts to studying and analyzing the intricacies of both stock and Forex markets. The advent of artificial intelligence has revolutionized investment strategies, precipitating a notable uptick in the utilization of Deep Learning models by investors seeking to predict and analyze stock and Forex prices. Over time, empirical evidence has firmly established the efficacy of Deep Learning methodologies in successfully predicting fluctuations in both stock and Forex prices</w:t>
       </w:r>
       <w:r>
         <w:rPr>
           <w:rFonts w:ascii="Arial" w:hAnsi="Arial" w:cs="Arial"/>
-          <w:lang w:val="id-ID"/>
         </w:rPr>
         <w:t xml:space="preserve"> </w:t>
       </w:r>
@@ -692,7 +577,6 @@
         <w:sdtPr>
           <w:rPr>
             <w:rFonts w:ascii="Arial" w:hAnsi="Arial" w:cs="Arial"/>
-            <w:lang w:val="id-ID"/>
           </w:rPr>
           <w:id w:val="409126406"/>
           <w:citation/>
@@ -702,7 +586,6 @@
           <w:r>
             <w:rPr>
               <w:rFonts w:ascii="Arial" w:hAnsi="Arial" w:cs="Arial"/>
-              <w:lang w:val="id-ID"/>
             </w:rPr>
             <w:fldChar w:fldCharType="begin"/>
           </w:r>
@@ -715,7 +598,6 @@
           <w:r>
             <w:rPr>
               <w:rFonts w:ascii="Arial" w:hAnsi="Arial" w:cs="Arial"/>
-              <w:lang w:val="id-ID"/>
             </w:rPr>
             <w:fldChar w:fldCharType="separate"/>
           </w:r>
@@ -729,7 +611,6 @@
           <w:r>
             <w:rPr>
               <w:rFonts w:ascii="Arial" w:hAnsi="Arial" w:cs="Arial"/>
-              <w:lang w:val="id-ID"/>
             </w:rPr>
             <w:fldChar w:fldCharType="end"/>
           </w:r>
@@ -738,23 +619,14 @@
       <w:r>
         <w:rPr>
           <w:rFonts w:ascii="Arial" w:hAnsi="Arial" w:cs="Arial"/>
-          <w:lang w:val="id-ID"/>
         </w:rPr>
         <w:t>.</w:t>
       </w:r>
       <w:r>
         <w:rPr>
           <w:rFonts w:ascii="Arial" w:hAnsi="Arial" w:cs="Arial"/>
-          <w:lang w:val="id-ID"/>
-        </w:rPr>
-        <w:t xml:space="preserve"> </w:t>
-      </w:r>
-      <w:r>
-        <w:rPr>
-          <w:rFonts w:ascii="Arial" w:hAnsi="Arial" w:cs="Arial"/>
-          <w:lang w:val="id-ID"/>
-        </w:rPr>
-        <w:t>This convergence of technological innovation and financial analysis underscores the evolving nature of investment practices and the increasing reliance on sophisticated computational tools to navigate the complexities of modern financial markets.</w:t>
+        </w:rPr>
+        <w:t xml:space="preserve"> This convergence of technological innovation and financial analysis underscores the evolving nature of investment practices and the increasing reliance on sophisticated computational tools to navigate the complexities of modern financial markets.</w:t>
       </w:r>
     </w:p>
     <w:p>
@@ -763,27 +635,37 @@
         <w:jc w:val="both"/>
         <w:rPr>
           <w:rFonts w:ascii="Arial" w:hAnsi="Arial" w:cs="Arial"/>
-          <w:lang w:val="id-ID"/>
-        </w:rPr>
-      </w:pPr>
-      <w:r>
-        <w:rPr>
-          <w:rFonts w:ascii="Arial" w:hAnsi="Arial" w:cs="Arial"/>
-          <w:lang w:val="id-ID"/>
-        </w:rPr>
-        <w:t xml:space="preserve">Based on one of the literature, </w:t>
-      </w:r>
-      <w:r>
-        <w:rPr>
-          <w:rFonts w:ascii="Arial" w:hAnsi="Arial" w:cs="Arial"/>
-          <w:lang w:val="id-ID"/>
+        </w:rPr>
+      </w:pPr>
+      <w:r>
+        <w:rPr>
+          <w:rFonts w:ascii="Arial" w:hAnsi="Arial" w:cs="Arial"/>
+        </w:rPr>
+        <w:t xml:space="preserve">Based on one of the </w:t>
+      </w:r>
+      <w:proofErr w:type="gramStart"/>
+      <w:r>
+        <w:rPr>
+          <w:rFonts w:ascii="Arial" w:hAnsi="Arial" w:cs="Arial"/>
+        </w:rPr>
+        <w:t>literature</w:t>
+      </w:r>
+      <w:proofErr w:type="gramEnd"/>
+      <w:r>
+        <w:rPr>
+          <w:rFonts w:ascii="Arial" w:hAnsi="Arial" w:cs="Arial"/>
+        </w:rPr>
+        <w:t xml:space="preserve">, </w:t>
+      </w:r>
+      <w:r>
+        <w:rPr>
+          <w:rFonts w:ascii="Arial" w:hAnsi="Arial" w:cs="Arial"/>
         </w:rPr>
         <w:t>it's evident that the Long Short-Term Memory (LSTM) model outshines its counterpart, the Recurrent Neural Network (RNN), exhibiting superior performance characterized by smaller Root Mean Square Error (RMSE) and Mean Absolute Error (MAE) metrics</w:t>
       </w:r>
       <w:r>
         <w:rPr>
           <w:rFonts w:ascii="Arial" w:hAnsi="Arial" w:cs="Arial"/>
-          <w:lang w:val="id-ID"/>
         </w:rPr>
         <w:t xml:space="preserve"> </w:t>
       </w:r>
@@ -791,7 +673,6 @@
         <w:sdtPr>
           <w:rPr>
             <w:rFonts w:ascii="Arial" w:hAnsi="Arial" w:cs="Arial"/>
-            <w:lang w:val="id-ID"/>
           </w:rPr>
           <w:id w:val="610019067"/>
           <w:citation/>
@@ -801,7 +682,6 @@
           <w:r>
             <w:rPr>
               <w:rFonts w:ascii="Arial" w:hAnsi="Arial" w:cs="Arial"/>
-              <w:lang w:val="id-ID"/>
             </w:rPr>
             <w:fldChar w:fldCharType="begin"/>
           </w:r>
@@ -814,7 +694,6 @@
           <w:r>
             <w:rPr>
               <w:rFonts w:ascii="Arial" w:hAnsi="Arial" w:cs="Arial"/>
-              <w:lang w:val="id-ID"/>
             </w:rPr>
             <w:fldChar w:fldCharType="separate"/>
           </w:r>
@@ -828,7 +707,6 @@
           <w:r>
             <w:rPr>
               <w:rFonts w:ascii="Arial" w:hAnsi="Arial" w:cs="Arial"/>
-              <w:lang w:val="id-ID"/>
             </w:rPr>
             <w:fldChar w:fldCharType="end"/>
           </w:r>
@@ -837,35 +715,30 @@
       <w:r>
         <w:rPr>
           <w:rFonts w:ascii="Arial" w:hAnsi="Arial" w:cs="Arial"/>
-          <w:lang w:val="id-ID"/>
         </w:rPr>
         <w:t xml:space="preserve">. </w:t>
       </w:r>
       <w:r>
         <w:rPr>
           <w:rFonts w:ascii="Arial" w:hAnsi="Arial" w:cs="Arial"/>
-          <w:lang w:val="id-ID"/>
-        </w:rPr>
-        <w:t xml:space="preserve">Building upon this foundation, </w:t>
-      </w:r>
-      <w:r>
-        <w:rPr>
-          <w:rFonts w:ascii="Arial" w:hAnsi="Arial" w:cs="Arial"/>
-          <w:lang w:val="id-ID"/>
-        </w:rPr>
-        <w:t>we</w:t>
-      </w:r>
-      <w:r>
-        <w:rPr>
-          <w:rFonts w:ascii="Arial" w:hAnsi="Arial" w:cs="Arial"/>
-          <w:lang w:val="id-ID"/>
-        </w:rPr>
-        <w:t xml:space="preserve"> endeavors to harness the predictive prowess of the LSTM model to forecast foreign exchange prices over the past five years. By leveraging this advanced neural network architecture, we aim to enhance the accuracy and reliability of our predictions, thereby facilitating more informed decision-making in the volatile realm of foreign exchange markets. Furthermore, to further refine and optimize the LSTM </w:t>
-      </w:r>
-      <w:r>
-        <w:rPr>
-          <w:rFonts w:ascii="Arial" w:hAnsi="Arial" w:cs="Arial"/>
-          <w:lang w:val="id-ID"/>
+        </w:rPr>
+        <w:t xml:space="preserve">Building upon this foundation, we </w:t>
+      </w:r>
+      <w:r>
+        <w:rPr>
+          <w:rFonts w:ascii="Arial" w:hAnsi="Arial" w:cs="Arial"/>
+        </w:rPr>
+        <w:t>endeavor</w:t>
+      </w:r>
+      <w:r>
+        <w:rPr>
+          <w:rFonts w:ascii="Arial" w:hAnsi="Arial" w:cs="Arial"/>
+        </w:rPr>
+        <w:t xml:space="preserve"> to harness the predictive prowess of the LSTM model to forecast foreign exchange prices over the past five years. By leveraging this advanced neural network architecture, we aim to enhance the accuracy and reliability of our predictions, thereby facilitating more informed decision-making in the volatile realm of foreign exchange markets. Furthermore, to further refine and optimize the LSTM </w:t>
+      </w:r>
+      <w:r>
+        <w:rPr>
+          <w:rFonts w:ascii="Arial" w:hAnsi="Arial" w:cs="Arial"/>
         </w:rPr>
         <w:lastRenderedPageBreak/>
         <w:t>model, we propose the integration of Genetic Algorithms</w:t>
@@ -879,7 +752,6 @@
       <w:r>
         <w:rPr>
           <w:rFonts w:ascii="Arial" w:hAnsi="Arial" w:cs="Arial"/>
-          <w:lang w:val="id-ID"/>
         </w:rPr>
         <w:t xml:space="preserve">. By iteratively fine-tuning the model parameters through </w:t>
       </w:r>
@@ -892,7 +764,6 @@
       <w:r>
         <w:rPr>
           <w:rFonts w:ascii="Arial" w:hAnsi="Arial" w:cs="Arial"/>
-          <w:lang w:val="id-ID"/>
         </w:rPr>
         <w:t>, we anticipate a reduction in errors from the initial model, thus bolstering the predictive capabilities of our approach.</w:t>
       </w:r>
@@ -903,7 +774,6 @@
         <w:jc w:val="both"/>
         <w:rPr>
           <w:rFonts w:ascii="Arial" w:hAnsi="Arial" w:cs="Arial"/>
-          <w:lang w:val="id-ID"/>
         </w:rPr>
       </w:pPr>
     </w:p>
@@ -913,7 +783,6 @@
           <w:rFonts w:ascii="Arial" w:hAnsi="Arial" w:cs="Arial"/>
           <w:b/>
           <w:bCs/>
-          <w:lang w:val="id-ID"/>
         </w:rPr>
       </w:pPr>
       <w:r>
@@ -921,18 +790,8 @@
           <w:rFonts w:ascii="Arial" w:hAnsi="Arial" w:cs="Arial"/>
           <w:b/>
           <w:bCs/>
-          <w:lang w:val="id-ID"/>
-        </w:rPr>
-        <w:t xml:space="preserve">2. </w:t>
-      </w:r>
-      <w:r>
-        <w:rPr>
-          <w:rFonts w:ascii="Arial" w:hAnsi="Arial" w:cs="Arial"/>
-          <w:b/>
-          <w:bCs/>
-          <w:lang w:val="id-ID"/>
-        </w:rPr>
-        <w:t>Research Method</w:t>
+        </w:rPr>
+        <w:t>2. Research Method</w:t>
       </w:r>
     </w:p>
     <w:p>
@@ -1067,15 +926,7 @@
           <w:i w:val="0"/>
           <w:iCs w:val="0"/>
         </w:rPr>
-        <w:t>P</w:t>
-      </w:r>
-      <w:r>
-        <w:rPr>
-          <w:rFonts w:ascii="Arial" w:hAnsi="Arial" w:cs="Arial"/>
-          <w:i w:val="0"/>
-          <w:iCs w:val="0"/>
-        </w:rPr>
-        <w:t>rocedure</w:t>
+        <w:t>Procedure</w:t>
       </w:r>
     </w:p>
     <w:p>
@@ -1118,6 +969,7 @@
           <w:rFonts w:ascii="Arial" w:hAnsi="Arial" w:cs="Arial"/>
           <w:sz w:val="20"/>
           <w:szCs w:val="20"/>
+          <w:lang w:val="en-US"/>
         </w:rPr>
       </w:pPr>
       <w:r>
@@ -1125,6 +977,7 @@
           <w:rFonts w:ascii="Arial" w:hAnsi="Arial" w:cs="Arial"/>
           <w:sz w:val="20"/>
           <w:szCs w:val="20"/>
+          <w:lang w:val="en-US"/>
         </w:rPr>
         <w:t xml:space="preserve">Data </w:t>
       </w:r>
@@ -1133,6 +986,7 @@
           <w:rFonts w:ascii="Arial" w:hAnsi="Arial" w:cs="Arial"/>
           <w:sz w:val="20"/>
           <w:szCs w:val="20"/>
+          <w:lang w:val="en-US"/>
         </w:rPr>
         <w:t>acquisition</w:t>
       </w:r>
@@ -1141,6 +995,7 @@
           <w:rFonts w:ascii="Arial" w:hAnsi="Arial" w:cs="Arial"/>
           <w:sz w:val="20"/>
           <w:szCs w:val="20"/>
+          <w:lang w:val="en-US"/>
         </w:rPr>
         <w:t xml:space="preserve">, </w:t>
       </w:r>
@@ -1149,6 +1004,7 @@
           <w:rFonts w:ascii="Arial" w:hAnsi="Arial" w:cs="Arial"/>
           <w:sz w:val="20"/>
           <w:szCs w:val="20"/>
+          <w:lang w:val="en-US"/>
         </w:rPr>
         <w:t>data for this research acquired from Google Finance and consist of daily closing purchase prices for the USD, EUR, and SGD foreign currencies. The dataset covers a timeframe of about five years, from January 1, 2018, to May 31, 2023, encompassing a total of 1977 data points for the USD and EUR currencies, and 1956 data points for the SGD currency.</w:t>
       </w:r>
@@ -1166,6 +1022,7 @@
           <w:rFonts w:ascii="Arial" w:hAnsi="Arial" w:cs="Arial"/>
           <w:sz w:val="20"/>
           <w:szCs w:val="20"/>
+          <w:lang w:val="en-US"/>
         </w:rPr>
       </w:pPr>
       <w:r>
@@ -1173,66 +1030,18 @@
           <w:rFonts w:ascii="Arial" w:hAnsi="Arial" w:cs="Arial"/>
           <w:sz w:val="20"/>
           <w:szCs w:val="20"/>
-        </w:rPr>
-        <w:t xml:space="preserve">Data </w:t>
-      </w:r>
-      <w:proofErr w:type="spellStart"/>
+          <w:lang w:val="en-US"/>
+        </w:rPr>
+        <w:t xml:space="preserve">Data preprocessing, </w:t>
+      </w:r>
       <w:r>
         <w:rPr>
           <w:rFonts w:ascii="Arial" w:hAnsi="Arial" w:cs="Arial"/>
           <w:sz w:val="20"/>
           <w:szCs w:val="20"/>
-        </w:rPr>
-        <w:t>preprocessing</w:t>
-      </w:r>
-      <w:proofErr w:type="spellEnd"/>
-      <w:r>
-        <w:rPr>
-          <w:rFonts w:ascii="Arial" w:hAnsi="Arial" w:cs="Arial"/>
-          <w:sz w:val="20"/>
-          <w:szCs w:val="20"/>
-        </w:rPr>
-        <w:t xml:space="preserve">, </w:t>
-      </w:r>
-      <w:r>
-        <w:rPr>
-          <w:rFonts w:ascii="Arial" w:hAnsi="Arial" w:cs="Arial"/>
-          <w:sz w:val="20"/>
-          <w:szCs w:val="20"/>
-        </w:rPr>
-        <w:t xml:space="preserve">involves transforming the initially unrefined data into a clean format suitable for model training. This entails several steps such as identifying and handling outliers, normalizing the data, implementing sliding window techniques, and partitioning the dataset </w:t>
-      </w:r>
-      <w:r>
-        <w:rPr>
-          <w:rFonts w:ascii="Arial" w:hAnsi="Arial" w:cs="Arial"/>
-          <w:sz w:val="20"/>
-          <w:szCs w:val="20"/>
-        </w:rPr>
-        <w:t>using</w:t>
-      </w:r>
-      <w:r>
-        <w:rPr>
-          <w:rFonts w:ascii="Arial" w:hAnsi="Arial" w:cs="Arial"/>
-          <w:sz w:val="20"/>
-          <w:szCs w:val="20"/>
-        </w:rPr>
-        <w:t xml:space="preserve"> either splitting or cross-validation</w:t>
-      </w:r>
-      <w:r>
-        <w:rPr>
-          <w:rFonts w:ascii="Arial" w:hAnsi="Arial" w:cs="Arial"/>
-          <w:sz w:val="20"/>
-          <w:szCs w:val="20"/>
-        </w:rPr>
-        <w:t xml:space="preserve"> </w:t>
-      </w:r>
-      <w:r>
-        <w:rPr>
-          <w:rFonts w:ascii="Arial" w:hAnsi="Arial" w:cs="Arial"/>
-          <w:sz w:val="20"/>
-          <w:szCs w:val="20"/>
-        </w:rPr>
-        <w:t>techniques.</w:t>
+          <w:lang w:val="en-US"/>
+        </w:rPr>
+        <w:t>involves transforming the initially unrefined data into a clean format suitable for model training. This entails several steps such as identifying and handling outliers, normalizing the data, implementing sliding window techniques, and partitioning the dataset using either splitting or cross-validation techniques.</w:t>
       </w:r>
     </w:p>
     <w:p>
@@ -1247,6 +1056,7 @@
           <w:rFonts w:ascii="Arial" w:hAnsi="Arial" w:cs="Arial"/>
           <w:sz w:val="20"/>
           <w:szCs w:val="20"/>
+          <w:lang w:val="en-US"/>
         </w:rPr>
       </w:pPr>
       <w:r>
@@ -1254,6 +1064,7 @@
           <w:rFonts w:ascii="Arial" w:hAnsi="Arial" w:cs="Arial"/>
           <w:sz w:val="20"/>
           <w:szCs w:val="20"/>
+          <w:lang w:val="en-US"/>
         </w:rPr>
         <w:t xml:space="preserve">Train LSTM, </w:t>
       </w:r>
@@ -1262,54 +1073,34 @@
           <w:rFonts w:ascii="Arial" w:hAnsi="Arial" w:cs="Arial"/>
           <w:sz w:val="20"/>
           <w:szCs w:val="20"/>
-        </w:rPr>
-        <w:t xml:space="preserve">Base LSTM has 3 layers with cell numbers of 128, 64, and 32 respectively. The model will be trained using various parameters including, number of layers, sliding window size, </w:t>
+          <w:lang w:val="en-US"/>
+        </w:rPr>
+        <w:t xml:space="preserve">Base LSTM has 3 layers with cell numbers of 128, 64, and 32 respectively. The model will be trained using various parameters including, number of layers, sliding window size, train-test split or fold size from cross-validation. </w:t>
       </w:r>
       <w:r>
         <w:rPr>
           <w:rFonts w:ascii="Arial" w:hAnsi="Arial" w:cs="Arial"/>
           <w:sz w:val="20"/>
           <w:szCs w:val="20"/>
-        </w:rPr>
-        <w:t xml:space="preserve">train-test </w:t>
+          <w:lang w:val="en-US"/>
+        </w:rPr>
+        <w:t xml:space="preserve">Details of the model </w:t>
       </w:r>
       <w:r>
         <w:rPr>
           <w:rFonts w:ascii="Arial" w:hAnsi="Arial" w:cs="Arial"/>
           <w:sz w:val="20"/>
           <w:szCs w:val="20"/>
-        </w:rPr>
-        <w:t>split or fold size from cross-validation</w:t>
+          <w:lang w:val="en-US"/>
+        </w:rPr>
+        <w:t xml:space="preserve">and tested parameters </w:t>
       </w:r>
       <w:r>
         <w:rPr>
           <w:rFonts w:ascii="Arial" w:hAnsi="Arial" w:cs="Arial"/>
           <w:sz w:val="20"/>
           <w:szCs w:val="20"/>
-        </w:rPr>
-        <w:t xml:space="preserve">. </w:t>
-      </w:r>
-      <w:r>
-        <w:rPr>
-          <w:rFonts w:ascii="Arial" w:hAnsi="Arial" w:cs="Arial"/>
-          <w:sz w:val="20"/>
-          <w:szCs w:val="20"/>
-        </w:rPr>
-        <w:t xml:space="preserve">Details of the model </w:t>
-      </w:r>
-      <w:r>
-        <w:rPr>
-          <w:rFonts w:ascii="Arial" w:hAnsi="Arial" w:cs="Arial"/>
-          <w:sz w:val="20"/>
-          <w:szCs w:val="20"/>
-        </w:rPr>
-        <w:t xml:space="preserve">and tested parameters </w:t>
-      </w:r>
-      <w:r>
-        <w:rPr>
-          <w:rFonts w:ascii="Arial" w:hAnsi="Arial" w:cs="Arial"/>
-          <w:sz w:val="20"/>
-          <w:szCs w:val="20"/>
+          <w:lang w:val="en-US"/>
         </w:rPr>
         <w:t>can be seen in Fig. 2 and Table 1.</w:t>
       </w:r>
@@ -1326,6 +1117,7 @@
           <w:rFonts w:ascii="Arial" w:hAnsi="Arial" w:cs="Arial"/>
           <w:sz w:val="20"/>
           <w:szCs w:val="20"/>
+          <w:lang w:val="en-US"/>
         </w:rPr>
       </w:pPr>
       <w:r>
@@ -1333,6 +1125,7 @@
           <w:rFonts w:ascii="Arial" w:hAnsi="Arial" w:cs="Arial"/>
           <w:sz w:val="20"/>
           <w:szCs w:val="20"/>
+          <w:lang w:val="en-US"/>
         </w:rPr>
         <w:t xml:space="preserve">LSTM evaluation, </w:t>
       </w:r>
@@ -1341,16 +1134,9 @@
           <w:rFonts w:ascii="Arial" w:hAnsi="Arial" w:cs="Arial"/>
           <w:sz w:val="20"/>
           <w:szCs w:val="20"/>
-        </w:rPr>
-        <w:t>the</w:t>
-      </w:r>
-      <w:r>
-        <w:rPr>
-          <w:rFonts w:ascii="Arial" w:hAnsi="Arial" w:cs="Arial"/>
-          <w:sz w:val="20"/>
-          <w:szCs w:val="20"/>
-        </w:rPr>
-        <w:t xml:space="preserve"> model that has been trained will be tested using previously split data to get the error value. The matrix used to get it is MAE.</w:t>
+          <w:lang w:val="en-US"/>
+        </w:rPr>
+        <w:t>the model that has been trained will be tested using previously split data to get the error value. The matrix used to get it is MAE.</w:t>
       </w:r>
     </w:p>
     <w:p>
@@ -1366,6 +1152,7 @@
           <w:rFonts w:ascii="Arial" w:hAnsi="Arial" w:cs="Arial"/>
           <w:sz w:val="20"/>
           <w:szCs w:val="20"/>
+          <w:lang w:val="en-US"/>
         </w:rPr>
       </w:pPr>
       <w:r>
@@ -1373,6 +1160,7 @@
           <w:rFonts w:ascii="Arial" w:hAnsi="Arial" w:cs="Arial"/>
           <w:sz w:val="20"/>
           <w:szCs w:val="20"/>
+          <w:lang w:val="en-US"/>
         </w:rPr>
         <w:t xml:space="preserve">Train GA-LSTM, </w:t>
       </w:r>
@@ -1381,112 +1169,18 @@
           <w:rFonts w:ascii="Arial" w:hAnsi="Arial" w:cs="Arial"/>
           <w:sz w:val="20"/>
           <w:szCs w:val="20"/>
-        </w:rPr>
-        <w:t>choose parameters</w:t>
+          <w:lang w:val="en-US"/>
+        </w:rPr>
+        <w:t xml:space="preserve">choose parameters from Base LSTM that produce a model with minimum MAE in each sliding window, where the number of cells in LSTM will then be optimized using GA. The number of generations used for GA is 50, where mutations will occur every generation in multiples of 5. </w:t>
       </w:r>
       <w:r>
         <w:rPr>
           <w:rFonts w:ascii="Arial" w:hAnsi="Arial" w:cs="Arial"/>
           <w:sz w:val="20"/>
           <w:szCs w:val="20"/>
-        </w:rPr>
-        <w:t xml:space="preserve"> from Base LSTM</w:t>
-      </w:r>
-      <w:r>
-        <w:rPr>
-          <w:rFonts w:ascii="Arial" w:hAnsi="Arial" w:cs="Arial"/>
-          <w:sz w:val="20"/>
-          <w:szCs w:val="20"/>
-        </w:rPr>
-        <w:t xml:space="preserve"> that produce a model with minimum MAE in each sliding window</w:t>
-      </w:r>
-      <w:r>
-        <w:rPr>
-          <w:rFonts w:ascii="Arial" w:hAnsi="Arial" w:cs="Arial"/>
-          <w:sz w:val="20"/>
-          <w:szCs w:val="20"/>
-        </w:rPr>
-        <w:t xml:space="preserve">, </w:t>
-      </w:r>
-      <w:r>
-        <w:rPr>
-          <w:rFonts w:ascii="Arial" w:hAnsi="Arial" w:cs="Arial"/>
-          <w:sz w:val="20"/>
-          <w:szCs w:val="20"/>
-        </w:rPr>
-        <w:t>where the number of cells</w:t>
-      </w:r>
-      <w:r>
-        <w:rPr>
-          <w:rFonts w:ascii="Arial" w:hAnsi="Arial" w:cs="Arial"/>
-          <w:sz w:val="20"/>
-          <w:szCs w:val="20"/>
-        </w:rPr>
-        <w:t xml:space="preserve"> in LSTM</w:t>
-      </w:r>
-      <w:r>
-        <w:rPr>
-          <w:rFonts w:ascii="Arial" w:hAnsi="Arial" w:cs="Arial"/>
-          <w:sz w:val="20"/>
-          <w:szCs w:val="20"/>
-        </w:rPr>
-        <w:t xml:space="preserve"> will then be optimized using G</w:t>
-      </w:r>
-      <w:r>
-        <w:rPr>
-          <w:rFonts w:ascii="Arial" w:hAnsi="Arial" w:cs="Arial"/>
-          <w:sz w:val="20"/>
-          <w:szCs w:val="20"/>
-        </w:rPr>
-        <w:t>A</w:t>
-      </w:r>
-      <w:r>
-        <w:rPr>
-          <w:rFonts w:ascii="Arial" w:hAnsi="Arial" w:cs="Arial"/>
-          <w:sz w:val="20"/>
-          <w:szCs w:val="20"/>
-        </w:rPr>
-        <w:t>.</w:t>
-      </w:r>
-      <w:r>
-        <w:rPr>
-          <w:rFonts w:ascii="Arial" w:hAnsi="Arial" w:cs="Arial"/>
-          <w:sz w:val="20"/>
-          <w:szCs w:val="20"/>
-        </w:rPr>
-        <w:t xml:space="preserve"> </w:t>
-      </w:r>
-      <w:r>
-        <w:rPr>
-          <w:rFonts w:ascii="Arial" w:hAnsi="Arial" w:cs="Arial"/>
-          <w:sz w:val="20"/>
-          <w:szCs w:val="20"/>
-        </w:rPr>
-        <w:t>The number of generations used for GA is 50, where mutations will occur every generation in multiples of 5.</w:t>
-      </w:r>
-      <w:r>
-        <w:rPr>
-          <w:rFonts w:ascii="Arial" w:hAnsi="Arial" w:cs="Arial"/>
-          <w:sz w:val="20"/>
-          <w:szCs w:val="20"/>
-        </w:rPr>
-        <w:t xml:space="preserve"> </w:t>
-      </w:r>
-      <w:r>
-        <w:rPr>
-          <w:rFonts w:ascii="Arial" w:hAnsi="Arial" w:cs="Arial"/>
-          <w:sz w:val="20"/>
-          <w:szCs w:val="20"/>
-        </w:rPr>
-        <w:t>After getting the optimal number of cells for each LSTM layer, the model will be retrained using the optimal results obtained</w:t>
-      </w:r>
-      <w:r>
-        <w:rPr>
-          <w:rFonts w:ascii="Arial" w:hAnsi="Arial" w:cs="Arial"/>
-          <w:sz w:val="20"/>
-          <w:szCs w:val="20"/>
-        </w:rPr>
-        <w:t xml:space="preserve"> through GA.</w:t>
+          <w:lang w:val="en-US"/>
+        </w:rPr>
+        <w:t>After getting the optimal number of cells for each LSTM layer, the model will be retrained using the optimal results obtained through GA.</w:t>
       </w:r>
     </w:p>
     <w:p>
@@ -1502,6 +1196,7 @@
           <w:rFonts w:ascii="Arial" w:hAnsi="Arial" w:cs="Arial"/>
           <w:sz w:val="20"/>
           <w:szCs w:val="20"/>
+          <w:lang w:val="en-US"/>
         </w:rPr>
       </w:pPr>
       <w:r>
@@ -1509,6 +1204,7 @@
           <w:rFonts w:ascii="Arial" w:hAnsi="Arial" w:cs="Arial"/>
           <w:sz w:val="20"/>
           <w:szCs w:val="20"/>
+          <w:lang w:val="en-US"/>
         </w:rPr>
         <w:t xml:space="preserve">GA-LSTM evaluation, </w:t>
       </w:r>
@@ -1517,24 +1213,9 @@
           <w:rFonts w:ascii="Arial" w:hAnsi="Arial" w:cs="Arial"/>
           <w:sz w:val="20"/>
           <w:szCs w:val="20"/>
-        </w:rPr>
-        <w:t xml:space="preserve">the retrained model will be tested using </w:t>
-      </w:r>
-      <w:r>
-        <w:rPr>
-          <w:rFonts w:ascii="Arial" w:hAnsi="Arial" w:cs="Arial"/>
-          <w:sz w:val="20"/>
-          <w:szCs w:val="20"/>
-        </w:rPr>
-        <w:t xml:space="preserve">previously split data to get the </w:t>
-      </w:r>
-      <w:r>
-        <w:rPr>
-          <w:rFonts w:ascii="Arial" w:hAnsi="Arial" w:cs="Arial"/>
-          <w:sz w:val="20"/>
-          <w:szCs w:val="20"/>
-        </w:rPr>
-        <w:t>MAE.</w:t>
+          <w:lang w:val="en-US"/>
+        </w:rPr>
+        <w:t>the retrained model will be tested using previously split data to get the MAE.</w:t>
       </w:r>
     </w:p>
     <w:p>
@@ -1544,11 +1225,14 @@
         <w:spacing w:line="240" w:lineRule="auto"/>
         <w:ind w:left="0"/>
         <w:jc w:val="center"/>
+        <w:rPr>
+          <w:lang w:val="en-US"/>
+        </w:rPr>
       </w:pPr>
       <w:r>
         <w:rPr>
           <w:noProof/>
-          <w:lang w:val="id-ID"/>
+          <w:lang w:val="en-US"/>
         </w:rPr>
         <w:lastRenderedPageBreak/>
         <w:drawing>
@@ -1665,15 +1349,7 @@
           <w:i w:val="0"/>
           <w:iCs w:val="0"/>
         </w:rPr>
-        <w:t>.</w:t>
-      </w:r>
-      <w:r>
-        <w:rPr>
-          <w:rFonts w:ascii="Arial" w:hAnsi="Arial" w:cs="Arial"/>
-          <w:i w:val="0"/>
-          <w:iCs w:val="0"/>
-        </w:rPr>
-        <w:t xml:space="preserve"> Base LSTM Architecture</w:t>
+        <w:t>. Base LSTM Architecture</w:t>
       </w:r>
     </w:p>
     <w:p>
@@ -2148,7 +1824,6 @@
           <w:rFonts w:ascii="Arial" w:hAnsi="Arial" w:cs="Arial"/>
           <w:b/>
           <w:bCs/>
-          <w:lang w:val="id-ID"/>
         </w:rPr>
       </w:pPr>
       <w:r>
@@ -2156,35 +1831,80 @@
           <w:rFonts w:ascii="Arial" w:hAnsi="Arial" w:cs="Arial"/>
           <w:b/>
           <w:bCs/>
-          <w:lang w:val="id-ID"/>
-        </w:rPr>
-        <w:t xml:space="preserve">3. </w:t>
-      </w:r>
-      <w:r>
+        </w:rPr>
+        <w:t>3. Results and Analysis</w:t>
+      </w:r>
+    </w:p>
+    <w:p>
+      <w:pPr>
+        <w:ind w:firstLine="720"/>
+        <w:jc w:val="both"/>
+        <w:rPr>
+          <w:rFonts w:ascii="Arial" w:hAnsi="Arial" w:cs="Arial"/>
+        </w:rPr>
+      </w:pPr>
+      <w:r>
+        <w:rPr>
+          <w:rFonts w:ascii="Arial" w:hAnsi="Arial" w:cs="Arial"/>
+        </w:rPr>
+        <w:t>Out of the comprehensive set of 36 tests conducted utilizing the Base LSTM model across different currency types, a total of 18 models emerged as candidates suitable for optimization through the application of GA-LSTM. This transition from the initial LSTM framework to the GA-LSTM variant signifies a deliberate effort to refine and enhance the predictive capabilities of the models.</w:t>
+      </w:r>
+    </w:p>
+    <w:p>
+      <w:pPr>
+        <w:ind w:firstLine="720"/>
+        <w:jc w:val="both"/>
+        <w:rPr>
+          <w:rFonts w:ascii="Arial" w:hAnsi="Arial" w:cs="Arial"/>
+        </w:rPr>
+      </w:pPr>
+      <w:r>
+        <w:rPr>
+          <w:rFonts w:ascii="Arial" w:hAnsi="Arial" w:cs="Arial"/>
+        </w:rPr>
+        <w:t>To facilitate a thorough analysis, the author employs a diverse array of graphical representations, including bar charts, to visually encapsulate the findings and insights gleaned from the experimentation process.</w:t>
+      </w:r>
+    </w:p>
+    <w:p>
+      <w:pPr>
         <w:rPr>
           <w:rFonts w:ascii="Arial" w:hAnsi="Arial" w:cs="Arial"/>
           <w:b/>
           <w:bCs/>
-          <w:lang w:val="id-ID"/>
-        </w:rPr>
-        <w:t xml:space="preserve">Results </w:t>
-      </w:r>
-      <w:r>
+        </w:rPr>
+      </w:pPr>
+    </w:p>
+    <w:p>
+      <w:pPr>
         <w:rPr>
           <w:rFonts w:ascii="Arial" w:hAnsi="Arial" w:cs="Arial"/>
           <w:b/>
           <w:bCs/>
         </w:rPr>
-        <w:t>a</w:t>
-      </w:r>
+      </w:pPr>
       <w:r>
         <w:rPr>
           <w:rFonts w:ascii="Arial" w:hAnsi="Arial" w:cs="Arial"/>
           <w:b/>
           <w:bCs/>
-          <w:lang w:val="id-ID"/>
-        </w:rPr>
-        <w:t>nd Analysis</w:t>
+        </w:rPr>
+        <w:t xml:space="preserve">3.1. </w:t>
+      </w:r>
+      <w:r>
+        <w:rPr>
+          <w:rFonts w:ascii="Arial" w:hAnsi="Arial" w:cs="Arial"/>
+          <w:b/>
+          <w:bCs/>
+        </w:rPr>
+        <w:t>USD</w:t>
+      </w:r>
+      <w:r>
+        <w:rPr>
+          <w:rFonts w:ascii="Arial" w:hAnsi="Arial" w:cs="Arial"/>
+          <w:b/>
+          <w:bCs/>
+        </w:rPr>
+        <w:t>/IDR Dataset</w:t>
       </w:r>
     </w:p>
     <w:p>
@@ -2193,66 +1913,781 @@
         <w:jc w:val="both"/>
         <w:rPr>
           <w:rFonts w:ascii="Arial" w:hAnsi="Arial" w:cs="Arial"/>
-          <w:lang w:val="id-ID"/>
-        </w:rPr>
-      </w:pPr>
-      <w:r>
-        <w:rPr>
-          <w:rFonts w:ascii="Arial" w:hAnsi="Arial" w:cs="Arial"/>
-          <w:lang w:val="id-ID"/>
-        </w:rPr>
-        <w:t>In this section, it is explained the results of research and at the same time is given the comprehensive discussion. Results can be presented in figures, graphs, tables and others that make the reader understand easily</w:t>
-      </w:r>
-      <w:r>
-        <w:rPr>
-          <w:rFonts w:ascii="Arial" w:hAnsi="Arial" w:cs="Arial"/>
-        </w:rPr>
-        <w:t xml:space="preserve"> [2], [5]</w:t>
-      </w:r>
-      <w:r>
-        <w:rPr>
-          <w:rFonts w:ascii="Arial" w:hAnsi="Arial" w:cs="Arial"/>
-          <w:lang w:val="id-ID"/>
-        </w:rPr>
-        <w:t>. The discussion can be made in several sub-chapters.</w:t>
+          <w:bCs/>
+          <w:noProof/>
+        </w:rPr>
+      </w:pPr>
+      <w:r>
+        <w:rPr>
+          <w:rFonts w:ascii="Arial" w:hAnsi="Arial" w:cs="Arial"/>
+          <w:bCs/>
+          <w:noProof/>
+        </w:rPr>
+        <w:t xml:space="preserve">In both the Split and Cross Validation scenarios, the outcomes of optimizations utilizing GA-LSTM varied significantly. In the Split scenario, depicted in </w:t>
+      </w:r>
+      <w:r>
+        <w:rPr>
+          <w:rFonts w:ascii="Arial" w:hAnsi="Arial" w:cs="Arial"/>
+          <w:bCs/>
+          <w:noProof/>
+        </w:rPr>
+        <w:t>F</w:t>
+      </w:r>
+      <w:r>
+        <w:rPr>
+          <w:rFonts w:ascii="Arial" w:hAnsi="Arial" w:cs="Arial"/>
+          <w:bCs/>
+          <w:noProof/>
+        </w:rPr>
+        <w:t>igure</w:t>
+      </w:r>
+      <w:r>
+        <w:rPr>
+          <w:rFonts w:ascii="Arial" w:hAnsi="Arial" w:cs="Arial"/>
+          <w:bCs/>
+          <w:noProof/>
+        </w:rPr>
+        <w:t xml:space="preserve"> </w:t>
+      </w:r>
+      <w:r>
+        <w:rPr>
+          <w:rFonts w:ascii="Arial" w:hAnsi="Arial" w:cs="Arial"/>
+          <w:bCs/>
+          <w:noProof/>
+        </w:rPr>
+        <w:t>3</w:t>
+      </w:r>
+      <w:r>
+        <w:rPr>
+          <w:rFonts w:ascii="Arial" w:hAnsi="Arial" w:cs="Arial"/>
+          <w:bCs/>
+          <w:noProof/>
+        </w:rPr>
+        <w:t xml:space="preserve">, the majority of optimization attempts proved unsuccessful, with only one instance, namely scenario 14, demonstrating complete success where GA-LSTM yielded lower error values than Base LSTM. Conversely, in the Cross Validation scenario, illustrated in </w:t>
+      </w:r>
+      <w:r>
+        <w:rPr>
+          <w:rFonts w:ascii="Arial" w:hAnsi="Arial" w:cs="Arial"/>
+          <w:bCs/>
+          <w:noProof/>
+        </w:rPr>
+        <w:t>F</w:t>
+      </w:r>
+      <w:r>
+        <w:rPr>
+          <w:rFonts w:ascii="Arial" w:hAnsi="Arial" w:cs="Arial"/>
+          <w:bCs/>
+          <w:noProof/>
+        </w:rPr>
+        <w:t>igure</w:t>
+      </w:r>
+      <w:r>
+        <w:rPr>
+          <w:rFonts w:ascii="Arial" w:hAnsi="Arial" w:cs="Arial"/>
+          <w:bCs/>
+          <w:noProof/>
+        </w:rPr>
+        <w:t xml:space="preserve"> </w:t>
+      </w:r>
+      <w:r>
+        <w:rPr>
+          <w:rFonts w:ascii="Arial" w:hAnsi="Arial" w:cs="Arial"/>
+          <w:bCs/>
+          <w:noProof/>
+        </w:rPr>
+        <w:t>4</w:t>
+      </w:r>
+      <w:r>
+        <w:rPr>
+          <w:rFonts w:ascii="Arial" w:hAnsi="Arial" w:cs="Arial"/>
+          <w:bCs/>
+          <w:noProof/>
+        </w:rPr>
+        <w:t xml:space="preserve">, a majority of optimization endeavors using GA-LSTM were deemed successful, as evidenced by scenarios 2, 3, 9, 15, and 17. Despite variations in error values across different scenarios, </w:t>
+      </w:r>
+      <w:r>
+        <w:rPr>
+          <w:rFonts w:ascii="Arial" w:hAnsi="Arial" w:cs="Arial"/>
+          <w:bCs/>
+          <w:noProof/>
+        </w:rPr>
+        <w:t xml:space="preserve">some of </w:t>
+      </w:r>
+      <w:r>
+        <w:rPr>
+          <w:rFonts w:ascii="Arial" w:hAnsi="Arial" w:cs="Arial"/>
+          <w:bCs/>
+          <w:noProof/>
+        </w:rPr>
+        <w:t>the observed increases were generally not substantial.</w:t>
       </w:r>
     </w:p>
     <w:p>
       <w:pPr>
+        <w:ind w:firstLine="720"/>
+        <w:jc w:val="both"/>
+        <w:rPr>
+          <w:rFonts w:ascii="Arial" w:hAnsi="Arial" w:cs="Arial"/>
+          <w:bCs/>
+          <w:noProof/>
+        </w:rPr>
+      </w:pPr>
+      <w:r>
+        <w:rPr>
+          <w:rFonts w:ascii="Arial" w:hAnsi="Arial" w:cs="Arial"/>
+          <w:bCs/>
+          <w:noProof/>
+        </w:rPr>
+        <w:t>However, even amidst these successes, scenario 15 stood out, as the optimal model emerged from the Base LSTM architecture</w:t>
+      </w:r>
+      <w:r>
+        <w:rPr>
+          <w:rFonts w:ascii="Arial" w:hAnsi="Arial" w:cs="Arial"/>
+          <w:bCs/>
+          <w:noProof/>
+        </w:rPr>
+        <w:t xml:space="preserve"> with </w:t>
+      </w:r>
+      <w:r>
+        <w:rPr>
+          <w:rFonts w:ascii="Arial" w:hAnsi="Arial" w:cs="Arial"/>
+          <w:bCs/>
+          <w:noProof/>
+        </w:rPr>
+        <w:t>S</w:t>
+      </w:r>
+      <w:r>
+        <w:rPr>
+          <w:rFonts w:ascii="Arial" w:hAnsi="Arial" w:cs="Arial"/>
+          <w:bCs/>
+          <w:noProof/>
+        </w:rPr>
+        <w:t>plit te</w:t>
+      </w:r>
+      <w:r>
+        <w:rPr>
+          <w:rFonts w:ascii="Arial" w:hAnsi="Arial" w:cs="Arial"/>
+          <w:bCs/>
+          <w:noProof/>
+        </w:rPr>
+        <w:t>chnique</w:t>
+      </w:r>
+      <w:r>
+        <w:rPr>
+          <w:rFonts w:ascii="Arial" w:hAnsi="Arial" w:cs="Arial"/>
+          <w:bCs/>
+          <w:noProof/>
+        </w:rPr>
+        <w:t xml:space="preserve">. Despite GA-LSTM presenting a slightly </w:t>
+      </w:r>
+      <w:r>
+        <w:rPr>
+          <w:rFonts w:ascii="Arial" w:hAnsi="Arial" w:cs="Arial"/>
+          <w:bCs/>
+          <w:noProof/>
+        </w:rPr>
+        <w:t>higher</w:t>
+      </w:r>
+      <w:r>
+        <w:rPr>
+          <w:rFonts w:ascii="Arial" w:hAnsi="Arial" w:cs="Arial"/>
+          <w:bCs/>
+          <w:noProof/>
+        </w:rPr>
+        <w:t xml:space="preserve"> error value of 0.79 in this case, it did not yield the ultimate solution. This discrepancy underscores the complexity of model selection, emphasizing the need to consider factors beyond mere error metrics. While GA-LSTM showed potential in minimizing error, it fell short in providing the most suitable solution within this specific context. </w:t>
+      </w:r>
+      <w:r>
+        <w:rPr>
+          <w:rFonts w:ascii="Arial" w:hAnsi="Arial" w:cs="Arial"/>
+          <w:bCs/>
+          <w:noProof/>
+        </w:rPr>
+        <w:t>Figure 5</w:t>
+      </w:r>
+      <w:r>
+        <w:rPr>
+          <w:rFonts w:ascii="Arial" w:hAnsi="Arial" w:cs="Arial"/>
+          <w:bCs/>
+          <w:noProof/>
+        </w:rPr>
+        <w:t xml:space="preserve"> </w:t>
+      </w:r>
+      <w:r>
+        <w:rPr>
+          <w:rFonts w:ascii="Arial" w:hAnsi="Arial" w:cs="Arial"/>
+          <w:bCs/>
+          <w:noProof/>
+        </w:rPr>
+        <w:t>shows how the model performs in predicting USD currency prices.</w:t>
+      </w:r>
+    </w:p>
+    <w:p>
+      <w:pPr>
+        <w:ind w:firstLine="720"/>
+        <w:jc w:val="both"/>
+        <w:rPr>
+          <w:rFonts w:ascii="Arial" w:hAnsi="Arial" w:cs="Arial"/>
+          <w:bCs/>
+          <w:noProof/>
+        </w:rPr>
+      </w:pPr>
+    </w:p>
+    <w:p>
+      <w:pPr>
+        <w:keepNext/>
+        <w:ind w:firstLine="720"/>
+        <w:jc w:val="center"/>
+        <w:rPr>
+          <w:rFonts w:ascii="Arial" w:hAnsi="Arial" w:cs="Arial"/>
+        </w:rPr>
+        <w:sectPr>
+          <w:headerReference w:type="even" r:id="rId11"/>
+          <w:headerReference w:type="default" r:id="rId12"/>
+          <w:headerReference w:type="first" r:id="rId13"/>
+          <w:pgSz w:w="11907" w:h="16840" w:code="9"/>
+          <w:pgMar w:top="1699" w:right="1699" w:bottom="1699" w:left="1699" w:header="1138" w:footer="1138" w:gutter="0"/>
+          <w:pgNumType w:start="281"/>
+          <w:cols w:space="720"/>
+          <w:titlePg/>
+          <w:docGrid w:linePitch="360"/>
+        </w:sectPr>
+      </w:pPr>
+    </w:p>
+    <w:p>
+      <w:pPr>
+        <w:keepNext/>
+        <w:jc w:val="center"/>
+        <w:rPr>
+          <w:rFonts w:ascii="Arial" w:hAnsi="Arial" w:cs="Arial"/>
+        </w:rPr>
+      </w:pPr>
+      <w:r>
+        <w:rPr>
+          <w:rFonts w:ascii="Arial" w:hAnsi="Arial" w:cs="Arial"/>
+          <w:noProof/>
+        </w:rPr>
+        <w:lastRenderedPageBreak/>
+        <w:drawing>
+          <wp:inline distT="0" distB="0" distL="0" distR="0" wp14:anchorId="428326E2" wp14:editId="7C867FD6">
+            <wp:extent cx="2699589" cy="1737360"/>
+            <wp:effectExtent l="0" t="0" r="5715" b="0"/>
+            <wp:docPr id="19" name="Picture 19"/>
+            <wp:cNvGraphicFramePr>
+              <a:graphicFrameLocks xmlns:a="http://schemas.openxmlformats.org/drawingml/2006/main" noChangeAspect="1"/>
+            </wp:cNvGraphicFramePr>
+            <a:graphic xmlns:a="http://schemas.openxmlformats.org/drawingml/2006/main">
+              <a:graphicData uri="http://schemas.openxmlformats.org/drawingml/2006/picture">
+                <pic:pic xmlns:pic="http://schemas.openxmlformats.org/drawingml/2006/picture">
+                  <pic:nvPicPr>
+                    <pic:cNvPr id="0" name="Picture 8"/>
+                    <pic:cNvPicPr>
+                      <a:picLocks noChangeAspect="1" noChangeArrowheads="1"/>
+                    </pic:cNvPicPr>
+                  </pic:nvPicPr>
+                  <pic:blipFill>
+                    <a:blip r:embed="rId14" cstate="print">
+                      <a:extLst>
+                        <a:ext uri="{28A0092B-C50C-407E-A947-70E740481C1C}">
+                          <a14:useLocalDpi xmlns:a14="http://schemas.microsoft.com/office/drawing/2010/main" val="0"/>
+                        </a:ext>
+                      </a:extLst>
+                    </a:blip>
+                    <a:srcRect/>
+                    <a:stretch>
+                      <a:fillRect/>
+                    </a:stretch>
+                  </pic:blipFill>
+                  <pic:spPr bwMode="auto">
+                    <a:xfrm>
+                      <a:off x="0" y="0"/>
+                      <a:ext cx="2699589" cy="1737360"/>
+                    </a:xfrm>
+                    <a:prstGeom prst="rect">
+                      <a:avLst/>
+                    </a:prstGeom>
+                    <a:noFill/>
+                  </pic:spPr>
+                </pic:pic>
+              </a:graphicData>
+            </a:graphic>
+          </wp:inline>
+        </w:drawing>
+      </w:r>
+    </w:p>
+    <w:p>
+      <w:pPr>
+        <w:pStyle w:val="Caption"/>
+        <w:spacing w:line="240" w:lineRule="auto"/>
+        <w:rPr>
+          <w:rFonts w:ascii="Arial" w:hAnsi="Arial" w:cs="Arial"/>
+          <w:i w:val="0"/>
+          <w:iCs w:val="0"/>
+        </w:rPr>
+      </w:pPr>
+      <w:r>
+        <w:rPr>
+          <w:rFonts w:ascii="Arial" w:hAnsi="Arial" w:cs="Arial"/>
+          <w:i w:val="0"/>
+          <w:iCs w:val="0"/>
+        </w:rPr>
+        <w:t xml:space="preserve">Figure </w:t>
+      </w:r>
+      <w:r>
+        <w:rPr>
+          <w:rFonts w:ascii="Arial" w:hAnsi="Arial" w:cs="Arial"/>
+          <w:i w:val="0"/>
+          <w:iCs w:val="0"/>
+        </w:rPr>
+        <w:fldChar w:fldCharType="begin"/>
+      </w:r>
+      <w:r>
+        <w:rPr>
+          <w:rFonts w:ascii="Arial" w:hAnsi="Arial" w:cs="Arial"/>
+          <w:i w:val="0"/>
+          <w:iCs w:val="0"/>
+        </w:rPr>
+        <w:instrText xml:space="preserve"> SEQ Figure \* ARABIC </w:instrText>
+      </w:r>
+      <w:r>
+        <w:rPr>
+          <w:rFonts w:ascii="Arial" w:hAnsi="Arial" w:cs="Arial"/>
+          <w:i w:val="0"/>
+          <w:iCs w:val="0"/>
+        </w:rPr>
+        <w:fldChar w:fldCharType="separate"/>
+      </w:r>
+      <w:r>
+        <w:rPr>
+          <w:rFonts w:ascii="Arial" w:hAnsi="Arial" w:cs="Arial"/>
+          <w:i w:val="0"/>
+          <w:iCs w:val="0"/>
+          <w:noProof/>
+        </w:rPr>
+        <w:t>3</w:t>
+      </w:r>
+      <w:r>
+        <w:rPr>
+          <w:rFonts w:ascii="Arial" w:hAnsi="Arial" w:cs="Arial"/>
+          <w:i w:val="0"/>
+          <w:iCs w:val="0"/>
+        </w:rPr>
+        <w:fldChar w:fldCharType="end"/>
+      </w:r>
+      <w:r>
+        <w:rPr>
+          <w:rFonts w:ascii="Arial" w:hAnsi="Arial" w:cs="Arial"/>
+          <w:i w:val="0"/>
+          <w:iCs w:val="0"/>
+        </w:rPr>
+        <w:t>. Comparison chart of Base LSTM</w:t>
+      </w:r>
+      <w:r>
+        <w:rPr>
+          <w:rFonts w:ascii="Arial" w:hAnsi="Arial" w:cs="Arial"/>
+          <w:i w:val="0"/>
+          <w:iCs w:val="0"/>
+        </w:rPr>
+        <w:t xml:space="preserve"> </w:t>
+      </w:r>
+      <w:r>
+        <w:rPr>
+          <w:rFonts w:ascii="Arial" w:hAnsi="Arial" w:cs="Arial"/>
+          <w:i w:val="0"/>
+          <w:iCs w:val="0"/>
+        </w:rPr>
+        <w:t xml:space="preserve">vs GA-LSTM </w:t>
+      </w:r>
+      <w:r>
+        <w:rPr>
+          <w:rFonts w:ascii="Arial" w:hAnsi="Arial" w:cs="Arial"/>
+          <w:i w:val="0"/>
+          <w:iCs w:val="0"/>
+        </w:rPr>
+        <w:t xml:space="preserve">– </w:t>
+      </w:r>
+      <w:r>
+        <w:rPr>
+          <w:rFonts w:ascii="Arial" w:hAnsi="Arial" w:cs="Arial"/>
+          <w:i w:val="0"/>
+          <w:iCs w:val="0"/>
+        </w:rPr>
+        <w:t>USD</w:t>
+      </w:r>
+      <w:r>
+        <w:rPr>
+          <w:rFonts w:ascii="Arial" w:hAnsi="Arial" w:cs="Arial"/>
+          <w:i w:val="0"/>
+          <w:iCs w:val="0"/>
+        </w:rPr>
+        <w:t xml:space="preserve"> –</w:t>
+      </w:r>
+      <w:r>
+        <w:rPr>
+          <w:rFonts w:ascii="Arial" w:hAnsi="Arial" w:cs="Arial"/>
+          <w:i w:val="0"/>
+          <w:iCs w:val="0"/>
+        </w:rPr>
+        <w:t xml:space="preserve"> Split</w:t>
+      </w:r>
+    </w:p>
+    <w:p>
+      <w:pPr>
+        <w:keepNext/>
+        <w:jc w:val="center"/>
+        <w:rPr>
+          <w:rFonts w:ascii="Arial" w:hAnsi="Arial" w:cs="Arial"/>
+        </w:rPr>
+      </w:pPr>
+      <w:r>
+        <w:rPr>
+          <w:rFonts w:ascii="Arial" w:hAnsi="Arial" w:cs="Arial"/>
+          <w:noProof/>
+        </w:rPr>
+        <w:drawing>
+          <wp:inline distT="0" distB="0" distL="0" distR="0" wp14:anchorId="58D934C1" wp14:editId="2C494F60">
+            <wp:extent cx="2699590" cy="1737360"/>
+            <wp:effectExtent l="0" t="0" r="5715" b="0"/>
+            <wp:docPr id="21" name="Picture 21"/>
+            <wp:cNvGraphicFramePr>
+              <a:graphicFrameLocks xmlns:a="http://schemas.openxmlformats.org/drawingml/2006/main" noChangeAspect="1"/>
+            </wp:cNvGraphicFramePr>
+            <a:graphic xmlns:a="http://schemas.openxmlformats.org/drawingml/2006/main">
+              <a:graphicData uri="http://schemas.openxmlformats.org/drawingml/2006/picture">
+                <pic:pic xmlns:pic="http://schemas.openxmlformats.org/drawingml/2006/picture">
+                  <pic:nvPicPr>
+                    <pic:cNvPr id="0" name="Picture 9"/>
+                    <pic:cNvPicPr>
+                      <a:picLocks noChangeAspect="1" noChangeArrowheads="1"/>
+                    </pic:cNvPicPr>
+                  </pic:nvPicPr>
+                  <pic:blipFill>
+                    <a:blip r:embed="rId15" cstate="print">
+                      <a:extLst>
+                        <a:ext uri="{28A0092B-C50C-407E-A947-70E740481C1C}">
+                          <a14:useLocalDpi xmlns:a14="http://schemas.microsoft.com/office/drawing/2010/main" val="0"/>
+                        </a:ext>
+                      </a:extLst>
+                    </a:blip>
+                    <a:srcRect/>
+                    <a:stretch>
+                      <a:fillRect/>
+                    </a:stretch>
+                  </pic:blipFill>
+                  <pic:spPr bwMode="auto">
+                    <a:xfrm>
+                      <a:off x="0" y="0"/>
+                      <a:ext cx="2699590" cy="1737360"/>
+                    </a:xfrm>
+                    <a:prstGeom prst="rect">
+                      <a:avLst/>
+                    </a:prstGeom>
+                    <a:noFill/>
+                  </pic:spPr>
+                </pic:pic>
+              </a:graphicData>
+            </a:graphic>
+          </wp:inline>
+        </w:drawing>
+      </w:r>
+    </w:p>
+    <w:p>
+      <w:pPr>
+        <w:pStyle w:val="Caption"/>
+        <w:spacing w:line="240" w:lineRule="auto"/>
+        <w:rPr>
+          <w:rFonts w:ascii="Arial" w:hAnsi="Arial" w:cs="Arial"/>
+          <w:i w:val="0"/>
+          <w:iCs w:val="0"/>
+        </w:rPr>
+        <w:sectPr>
+          <w:type w:val="continuous"/>
+          <w:pgSz w:w="11907" w:h="16840" w:code="9"/>
+          <w:pgMar w:top="1699" w:right="1699" w:bottom="1699" w:left="1699" w:header="1138" w:footer="1138" w:gutter="0"/>
+          <w:pgNumType w:start="281"/>
+          <w:cols w:num="2" w:space="27"/>
+          <w:titlePg/>
+          <w:docGrid w:linePitch="360"/>
+        </w:sectPr>
+      </w:pPr>
+      <w:r>
+        <w:rPr>
+          <w:rFonts w:ascii="Arial" w:hAnsi="Arial" w:cs="Arial"/>
+          <w:i w:val="0"/>
+          <w:iCs w:val="0"/>
+        </w:rPr>
+        <w:t xml:space="preserve">Figure </w:t>
+      </w:r>
+      <w:r>
+        <w:rPr>
+          <w:rFonts w:ascii="Arial" w:hAnsi="Arial" w:cs="Arial"/>
+          <w:i w:val="0"/>
+          <w:iCs w:val="0"/>
+        </w:rPr>
+        <w:fldChar w:fldCharType="begin"/>
+      </w:r>
+      <w:r>
+        <w:rPr>
+          <w:rFonts w:ascii="Arial" w:hAnsi="Arial" w:cs="Arial"/>
+          <w:i w:val="0"/>
+          <w:iCs w:val="0"/>
+        </w:rPr>
+        <w:instrText xml:space="preserve"> SEQ Figure \* ARABIC </w:instrText>
+      </w:r>
+      <w:r>
+        <w:rPr>
+          <w:rFonts w:ascii="Arial" w:hAnsi="Arial" w:cs="Arial"/>
+          <w:i w:val="0"/>
+          <w:iCs w:val="0"/>
+        </w:rPr>
+        <w:fldChar w:fldCharType="separate"/>
+      </w:r>
+      <w:r>
+        <w:rPr>
+          <w:rFonts w:ascii="Arial" w:hAnsi="Arial" w:cs="Arial"/>
+          <w:i w:val="0"/>
+          <w:iCs w:val="0"/>
+          <w:noProof/>
+        </w:rPr>
+        <w:t>4</w:t>
+      </w:r>
+      <w:r>
+        <w:rPr>
+          <w:rFonts w:ascii="Arial" w:hAnsi="Arial" w:cs="Arial"/>
+          <w:i w:val="0"/>
+          <w:iCs w:val="0"/>
+        </w:rPr>
+        <w:fldChar w:fldCharType="end"/>
+      </w:r>
+      <w:r>
+        <w:rPr>
+          <w:rFonts w:ascii="Arial" w:hAnsi="Arial" w:cs="Arial"/>
+          <w:i w:val="0"/>
+          <w:iCs w:val="0"/>
+        </w:rPr>
+        <w:t xml:space="preserve">. Comparison chart of Base LSTM vs GA-LSTM </w:t>
+      </w:r>
+      <w:r>
+        <w:rPr>
+          <w:rFonts w:ascii="Arial" w:hAnsi="Arial" w:cs="Arial"/>
+          <w:i w:val="0"/>
+          <w:iCs w:val="0"/>
+        </w:rPr>
+        <w:t>–</w:t>
+      </w:r>
+      <w:r>
+        <w:rPr>
+          <w:rFonts w:ascii="Arial" w:hAnsi="Arial" w:cs="Arial"/>
+          <w:i w:val="0"/>
+          <w:iCs w:val="0"/>
+        </w:rPr>
+        <w:t xml:space="preserve"> USD</w:t>
+      </w:r>
+      <w:r>
+        <w:rPr>
+          <w:rFonts w:ascii="Arial" w:hAnsi="Arial" w:cs="Arial"/>
+          <w:i w:val="0"/>
+          <w:iCs w:val="0"/>
+        </w:rPr>
+        <w:t xml:space="preserve"> –</w:t>
+      </w:r>
+      <w:r>
+        <w:rPr>
+          <w:rFonts w:ascii="Arial" w:hAnsi="Arial" w:cs="Arial"/>
+          <w:i w:val="0"/>
+          <w:iCs w:val="0"/>
+        </w:rPr>
+        <w:t xml:space="preserve"> CV</w:t>
+      </w:r>
+    </w:p>
+    <w:p>
+      <w:pPr>
         <w:rPr>
           <w:rFonts w:ascii="Arial" w:hAnsi="Arial" w:cs="Arial"/>
           <w:b/>
           <w:bCs/>
-          <w:lang w:val="id-ID"/>
+          <w:noProof/>
         </w:rPr>
       </w:pPr>
     </w:p>
     <w:p>
       <w:pPr>
+        <w:keepNext/>
+        <w:jc w:val="center"/>
+      </w:pPr>
+      <w:r>
         <w:rPr>
           <w:rFonts w:ascii="Arial" w:hAnsi="Arial" w:cs="Arial"/>
           <w:b/>
           <w:bCs/>
-          <w:lang w:val="id-ID"/>
-        </w:rPr>
-      </w:pPr>
-      <w:r>
+          <w:noProof/>
+        </w:rPr>
+        <w:drawing>
+          <wp:inline distT="0" distB="0" distL="0" distR="0" wp14:anchorId="406DD0B4" wp14:editId="344E566A">
+            <wp:extent cx="3049095" cy="2286000"/>
+            <wp:effectExtent l="0" t="0" r="0" b="0"/>
+            <wp:docPr id="16" name="Picture 16"/>
+            <wp:cNvGraphicFramePr>
+              <a:graphicFrameLocks xmlns:a="http://schemas.openxmlformats.org/drawingml/2006/main" noChangeAspect="1"/>
+            </wp:cNvGraphicFramePr>
+            <a:graphic xmlns:a="http://schemas.openxmlformats.org/drawingml/2006/main">
+              <a:graphicData uri="http://schemas.openxmlformats.org/drawingml/2006/picture">
+                <pic:pic xmlns:pic="http://schemas.openxmlformats.org/drawingml/2006/picture">
+                  <pic:nvPicPr>
+                    <pic:cNvPr id="0" name="Picture 7"/>
+                    <pic:cNvPicPr>
+                      <a:picLocks noChangeAspect="1" noChangeArrowheads="1"/>
+                    </pic:cNvPicPr>
+                  </pic:nvPicPr>
+                  <pic:blipFill>
+                    <a:blip r:embed="rId16">
+                      <a:extLst>
+                        <a:ext uri="{28A0092B-C50C-407E-A947-70E740481C1C}">
+                          <a14:useLocalDpi xmlns:a14="http://schemas.microsoft.com/office/drawing/2010/main" val="0"/>
+                        </a:ext>
+                      </a:extLst>
+                    </a:blip>
+                    <a:srcRect/>
+                    <a:stretch>
+                      <a:fillRect/>
+                    </a:stretch>
+                  </pic:blipFill>
+                  <pic:spPr bwMode="auto">
+                    <a:xfrm>
+                      <a:off x="0" y="0"/>
+                      <a:ext cx="3049095" cy="2286000"/>
+                    </a:xfrm>
+                    <a:prstGeom prst="rect">
+                      <a:avLst/>
+                    </a:prstGeom>
+                    <a:noFill/>
+                    <a:ln>
+                      <a:noFill/>
+                    </a:ln>
+                  </pic:spPr>
+                </pic:pic>
+              </a:graphicData>
+            </a:graphic>
+          </wp:inline>
+        </w:drawing>
+      </w:r>
+    </w:p>
+    <w:p>
+      <w:pPr>
+        <w:pStyle w:val="Caption"/>
         <w:rPr>
           <w:rFonts w:ascii="Arial" w:hAnsi="Arial" w:cs="Arial"/>
           <w:b/>
           <w:bCs/>
-          <w:lang w:val="id-ID"/>
-        </w:rPr>
-        <w:t xml:space="preserve">3.1. </w:t>
-      </w:r>
-      <w:r>
+          <w:i w:val="0"/>
+          <w:iCs w:val="0"/>
+        </w:rPr>
+        <w:sectPr>
+          <w:type w:val="continuous"/>
+          <w:pgSz w:w="11907" w:h="16840" w:code="9"/>
+          <w:pgMar w:top="1699" w:right="1699" w:bottom="1699" w:left="1699" w:header="1138" w:footer="1138" w:gutter="0"/>
+          <w:pgNumType w:start="281"/>
+          <w:cols w:space="27"/>
+          <w:titlePg/>
+          <w:docGrid w:linePitch="360"/>
+        </w:sectPr>
+      </w:pPr>
+      <w:r>
+        <w:rPr>
+          <w:rFonts w:ascii="Arial" w:hAnsi="Arial" w:cs="Arial"/>
+          <w:i w:val="0"/>
+          <w:iCs w:val="0"/>
+        </w:rPr>
+        <w:t xml:space="preserve">Figure </w:t>
+      </w:r>
+      <w:r>
+        <w:rPr>
+          <w:rFonts w:ascii="Arial" w:hAnsi="Arial" w:cs="Arial"/>
+          <w:i w:val="0"/>
+          <w:iCs w:val="0"/>
+        </w:rPr>
+        <w:fldChar w:fldCharType="begin"/>
+      </w:r>
+      <w:r>
+        <w:rPr>
+          <w:rFonts w:ascii="Arial" w:hAnsi="Arial" w:cs="Arial"/>
+          <w:i w:val="0"/>
+          <w:iCs w:val="0"/>
+        </w:rPr>
+        <w:instrText xml:space="preserve"> SEQ Figure \* ARABIC </w:instrText>
+      </w:r>
+      <w:r>
+        <w:rPr>
+          <w:rFonts w:ascii="Arial" w:hAnsi="Arial" w:cs="Arial"/>
+          <w:i w:val="0"/>
+          <w:iCs w:val="0"/>
+        </w:rPr>
+        <w:fldChar w:fldCharType="separate"/>
+      </w:r>
+      <w:r>
+        <w:rPr>
+          <w:rFonts w:ascii="Arial" w:hAnsi="Arial" w:cs="Arial"/>
+          <w:i w:val="0"/>
+          <w:iCs w:val="0"/>
+          <w:noProof/>
+        </w:rPr>
+        <w:t>5</w:t>
+      </w:r>
+      <w:r>
+        <w:rPr>
+          <w:rFonts w:ascii="Arial" w:hAnsi="Arial" w:cs="Arial"/>
+          <w:i w:val="0"/>
+          <w:iCs w:val="0"/>
+        </w:rPr>
+        <w:fldChar w:fldCharType="end"/>
+      </w:r>
+      <w:r>
+        <w:rPr>
+          <w:rFonts w:ascii="Arial" w:hAnsi="Arial" w:cs="Arial"/>
+          <w:i w:val="0"/>
+          <w:iCs w:val="0"/>
+        </w:rPr>
+        <w:t>.</w:t>
+      </w:r>
+      <w:r>
+        <w:rPr>
+          <w:rFonts w:ascii="Arial" w:hAnsi="Arial" w:cs="Arial"/>
+          <w:i w:val="0"/>
+          <w:iCs w:val="0"/>
+        </w:rPr>
+        <w:t xml:space="preserve"> USD Optimal Model Price Prediction</w:t>
+      </w:r>
+    </w:p>
+    <w:p>
+      <w:pPr>
         <w:rPr>
           <w:rFonts w:ascii="Arial" w:hAnsi="Arial" w:cs="Arial"/>
           <w:b/>
           <w:bCs/>
-          <w:lang w:val="id-ID"/>
-        </w:rPr>
-        <w:t>Sub Bab 1</w:t>
+        </w:rPr>
+      </w:pPr>
+      <w:r>
+        <w:rPr>
+          <w:rFonts w:ascii="Arial" w:hAnsi="Arial" w:cs="Arial"/>
+          <w:b/>
+          <w:bCs/>
+        </w:rPr>
+        <w:t xml:space="preserve">3.2. </w:t>
+      </w:r>
+      <w:r>
+        <w:rPr>
+          <w:rFonts w:ascii="Arial" w:hAnsi="Arial" w:cs="Arial"/>
+          <w:b/>
+          <w:bCs/>
+        </w:rPr>
+        <w:t>EUR</w:t>
+      </w:r>
+      <w:r>
+        <w:rPr>
+          <w:rFonts w:ascii="Arial" w:hAnsi="Arial" w:cs="Arial"/>
+          <w:b/>
+          <w:bCs/>
+        </w:rPr>
+        <w:t>/IDR Dataset</w:t>
       </w:r>
     </w:p>
     <w:p>
@@ -2261,36 +2696,360 @@
         <w:jc w:val="both"/>
         <w:rPr>
           <w:rFonts w:ascii="Arial" w:hAnsi="Arial" w:cs="Arial"/>
-          <w:bCs/>
-          <w:lang w:val="id-ID"/>
-        </w:rPr>
-      </w:pPr>
-      <w:r>
-        <w:rPr>
-          <w:rFonts w:ascii="Arial" w:hAnsi="Arial" w:cs="Arial"/>
-          <w:bCs/>
-          <w:lang w:val="id-ID"/>
-        </w:rPr>
-        <w:t>xx</w:t>
+        </w:rPr>
+      </w:pPr>
+      <w:r>
+        <w:rPr>
+          <w:rFonts w:ascii="Arial" w:hAnsi="Arial" w:cs="Arial"/>
+        </w:rPr>
+        <w:t>HAHA</w:t>
       </w:r>
     </w:p>
     <w:p>
       <w:pPr>
+        <w:ind w:firstLine="720"/>
+        <w:jc w:val="both"/>
         <w:rPr>
           <w:rFonts w:ascii="Arial" w:hAnsi="Arial" w:cs="Arial"/>
           <w:b/>
           <w:bCs/>
-          <w:lang w:val="id-ID"/>
         </w:rPr>
       </w:pPr>
     </w:p>
     <w:p>
       <w:pPr>
+        <w:ind w:firstLine="720"/>
+        <w:jc w:val="both"/>
+        <w:rPr>
+          <w:rFonts w:ascii="Arial" w:hAnsi="Arial" w:cs="Arial"/>
+          <w:noProof/>
+        </w:rPr>
+        <w:sectPr>
+          <w:type w:val="continuous"/>
+          <w:pgSz w:w="11907" w:h="16840" w:code="9"/>
+          <w:pgMar w:top="1699" w:right="1699" w:bottom="1699" w:left="1699" w:header="1138" w:footer="1138" w:gutter="0"/>
+          <w:pgNumType w:start="281"/>
+          <w:cols w:space="720"/>
+          <w:titlePg/>
+          <w:docGrid w:linePitch="360"/>
+        </w:sectPr>
+      </w:pPr>
+    </w:p>
+    <w:p>
+      <w:pPr>
+        <w:keepNext/>
+        <w:jc w:val="center"/>
+        <w:rPr>
+          <w:rFonts w:ascii="Arial" w:hAnsi="Arial" w:cs="Arial"/>
+        </w:rPr>
+      </w:pPr>
+      <w:r>
+        <w:rPr>
+          <w:rFonts w:ascii="Arial" w:hAnsi="Arial" w:cs="Arial"/>
+          <w:noProof/>
+        </w:rPr>
+        <w:drawing>
+          <wp:inline distT="0" distB="0" distL="0" distR="0" wp14:anchorId="0080507A" wp14:editId="6851F9C5">
+            <wp:extent cx="2699590" cy="1737360"/>
+            <wp:effectExtent l="0" t="0" r="5715" b="0"/>
+            <wp:docPr id="23" name="Picture 23"/>
+            <wp:cNvGraphicFramePr>
+              <a:graphicFrameLocks xmlns:a="http://schemas.openxmlformats.org/drawingml/2006/main" noChangeAspect="1"/>
+            </wp:cNvGraphicFramePr>
+            <a:graphic xmlns:a="http://schemas.openxmlformats.org/drawingml/2006/main">
+              <a:graphicData uri="http://schemas.openxmlformats.org/drawingml/2006/picture">
+                <pic:pic xmlns:pic="http://schemas.openxmlformats.org/drawingml/2006/picture">
+                  <pic:nvPicPr>
+                    <pic:cNvPr id="0" name="Picture 10"/>
+                    <pic:cNvPicPr>
+                      <a:picLocks noChangeAspect="1" noChangeArrowheads="1"/>
+                    </pic:cNvPicPr>
+                  </pic:nvPicPr>
+                  <pic:blipFill>
+                    <a:blip r:embed="rId17" cstate="print">
+                      <a:extLst>
+                        <a:ext uri="{28A0092B-C50C-407E-A947-70E740481C1C}">
+                          <a14:useLocalDpi xmlns:a14="http://schemas.microsoft.com/office/drawing/2010/main" val="0"/>
+                        </a:ext>
+                      </a:extLst>
+                    </a:blip>
+                    <a:srcRect/>
+                    <a:stretch>
+                      <a:fillRect/>
+                    </a:stretch>
+                  </pic:blipFill>
+                  <pic:spPr bwMode="auto">
+                    <a:xfrm>
+                      <a:off x="0" y="0"/>
+                      <a:ext cx="2699590" cy="1737360"/>
+                    </a:xfrm>
+                    <a:prstGeom prst="rect">
+                      <a:avLst/>
+                    </a:prstGeom>
+                    <a:noFill/>
+                  </pic:spPr>
+                </pic:pic>
+              </a:graphicData>
+            </a:graphic>
+          </wp:inline>
+        </w:drawing>
+      </w:r>
+    </w:p>
+    <w:p>
+      <w:pPr>
+        <w:pStyle w:val="Caption"/>
+        <w:spacing w:line="240" w:lineRule="auto"/>
+        <w:rPr>
+          <w:rFonts w:ascii="Arial" w:hAnsi="Arial" w:cs="Arial"/>
+          <w:bCs/>
+          <w:i w:val="0"/>
+          <w:iCs w:val="0"/>
+        </w:rPr>
+      </w:pPr>
+      <w:r>
+        <w:rPr>
+          <w:rFonts w:ascii="Arial" w:hAnsi="Arial" w:cs="Arial"/>
+          <w:i w:val="0"/>
+          <w:iCs w:val="0"/>
+        </w:rPr>
+        <w:t xml:space="preserve">Figure </w:t>
+      </w:r>
+      <w:r>
+        <w:rPr>
+          <w:rFonts w:ascii="Arial" w:hAnsi="Arial" w:cs="Arial"/>
+          <w:i w:val="0"/>
+          <w:iCs w:val="0"/>
+        </w:rPr>
+        <w:fldChar w:fldCharType="begin"/>
+      </w:r>
+      <w:r>
+        <w:rPr>
+          <w:rFonts w:ascii="Arial" w:hAnsi="Arial" w:cs="Arial"/>
+          <w:i w:val="0"/>
+          <w:iCs w:val="0"/>
+        </w:rPr>
+        <w:instrText xml:space="preserve"> SEQ Figure \* ARABIC </w:instrText>
+      </w:r>
+      <w:r>
+        <w:rPr>
+          <w:rFonts w:ascii="Arial" w:hAnsi="Arial" w:cs="Arial"/>
+          <w:i w:val="0"/>
+          <w:iCs w:val="0"/>
+        </w:rPr>
+        <w:fldChar w:fldCharType="separate"/>
+      </w:r>
+      <w:r>
+        <w:rPr>
+          <w:rFonts w:ascii="Arial" w:hAnsi="Arial" w:cs="Arial"/>
+          <w:i w:val="0"/>
+          <w:iCs w:val="0"/>
+          <w:noProof/>
+        </w:rPr>
+        <w:t>6</w:t>
+      </w:r>
+      <w:r>
+        <w:rPr>
+          <w:rFonts w:ascii="Arial" w:hAnsi="Arial" w:cs="Arial"/>
+          <w:i w:val="0"/>
+          <w:iCs w:val="0"/>
+        </w:rPr>
+        <w:fldChar w:fldCharType="end"/>
+      </w:r>
+      <w:r>
+        <w:rPr>
+          <w:rFonts w:ascii="Arial" w:hAnsi="Arial" w:cs="Arial"/>
+          <w:i w:val="0"/>
+          <w:iCs w:val="0"/>
+        </w:rPr>
+        <w:t>.</w:t>
+      </w:r>
+      <w:r>
+        <w:rPr>
+          <w:rFonts w:ascii="Arial" w:hAnsi="Arial" w:cs="Arial"/>
+          <w:i w:val="0"/>
+          <w:iCs w:val="0"/>
+        </w:rPr>
+        <w:t xml:space="preserve"> Comparison chart of Base LSTM vs GA-LSTM – EUR – Split</w:t>
+      </w:r>
+    </w:p>
+    <w:p>
+      <w:pPr>
+        <w:keepNext/>
+        <w:jc w:val="center"/>
+        <w:rPr>
+          <w:rFonts w:ascii="Arial" w:hAnsi="Arial" w:cs="Arial"/>
+        </w:rPr>
+      </w:pPr>
+      <w:r>
+        <w:rPr>
+          <w:rFonts w:ascii="Arial" w:hAnsi="Arial" w:cs="Arial"/>
+          <w:noProof/>
+        </w:rPr>
+        <w:drawing>
+          <wp:inline distT="0" distB="0" distL="0" distR="0" wp14:anchorId="156A09EF" wp14:editId="07B87542">
+            <wp:extent cx="2699590" cy="1737360"/>
+            <wp:effectExtent l="0" t="0" r="5715" b="0"/>
+            <wp:docPr id="25" name="Picture 25"/>
+            <wp:cNvGraphicFramePr>
+              <a:graphicFrameLocks xmlns:a="http://schemas.openxmlformats.org/drawingml/2006/main" noChangeAspect="1"/>
+            </wp:cNvGraphicFramePr>
+            <a:graphic xmlns:a="http://schemas.openxmlformats.org/drawingml/2006/main">
+              <a:graphicData uri="http://schemas.openxmlformats.org/drawingml/2006/picture">
+                <pic:pic xmlns:pic="http://schemas.openxmlformats.org/drawingml/2006/picture">
+                  <pic:nvPicPr>
+                    <pic:cNvPr id="0" name="Picture 11"/>
+                    <pic:cNvPicPr>
+                      <a:picLocks noChangeAspect="1" noChangeArrowheads="1"/>
+                    </pic:cNvPicPr>
+                  </pic:nvPicPr>
+                  <pic:blipFill>
+                    <a:blip r:embed="rId18" cstate="print">
+                      <a:extLst>
+                        <a:ext uri="{28A0092B-C50C-407E-A947-70E740481C1C}">
+                          <a14:useLocalDpi xmlns:a14="http://schemas.microsoft.com/office/drawing/2010/main" val="0"/>
+                        </a:ext>
+                      </a:extLst>
+                    </a:blip>
+                    <a:srcRect/>
+                    <a:stretch>
+                      <a:fillRect/>
+                    </a:stretch>
+                  </pic:blipFill>
+                  <pic:spPr bwMode="auto">
+                    <a:xfrm>
+                      <a:off x="0" y="0"/>
+                      <a:ext cx="2699590" cy="1737360"/>
+                    </a:xfrm>
+                    <a:prstGeom prst="rect">
+                      <a:avLst/>
+                    </a:prstGeom>
+                    <a:noFill/>
+                  </pic:spPr>
+                </pic:pic>
+              </a:graphicData>
+            </a:graphic>
+          </wp:inline>
+        </w:drawing>
+      </w:r>
+    </w:p>
+    <w:p>
+      <w:pPr>
+        <w:pStyle w:val="Caption"/>
+        <w:spacing w:line="240" w:lineRule="auto"/>
+        <w:rPr>
+          <w:rFonts w:ascii="Arial" w:hAnsi="Arial" w:cs="Arial"/>
+          <w:bCs/>
+          <w:i w:val="0"/>
+          <w:iCs w:val="0"/>
+        </w:rPr>
+      </w:pPr>
+      <w:r>
+        <w:rPr>
+          <w:rFonts w:ascii="Arial" w:hAnsi="Arial" w:cs="Arial"/>
+          <w:i w:val="0"/>
+          <w:iCs w:val="0"/>
+        </w:rPr>
+        <w:t xml:space="preserve">Figure </w:t>
+      </w:r>
+      <w:r>
+        <w:rPr>
+          <w:rFonts w:ascii="Arial" w:hAnsi="Arial" w:cs="Arial"/>
+          <w:i w:val="0"/>
+          <w:iCs w:val="0"/>
+        </w:rPr>
+        <w:fldChar w:fldCharType="begin"/>
+      </w:r>
+      <w:r>
+        <w:rPr>
+          <w:rFonts w:ascii="Arial" w:hAnsi="Arial" w:cs="Arial"/>
+          <w:i w:val="0"/>
+          <w:iCs w:val="0"/>
+        </w:rPr>
+        <w:instrText xml:space="preserve"> SEQ Figure \* ARABIC </w:instrText>
+      </w:r>
+      <w:r>
+        <w:rPr>
+          <w:rFonts w:ascii="Arial" w:hAnsi="Arial" w:cs="Arial"/>
+          <w:i w:val="0"/>
+          <w:iCs w:val="0"/>
+        </w:rPr>
+        <w:fldChar w:fldCharType="separate"/>
+      </w:r>
+      <w:r>
+        <w:rPr>
+          <w:rFonts w:ascii="Arial" w:hAnsi="Arial" w:cs="Arial"/>
+          <w:i w:val="0"/>
+          <w:iCs w:val="0"/>
+          <w:noProof/>
+        </w:rPr>
+        <w:t>7</w:t>
+      </w:r>
+      <w:r>
+        <w:rPr>
+          <w:rFonts w:ascii="Arial" w:hAnsi="Arial" w:cs="Arial"/>
+          <w:i w:val="0"/>
+          <w:iCs w:val="0"/>
+        </w:rPr>
+        <w:fldChar w:fldCharType="end"/>
+      </w:r>
+      <w:r>
+        <w:rPr>
+          <w:rFonts w:ascii="Arial" w:hAnsi="Arial" w:cs="Arial"/>
+          <w:i w:val="0"/>
+          <w:iCs w:val="0"/>
+        </w:rPr>
+        <w:t>.</w:t>
+      </w:r>
+      <w:r>
+        <w:rPr>
+          <w:rFonts w:ascii="Arial" w:hAnsi="Arial" w:cs="Arial"/>
+          <w:i w:val="0"/>
+          <w:iCs w:val="0"/>
+        </w:rPr>
+        <w:t xml:space="preserve"> Comparison chart of Base LSTM vs GA-LSTM – EUR – </w:t>
+      </w:r>
+      <w:r>
+        <w:rPr>
+          <w:rFonts w:ascii="Arial" w:hAnsi="Arial" w:cs="Arial"/>
+          <w:i w:val="0"/>
+          <w:iCs w:val="0"/>
+        </w:rPr>
+        <w:t>CV</w:t>
+      </w:r>
+    </w:p>
+    <w:p>
+      <w:pPr>
+        <w:jc w:val="both"/>
+        <w:rPr>
+          <w:rFonts w:ascii="Arial" w:hAnsi="Arial" w:cs="Arial"/>
+          <w:bCs/>
+        </w:rPr>
+        <w:sectPr>
+          <w:type w:val="continuous"/>
+          <w:pgSz w:w="11907" w:h="16840" w:code="9"/>
+          <w:pgMar w:top="1699" w:right="1699" w:bottom="1699" w:left="1699" w:header="1138" w:footer="1138" w:gutter="0"/>
+          <w:pgNumType w:start="281"/>
+          <w:cols w:num="2" w:space="27"/>
+          <w:titlePg/>
+          <w:docGrid w:linePitch="360"/>
+        </w:sectPr>
+      </w:pPr>
+    </w:p>
+    <w:p>
+      <w:pPr>
+        <w:jc w:val="both"/>
+        <w:rPr>
+          <w:rFonts w:ascii="Arial" w:hAnsi="Arial" w:cs="Arial"/>
+          <w:bCs/>
+        </w:rPr>
+      </w:pPr>
+    </w:p>
+    <w:p>
+      <w:pPr>
         <w:rPr>
           <w:rFonts w:ascii="Arial" w:hAnsi="Arial" w:cs="Arial"/>
           <w:b/>
           <w:bCs/>
-          <w:lang w:val="id-ID"/>
         </w:rPr>
       </w:pPr>
       <w:r>
@@ -2298,18 +3057,32 @@
           <w:rFonts w:ascii="Arial" w:hAnsi="Arial" w:cs="Arial"/>
           <w:b/>
           <w:bCs/>
-          <w:lang w:val="id-ID"/>
-        </w:rPr>
-        <w:t xml:space="preserve">3.2. </w:t>
+        </w:rPr>
+        <w:t>3.</w:t>
       </w:r>
       <w:r>
         <w:rPr>
           <w:rFonts w:ascii="Arial" w:hAnsi="Arial" w:cs="Arial"/>
           <w:b/>
           <w:bCs/>
-          <w:lang w:val="id-ID"/>
-        </w:rPr>
-        <w:t>Sub Bab 2</w:t>
+        </w:rPr>
+        <w:t>3</w:t>
+      </w:r>
+      <w:r>
+        <w:rPr>
+          <w:rFonts w:ascii="Arial" w:hAnsi="Arial" w:cs="Arial"/>
+          <w:b/>
+          <w:bCs/>
+        </w:rPr>
+        <w:t>. SGD</w:t>
+      </w:r>
+      <w:r>
+        <w:rPr>
+          <w:rFonts w:ascii="Arial" w:hAnsi="Arial" w:cs="Arial"/>
+          <w:b/>
+          <w:bCs/>
+        </w:rPr>
+        <w:t>/IDR Dataset</w:t>
       </w:r>
     </w:p>
     <w:p>
@@ -2318,101 +3091,436 @@
         <w:jc w:val="both"/>
         <w:rPr>
           <w:rFonts w:ascii="Arial" w:hAnsi="Arial" w:cs="Arial"/>
-          <w:bCs/>
-          <w:lang w:val="id-ID"/>
-        </w:rPr>
-      </w:pPr>
-      <w:r>
+        </w:rPr>
+      </w:pPr>
+      <w:r>
+        <w:rPr>
+          <w:rFonts w:ascii="Arial" w:hAnsi="Arial" w:cs="Arial"/>
+        </w:rPr>
+        <w:t>HAHA</w:t>
+      </w:r>
+    </w:p>
+    <w:p>
+      <w:pPr>
+        <w:ind w:firstLine="720"/>
+        <w:jc w:val="both"/>
         <w:rPr>
           <w:rFonts w:ascii="Arial" w:hAnsi="Arial" w:cs="Arial"/>
           <w:b/>
           <w:bCs/>
-          <w:lang w:val="id-ID"/>
-        </w:rPr>
-        <w:t xml:space="preserve"> </w:t>
-      </w:r>
-      <w:r>
-        <w:rPr>
-          <w:rFonts w:ascii="Arial" w:hAnsi="Arial" w:cs="Arial"/>
-          <w:bCs/>
-          <w:lang w:val="id-ID"/>
-        </w:rPr>
-        <w:t>yy</w:t>
-      </w:r>
+        </w:rPr>
+      </w:pPr>
     </w:p>
     <w:p>
       <w:pPr>
+        <w:jc w:val="both"/>
+        <w:rPr>
+          <w:rFonts w:ascii="Arial" w:hAnsi="Arial" w:cs="Arial"/>
+          <w:b/>
+          <w:bCs/>
+          <w:noProof/>
+        </w:rPr>
+        <w:sectPr>
+          <w:type w:val="continuous"/>
+          <w:pgSz w:w="11907" w:h="16840" w:code="9"/>
+          <w:pgMar w:top="1699" w:right="1699" w:bottom="1699" w:left="1699" w:header="1138" w:footer="1138" w:gutter="0"/>
+          <w:pgNumType w:start="281"/>
+          <w:cols w:space="720"/>
+          <w:titlePg/>
+          <w:docGrid w:linePitch="360"/>
+        </w:sectPr>
+      </w:pPr>
+    </w:p>
+    <w:p>
+      <w:pPr>
+        <w:keepNext/>
+        <w:jc w:val="both"/>
+      </w:pPr>
+      <w:r>
+        <w:rPr>
+          <w:rFonts w:ascii="Arial" w:hAnsi="Arial" w:cs="Arial"/>
+          <w:b/>
+          <w:bCs/>
+          <w:noProof/>
+        </w:rPr>
+        <w:lastRenderedPageBreak/>
+        <w:drawing>
+          <wp:inline distT="0" distB="0" distL="0" distR="0" wp14:anchorId="6EF35504" wp14:editId="66E55EC7">
+            <wp:extent cx="2699590" cy="1737360"/>
+            <wp:effectExtent l="0" t="0" r="5715" b="0"/>
+            <wp:docPr id="27" name="Picture 27"/>
+            <wp:cNvGraphicFramePr>
+              <a:graphicFrameLocks xmlns:a="http://schemas.openxmlformats.org/drawingml/2006/main" noChangeAspect="1"/>
+            </wp:cNvGraphicFramePr>
+            <a:graphic xmlns:a="http://schemas.openxmlformats.org/drawingml/2006/main">
+              <a:graphicData uri="http://schemas.openxmlformats.org/drawingml/2006/picture">
+                <pic:pic xmlns:pic="http://schemas.openxmlformats.org/drawingml/2006/picture">
+                  <pic:nvPicPr>
+                    <pic:cNvPr id="0" name="Picture 12"/>
+                    <pic:cNvPicPr>
+                      <a:picLocks noChangeAspect="1" noChangeArrowheads="1"/>
+                    </pic:cNvPicPr>
+                  </pic:nvPicPr>
+                  <pic:blipFill>
+                    <a:blip r:embed="rId19" cstate="print">
+                      <a:extLst>
+                        <a:ext uri="{28A0092B-C50C-407E-A947-70E740481C1C}">
+                          <a14:useLocalDpi xmlns:a14="http://schemas.microsoft.com/office/drawing/2010/main" val="0"/>
+                        </a:ext>
+                      </a:extLst>
+                    </a:blip>
+                    <a:srcRect/>
+                    <a:stretch>
+                      <a:fillRect/>
+                    </a:stretch>
+                  </pic:blipFill>
+                  <pic:spPr bwMode="auto">
+                    <a:xfrm>
+                      <a:off x="0" y="0"/>
+                      <a:ext cx="2699590" cy="1737360"/>
+                    </a:xfrm>
+                    <a:prstGeom prst="rect">
+                      <a:avLst/>
+                    </a:prstGeom>
+                    <a:noFill/>
+                  </pic:spPr>
+                </pic:pic>
+              </a:graphicData>
+            </a:graphic>
+          </wp:inline>
+        </w:drawing>
+      </w:r>
+    </w:p>
+    <w:p>
+      <w:pPr>
+        <w:pStyle w:val="Caption"/>
+        <w:spacing w:line="240" w:lineRule="auto"/>
+        <w:rPr>
+          <w:rFonts w:ascii="Arial" w:hAnsi="Arial" w:cs="Arial"/>
+          <w:b/>
+          <w:bCs/>
+          <w:i w:val="0"/>
+          <w:iCs w:val="0"/>
+        </w:rPr>
+      </w:pPr>
+      <w:r>
+        <w:rPr>
+          <w:rFonts w:ascii="Arial" w:hAnsi="Arial" w:cs="Arial"/>
+          <w:i w:val="0"/>
+          <w:iCs w:val="0"/>
+        </w:rPr>
+        <w:t xml:space="preserve">Figure </w:t>
+      </w:r>
+      <w:r>
+        <w:rPr>
+          <w:rFonts w:ascii="Arial" w:hAnsi="Arial" w:cs="Arial"/>
+          <w:i w:val="0"/>
+          <w:iCs w:val="0"/>
+        </w:rPr>
+        <w:fldChar w:fldCharType="begin"/>
+      </w:r>
+      <w:r>
+        <w:rPr>
+          <w:rFonts w:ascii="Arial" w:hAnsi="Arial" w:cs="Arial"/>
+          <w:i w:val="0"/>
+          <w:iCs w:val="0"/>
+        </w:rPr>
+        <w:instrText xml:space="preserve"> SEQ Figure \* ARABIC </w:instrText>
+      </w:r>
+      <w:r>
+        <w:rPr>
+          <w:rFonts w:ascii="Arial" w:hAnsi="Arial" w:cs="Arial"/>
+          <w:i w:val="0"/>
+          <w:iCs w:val="0"/>
+        </w:rPr>
+        <w:fldChar w:fldCharType="separate"/>
+      </w:r>
+      <w:r>
+        <w:rPr>
+          <w:rFonts w:ascii="Arial" w:hAnsi="Arial" w:cs="Arial"/>
+          <w:i w:val="0"/>
+          <w:iCs w:val="0"/>
+          <w:noProof/>
+        </w:rPr>
+        <w:t>8</w:t>
+      </w:r>
+      <w:r>
+        <w:rPr>
+          <w:rFonts w:ascii="Arial" w:hAnsi="Arial" w:cs="Arial"/>
+          <w:i w:val="0"/>
+          <w:iCs w:val="0"/>
+        </w:rPr>
+        <w:fldChar w:fldCharType="end"/>
+      </w:r>
+      <w:r>
+        <w:rPr>
+          <w:rFonts w:ascii="Arial" w:hAnsi="Arial" w:cs="Arial"/>
+          <w:i w:val="0"/>
+          <w:iCs w:val="0"/>
+        </w:rPr>
+        <w:t>. Comparison chart of Base LSTM vs GA-LSTM – SGD – Split</w:t>
+      </w:r>
+    </w:p>
+    <w:p>
+      <w:pPr>
+        <w:keepNext/>
+        <w:jc w:val="center"/>
+        <w:rPr>
+          <w:rFonts w:ascii="Arial" w:hAnsi="Arial" w:cs="Arial"/>
+        </w:rPr>
+      </w:pPr>
+      <w:r>
+        <w:rPr>
+          <w:rFonts w:ascii="Arial" w:hAnsi="Arial" w:cs="Arial"/>
+          <w:bCs/>
+          <w:noProof/>
+        </w:rPr>
+        <w:drawing>
+          <wp:inline distT="0" distB="0" distL="0" distR="0" wp14:anchorId="70679F4C" wp14:editId="7FAC89DD">
+            <wp:extent cx="2699590" cy="1737360"/>
+            <wp:effectExtent l="0" t="0" r="5715" b="0"/>
+            <wp:docPr id="29" name="Picture 29"/>
+            <wp:cNvGraphicFramePr>
+              <a:graphicFrameLocks xmlns:a="http://schemas.openxmlformats.org/drawingml/2006/main" noChangeAspect="1"/>
+            </wp:cNvGraphicFramePr>
+            <a:graphic xmlns:a="http://schemas.openxmlformats.org/drawingml/2006/main">
+              <a:graphicData uri="http://schemas.openxmlformats.org/drawingml/2006/picture">
+                <pic:pic xmlns:pic="http://schemas.openxmlformats.org/drawingml/2006/picture">
+                  <pic:nvPicPr>
+                    <pic:cNvPr id="0" name="Picture 13"/>
+                    <pic:cNvPicPr>
+                      <a:picLocks noChangeAspect="1" noChangeArrowheads="1"/>
+                    </pic:cNvPicPr>
+                  </pic:nvPicPr>
+                  <pic:blipFill>
+                    <a:blip r:embed="rId20" cstate="print">
+                      <a:extLst>
+                        <a:ext uri="{28A0092B-C50C-407E-A947-70E740481C1C}">
+                          <a14:useLocalDpi xmlns:a14="http://schemas.microsoft.com/office/drawing/2010/main" val="0"/>
+                        </a:ext>
+                      </a:extLst>
+                    </a:blip>
+                    <a:srcRect/>
+                    <a:stretch>
+                      <a:fillRect/>
+                    </a:stretch>
+                  </pic:blipFill>
+                  <pic:spPr bwMode="auto">
+                    <a:xfrm>
+                      <a:off x="0" y="0"/>
+                      <a:ext cx="2699590" cy="1737360"/>
+                    </a:xfrm>
+                    <a:prstGeom prst="rect">
+                      <a:avLst/>
+                    </a:prstGeom>
+                    <a:noFill/>
+                  </pic:spPr>
+                </pic:pic>
+              </a:graphicData>
+            </a:graphic>
+          </wp:inline>
+        </w:drawing>
+      </w:r>
+    </w:p>
+    <w:p>
+      <w:pPr>
+        <w:pStyle w:val="Caption"/>
+        <w:spacing w:line="240" w:lineRule="auto"/>
+        <w:rPr>
+          <w:rFonts w:ascii="Arial" w:hAnsi="Arial" w:cs="Arial"/>
+          <w:bCs/>
+          <w:i w:val="0"/>
+          <w:iCs w:val="0"/>
+        </w:rPr>
+      </w:pPr>
+      <w:r>
+        <w:rPr>
+          <w:rFonts w:ascii="Arial" w:hAnsi="Arial" w:cs="Arial"/>
+          <w:i w:val="0"/>
+          <w:iCs w:val="0"/>
+        </w:rPr>
+        <w:t xml:space="preserve">Figure </w:t>
+      </w:r>
+      <w:r>
+        <w:rPr>
+          <w:rFonts w:ascii="Arial" w:hAnsi="Arial" w:cs="Arial"/>
+          <w:i w:val="0"/>
+          <w:iCs w:val="0"/>
+        </w:rPr>
+        <w:fldChar w:fldCharType="begin"/>
+      </w:r>
+      <w:r>
+        <w:rPr>
+          <w:rFonts w:ascii="Arial" w:hAnsi="Arial" w:cs="Arial"/>
+          <w:i w:val="0"/>
+          <w:iCs w:val="0"/>
+        </w:rPr>
+        <w:instrText xml:space="preserve"> SEQ Figure \* ARABIC </w:instrText>
+      </w:r>
+      <w:r>
+        <w:rPr>
+          <w:rFonts w:ascii="Arial" w:hAnsi="Arial" w:cs="Arial"/>
+          <w:i w:val="0"/>
+          <w:iCs w:val="0"/>
+        </w:rPr>
+        <w:fldChar w:fldCharType="separate"/>
+      </w:r>
+      <w:r>
+        <w:rPr>
+          <w:rFonts w:ascii="Arial" w:hAnsi="Arial" w:cs="Arial"/>
+          <w:i w:val="0"/>
+          <w:iCs w:val="0"/>
+          <w:noProof/>
+        </w:rPr>
+        <w:t>9</w:t>
+      </w:r>
+      <w:r>
+        <w:rPr>
+          <w:rFonts w:ascii="Arial" w:hAnsi="Arial" w:cs="Arial"/>
+          <w:i w:val="0"/>
+          <w:iCs w:val="0"/>
+        </w:rPr>
+        <w:fldChar w:fldCharType="end"/>
+      </w:r>
+      <w:r>
+        <w:rPr>
+          <w:rFonts w:ascii="Arial" w:hAnsi="Arial" w:cs="Arial"/>
+          <w:i w:val="0"/>
+          <w:iCs w:val="0"/>
+        </w:rPr>
+        <w:t>. Comparison chart of Base LSTM vs GA-LSTM – SGD – Split</w:t>
+      </w:r>
+    </w:p>
+    <w:p>
+      <w:pPr>
+        <w:rPr>
+          <w:rFonts w:ascii="Arial" w:hAnsi="Arial" w:cs="Arial"/>
+          <w:b/>
+          <w:bCs/>
+        </w:rPr>
+        <w:sectPr>
+          <w:type w:val="continuous"/>
+          <w:pgSz w:w="11907" w:h="16840" w:code="9"/>
+          <w:pgMar w:top="1699" w:right="1699" w:bottom="1699" w:left="1699" w:header="1138" w:footer="1138" w:gutter="0"/>
+          <w:pgNumType w:start="281"/>
+          <w:cols w:num="2" w:space="27"/>
+          <w:titlePg/>
+          <w:docGrid w:linePitch="360"/>
+        </w:sectPr>
+      </w:pPr>
+    </w:p>
+    <w:p>
+      <w:pPr>
+        <w:rPr>
+          <w:rFonts w:ascii="Arial" w:hAnsi="Arial" w:cs="Arial"/>
+          <w:b/>
+          <w:bCs/>
+        </w:rPr>
+      </w:pPr>
+    </w:p>
+    <w:p>
+      <w:pPr>
+        <w:rPr>
+          <w:rFonts w:ascii="Arial" w:hAnsi="Arial" w:cs="Arial"/>
+          <w:b/>
+          <w:bCs/>
+        </w:rPr>
+      </w:pPr>
+      <w:r>
+        <w:rPr>
+          <w:rFonts w:ascii="Arial" w:hAnsi="Arial" w:cs="Arial"/>
+          <w:b/>
+          <w:bCs/>
+        </w:rPr>
+        <w:t>3.4 Forecasting Performance</w:t>
+      </w:r>
+    </w:p>
+    <w:p>
+      <w:pPr>
+        <w:rPr>
+          <w:rFonts w:ascii="Arial" w:hAnsi="Arial" w:cs="Arial"/>
+          <w:b/>
+          <w:bCs/>
+        </w:rPr>
+      </w:pPr>
+    </w:p>
+    <w:p>
+      <w:pPr>
+        <w:rPr>
+          <w:rFonts w:ascii="Arial" w:hAnsi="Arial" w:cs="Arial"/>
+          <w:b/>
+          <w:bCs/>
+        </w:rPr>
+      </w:pPr>
+    </w:p>
+    <w:p>
+      <w:pPr>
+        <w:rPr>
+          <w:rFonts w:ascii="Arial" w:hAnsi="Arial" w:cs="Arial"/>
+          <w:b/>
+          <w:bCs/>
+        </w:rPr>
+      </w:pPr>
+      <w:r>
+        <w:rPr>
+          <w:rFonts w:ascii="Arial" w:hAnsi="Arial" w:cs="Arial"/>
+          <w:b/>
+          <w:bCs/>
+        </w:rPr>
+        <w:t>4. Conclusion</w:t>
+      </w:r>
+    </w:p>
+    <w:p>
+      <w:pPr>
         <w:ind w:firstLine="720"/>
         <w:jc w:val="both"/>
         <w:rPr>
           <w:rFonts w:ascii="Arial" w:hAnsi="Arial" w:cs="Arial"/>
-          <w:bCs/>
-          <w:lang w:val="id-ID"/>
-        </w:rPr>
-      </w:pPr>
+        </w:rPr>
+      </w:pPr>
+      <w:r>
+        <w:rPr>
+          <w:rFonts w:ascii="Arial" w:hAnsi="Arial" w:cs="Arial"/>
+        </w:rPr>
+        <w:t>The study reveals insights into the performance of LSTM models in forecasting foreign exchange rates. It underscores that while cross-validation tends to yield higher error values compared to data splitting, increasing the training data size or the number of folds does not consistently reduce LSTM model errors. However, optimization using Genetic Algorithms proves successful in reducing errors in certain scenarios.</w:t>
+      </w:r>
     </w:p>
     <w:p>
       <w:pPr>
+        <w:ind w:firstLine="720"/>
+        <w:jc w:val="both"/>
+        <w:rPr>
+          <w:rFonts w:ascii="Arial" w:hAnsi="Arial" w:cs="Arial"/>
+        </w:rPr>
+      </w:pPr>
+      <w:r>
+        <w:rPr>
+          <w:rFonts w:ascii="Arial" w:hAnsi="Arial" w:cs="Arial"/>
+        </w:rPr>
+        <w:t>For USD, the most effective LSTM model consists of three layers with varying cell counts, utilizing a sliding window approach and trained on 80% of the data. Conversely, for EUR, the optimal model comprises two layers with specific cell counts and is trained on 90% of the data. SGD data analysis indicates that a single-layer LSTM model with 128 cells and a sliding window of size 20, trained on 90% of the data, is the most optimal.</w:t>
+      </w:r>
+    </w:p>
+    <w:p>
+      <w:pPr>
+        <w:ind w:firstLine="720"/>
+        <w:jc w:val="both"/>
+        <w:rPr>
+          <w:rFonts w:ascii="Arial" w:hAnsi="Arial" w:cs="Arial"/>
+        </w:rPr>
+      </w:pPr>
+      <w:r>
+        <w:rPr>
+          <w:rFonts w:ascii="Arial" w:hAnsi="Arial" w:cs="Arial"/>
+        </w:rPr>
+        <w:t>Notably, LSTM models exhibit accurate short-term predictions for USD and SGD against IDR, yet not for EUR. The study suggests avenues for further model refinement, including parameter variation, hybridization with other machine learning algorithms, and comparison with alternative time series prediction methods. Additionally, it advocates for exploring different optimization algorithms and incorporating external variables such as interest rates and economic indicators for enhanced predictive accuracy.</w:t>
+      </w:r>
+    </w:p>
+    <w:p>
+      <w:pPr>
         <w:rPr>
           <w:rFonts w:ascii="Arial" w:hAnsi="Arial" w:cs="Arial"/>
           <w:b/>
           <w:bCs/>
-          <w:lang w:val="id-ID"/>
-        </w:rPr>
-      </w:pPr>
-    </w:p>
-    <w:p>
-      <w:pPr>
-        <w:rPr>
-          <w:rFonts w:ascii="Arial" w:hAnsi="Arial" w:cs="Arial"/>
-          <w:b/>
-          <w:bCs/>
-          <w:lang w:val="id-ID"/>
-        </w:rPr>
-      </w:pPr>
-      <w:r>
-        <w:rPr>
-          <w:rFonts w:ascii="Arial" w:hAnsi="Arial" w:cs="Arial"/>
-          <w:b/>
-          <w:bCs/>
-          <w:lang w:val="id-ID"/>
-        </w:rPr>
-        <w:t xml:space="preserve">4. </w:t>
-      </w:r>
-      <w:r>
-        <w:rPr>
-          <w:rFonts w:ascii="Arial" w:hAnsi="Arial" w:cs="Arial"/>
-          <w:b/>
-          <w:bCs/>
-          <w:lang w:val="id-ID"/>
-        </w:rPr>
-        <w:t>Conclusion</w:t>
-      </w:r>
-    </w:p>
-    <w:p>
-      <w:pPr>
-        <w:ind w:firstLine="720"/>
-        <w:jc w:val="both"/>
-        <w:rPr>
-          <w:rFonts w:ascii="Arial" w:hAnsi="Arial" w:cs="Arial"/>
-          <w:lang w:val="id-ID"/>
-        </w:rPr>
-      </w:pPr>
-      <w:r>
-        <w:rPr>
-          <w:rFonts w:ascii="Arial" w:hAnsi="Arial" w:cs="Arial"/>
-          <w:lang w:val="id-ID"/>
-        </w:rPr>
-        <w:t>Provide a statement that what is expected, as stated in the "Introduction" chapter can ultimately result in "Results and Discussion" chapter, so there is compatibility. Moreover, it can also be added the prospect of the development of research results and application prospects of further studies into the next (based on result and discussion).</w:t>
-      </w:r>
-    </w:p>
-    <w:p>
-      <w:pPr>
-        <w:rPr>
-          <w:rFonts w:ascii="Arial" w:hAnsi="Arial" w:cs="Arial"/>
-          <w:b/>
-          <w:bCs/>
-          <w:lang w:val="id-ID"/>
         </w:rPr>
       </w:pPr>
     </w:p>
@@ -2838,7 +3946,6 @@
                         <w:rFonts w:ascii="Arial" w:hAnsi="Arial" w:cs="Arial"/>
                         <w:noProof/>
                       </w:rPr>
-                      <w:lastRenderedPageBreak/>
                       <w:t xml:space="preserve">[6] </w:t>
                     </w:r>
                   </w:p>
@@ -2914,9 +4021,7 @@
       </w:sdtContent>
     </w:sdt>
     <w:sectPr>
-      <w:headerReference w:type="even" r:id="rId11"/>
-      <w:headerReference w:type="default" r:id="rId12"/>
-      <w:headerReference w:type="first" r:id="rId13"/>
+      <w:type w:val="continuous"/>
       <w:pgSz w:w="11907" w:h="16840" w:code="9"/>
       <w:pgMar w:top="1699" w:right="1699" w:bottom="1699" w:left="1699" w:header="1138" w:footer="1138" w:gutter="0"/>
       <w:pgNumType w:start="281"/>
@@ -3058,7 +4163,7 @@
         </mc:Choice>
         <mc:Fallback>
           <w:pict>
-            <v:line w14:anchorId="61036EAB" id="Line 2" o:spid="_x0000_s1026" style="position:absolute;z-index:251657728;visibility:visible;mso-wrap-style:square;mso-width-percent:0;mso-height-percent:0;mso-wrap-distance-left:9pt;mso-wrap-distance-top:0;mso-wrap-distance-right:9pt;mso-wrap-distance-bottom:0;mso-position-horizontal:absolute;mso-position-horizontal-relative:text;mso-position-vertical:absolute;mso-position-vertical-relative:text;mso-width-percent:0;mso-height-percent:0;mso-width-relative:page;mso-height-relative:page" from="-.9pt,14.85pt" to="429.2pt,14.85pt" o:gfxdata="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"/>
+            <v:line w14:anchorId="292C665D" id="Line 2" o:spid="_x0000_s1026" style="position:absolute;z-index:251657728;visibility:visible;mso-wrap-style:square;mso-width-percent:0;mso-height-percent:0;mso-wrap-distance-left:9pt;mso-wrap-distance-top:0;mso-wrap-distance-right:9pt;mso-wrap-distance-bottom:0;mso-position-horizontal:absolute;mso-position-horizontal-relative:text;mso-position-vertical:absolute;mso-position-vertical-relative:text;mso-width-percent:0;mso-height-percent:0;mso-width-relative:page;mso-height-relative:page" from="-.9pt,14.85pt" to="429.2pt,14.85pt" o:gfxdata="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"/>
           </w:pict>
         </mc:Fallback>
       </mc:AlternateContent>
@@ -3198,7 +4303,7 @@
         </mc:Choice>
         <mc:Fallback>
           <w:pict>
-            <v:line w14:anchorId="1EF7F0D2" id="Line 1" o:spid="_x0000_s1026" style="position:absolute;z-index:251656704;visibility:visible;mso-wrap-style:square;mso-width-percent:0;mso-height-percent:0;mso-wrap-distance-left:9pt;mso-wrap-distance-top:0;mso-wrap-distance-right:9pt;mso-wrap-distance-bottom:0;mso-position-horizontal:absolute;mso-position-horizontal-relative:text;mso-position-vertical:absolute;mso-position-vertical-relative:text;mso-width-percent:0;mso-height-percent:0;mso-width-relative:page;mso-height-relative:page" from="0,6.2pt" to="423pt,6.2pt" o:gfxdata="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"/>
+            <v:line w14:anchorId="13E175B0" id="Line 1" o:spid="_x0000_s1026" style="position:absolute;z-index:251656704;visibility:visible;mso-wrap-style:square;mso-width-percent:0;mso-height-percent:0;mso-wrap-distance-left:9pt;mso-wrap-distance-top:0;mso-wrap-distance-right:9pt;mso-wrap-distance-bottom:0;mso-position-horizontal:absolute;mso-position-horizontal-relative:text;mso-position-vertical:absolute;mso-position-vertical-relative:text;mso-width-percent:0;mso-height-percent:0;mso-width-relative:page;mso-height-relative:page" from="0,6.2pt" to="423pt,6.2pt" o:gfxdata="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"/>
           </w:pict>
         </mc:Fallback>
       </mc:AlternateContent>

</xml_diff>

<commit_message>
Update Final Paper and Thesis
</commit_message>
<xml_diff>
--- a/Report/Paper/FOREIGN EXCHANGE PREDICTION USING LONG SHORT-TERM MEMORY OPTIMIZED WITH GENETIC ALGORITHM.docx
+++ b/Report/Paper/FOREIGN EXCHANGE PREDICTION USING LONG SHORT-TERM MEMORY OPTIMIZED WITH GENETIC ALGORITHM.docx
@@ -1,6 +1,6 @@
 
 <file path=word/document.xml><?xml version="1.0" encoding="utf-8"?>
-<w:document xmlns:wpc="http://schemas.microsoft.com/office/word/2010/wordprocessingCanvas" xmlns:cx="http://schemas.microsoft.com/office/drawing/2014/chartex" xmlns:cx1="http://schemas.microsoft.com/office/drawing/2015/9/8/chartex" xmlns:cx2="http://schemas.microsoft.com/office/drawing/2015/10/21/chartex" xmlns:cx3="http://schemas.microsoft.com/office/drawing/2016/5/9/chartex" xmlns:cx4="http://schemas.microsoft.com/office/drawing/2016/5/10/chartex" xmlns:cx5="http://schemas.microsoft.com/office/drawing/2016/5/11/chartex" xmlns:cx6="http://schemas.microsoft.com/office/drawing/2016/5/12/chartex" xmlns:cx7="http://schemas.microsoft.com/office/drawing/2016/5/13/chartex" xmlns:cx8="http://schemas.microsoft.com/office/drawing/2016/5/14/chartex" xmlns:mc="http://schemas.openxmlformats.org/markup-compatibility/2006" xmlns:aink="http://schemas.microsoft.com/office/drawing/2016/ink" xmlns:am3d="http://schemas.microsoft.com/office/drawing/2017/model3d" xmlns:o="urn:schemas-microsoft-com:office:office" xmlns:r="http://schemas.openxmlformats.org/officeDocument/2006/relationships" xmlns:m="http://schemas.openxmlformats.org/officeDocument/2006/math" xmlns:v="urn:schemas-microsoft-com:vml" xmlns:wp14="http://schemas.microsoft.com/office/word/2010/wordprocessingDrawing" xmlns:wp="http://schemas.openxmlformats.org/drawingml/2006/wordprocessingDrawing" xmlns:w10="urn:schemas-microsoft-com:office:word" xmlns:w="http://schemas.openxmlformats.org/wordprocessingml/2006/main" xmlns:w14="http://schemas.microsoft.com/office/word/2010/wordml" xmlns:w15="http://schemas.microsoft.com/office/word/2012/wordml" xmlns:w16cex="http://schemas.microsoft.com/office/word/2018/wordml/cex" xmlns:w16cid="http://schemas.microsoft.com/office/word/2016/wordml/cid" xmlns:w16="http://schemas.microsoft.com/office/word/2018/wordml" xmlns:w16se="http://schemas.microsoft.com/office/word/2015/wordml/symex" xmlns:wpg="http://schemas.microsoft.com/office/word/2010/wordprocessingGroup" xmlns:wpi="http://schemas.microsoft.com/office/word/2010/wordprocessingInk" xmlns:wne="http://schemas.microsoft.com/office/word/2006/wordml" xmlns:wps="http://schemas.microsoft.com/office/word/2010/wordprocessingShape" mc:Ignorable="w14 w15 w16se w16cid w16 w16cex wp14">
+<w:document xmlns:wpc="http://schemas.microsoft.com/office/word/2010/wordprocessingCanvas" xmlns:cx="http://schemas.microsoft.com/office/drawing/2014/chartex" xmlns:cx1="http://schemas.microsoft.com/office/drawing/2015/9/8/chartex" xmlns:cx2="http://schemas.microsoft.com/office/drawing/2015/10/21/chartex" xmlns:cx3="http://schemas.microsoft.com/office/drawing/2016/5/9/chartex" xmlns:cx4="http://schemas.microsoft.com/office/drawing/2016/5/10/chartex" xmlns:cx5="http://schemas.microsoft.com/office/drawing/2016/5/11/chartex" xmlns:cx6="http://schemas.microsoft.com/office/drawing/2016/5/12/chartex" xmlns:cx7="http://schemas.microsoft.com/office/drawing/2016/5/13/chartex" xmlns:cx8="http://schemas.microsoft.com/office/drawing/2016/5/14/chartex" xmlns:mc="http://schemas.openxmlformats.org/markup-compatibility/2006" xmlns:aink="http://schemas.microsoft.com/office/drawing/2016/ink" xmlns:am3d="http://schemas.microsoft.com/office/drawing/2017/model3d" xmlns:o="urn:schemas-microsoft-com:office:office" xmlns:r="http://schemas.openxmlformats.org/officeDocument/2006/relationships" xmlns:m="http://schemas.openxmlformats.org/officeDocument/2006/math" xmlns:v="urn:schemas-microsoft-com:vml" xmlns:wp14="http://schemas.microsoft.com/office/word/2010/wordprocessingDrawing" xmlns:wp="http://schemas.openxmlformats.org/drawingml/2006/wordprocessingDrawing" xmlns:w10="urn:schemas-microsoft-com:office:word" xmlns:w="http://schemas.openxmlformats.org/wordprocessingml/2006/main" xmlns:w14="http://schemas.microsoft.com/office/word/2010/wordml" xmlns:w15="http://schemas.microsoft.com/office/word/2012/wordml" xmlns:w16cex="http://schemas.microsoft.com/office/word/2018/wordml/cex" xmlns:w16cid="http://schemas.microsoft.com/office/word/2016/wordml/cid" xmlns:w16="http://schemas.microsoft.com/office/word/2018/wordml" xmlns:w16sdtdh="http://schemas.microsoft.com/office/word/2020/wordml/sdtdatahash" xmlns:w16se="http://schemas.microsoft.com/office/word/2015/wordml/symex" xmlns:wpg="http://schemas.microsoft.com/office/word/2010/wordprocessingGroup" xmlns:wpi="http://schemas.microsoft.com/office/word/2010/wordprocessingInk" xmlns:wne="http://schemas.microsoft.com/office/word/2006/wordml" xmlns:wps="http://schemas.microsoft.com/office/word/2010/wordprocessingShape" mc:Ignorable="w14 w15 w16se w16cid w16 w16cex w16sdtdh wp14">
   <w:body>
     <w:p>
       <w:pPr>
@@ -76,23 +76,43 @@
           <w:b/>
           <w:bCs/>
         </w:rPr>
-        <w:t>Daniel Budi Prasetyo</w:t>
-      </w:r>
+        <w:t xml:space="preserve">Daniel Budi </w:t>
+      </w:r>
+      <w:proofErr w:type="spellStart"/>
       <w:r>
         <w:rPr>
           <w:rFonts w:ascii="Arial" w:hAnsi="Arial" w:cs="Arial"/>
           <w:b/>
           <w:bCs/>
         </w:rPr>
-        <w:t xml:space="preserve">, </w:t>
-      </w:r>
+        <w:t>Prasetyo</w:t>
+      </w:r>
+      <w:proofErr w:type="spellEnd"/>
       <w:r>
         <w:rPr>
           <w:rFonts w:ascii="Arial" w:hAnsi="Arial" w:cs="Arial"/>
           <w:b/>
           <w:bCs/>
         </w:rPr>
-        <w:t xml:space="preserve">Cyprianus </w:t>
+        <w:t xml:space="preserve">, </w:t>
+      </w:r>
+      <w:proofErr w:type="spellStart"/>
+      <w:r>
+        <w:rPr>
+          <w:rFonts w:ascii="Arial" w:hAnsi="Arial" w:cs="Arial"/>
+          <w:b/>
+          <w:bCs/>
+        </w:rPr>
+        <w:t>Cyprianus</w:t>
+      </w:r>
+      <w:proofErr w:type="spellEnd"/>
+      <w:r>
+        <w:rPr>
+          <w:rFonts w:ascii="Arial" w:hAnsi="Arial" w:cs="Arial"/>
+          <w:b/>
+          <w:bCs/>
+        </w:rPr>
+        <w:t xml:space="preserve"> </w:t>
       </w:r>
       <w:proofErr w:type="spellStart"/>
       <w:r>
@@ -185,18 +205,6 @@
           <w:t>danielbudip789077@gmail.com</w:t>
         </w:r>
       </w:hyperlink>
-      <w:r>
-        <w:rPr>
-          <w:rFonts w:ascii="Arial" w:hAnsi="Arial" w:cs="Arial"/>
-        </w:rPr>
-        <w:t xml:space="preserve">, </w:t>
-      </w:r>
-      <w:r>
-        <w:rPr>
-          <w:rFonts w:ascii="Arial" w:hAnsi="Arial" w:cs="Arial"/>
-        </w:rPr>
-        <w:t>…</w:t>
-      </w:r>
     </w:p>
     <w:p>
       <w:pPr>
@@ -1939,7 +1947,7 @@
           <w:bCs/>
           <w:noProof/>
         </w:rPr>
-        <w:t>igure</w:t>
+        <w:t xml:space="preserve">igure 3, the majority of optimization attempts proved unsuccessful, with only one instance, namely scenario 14, demonstrating complete success where GA-LSTM yielded lower error values than Base LSTM. Conversely, in the Cross Validation scenario, illustrated in </w:t>
       </w:r>
       <w:r>
         <w:rPr>
@@ -1947,7 +1955,7 @@
           <w:bCs/>
           <w:noProof/>
         </w:rPr>
-        <w:t xml:space="preserve"> </w:t>
+        <w:t>F</w:t>
       </w:r>
       <w:r>
         <w:rPr>
@@ -1955,7 +1963,7 @@
           <w:bCs/>
           <w:noProof/>
         </w:rPr>
-        <w:t>3</w:t>
+        <w:t xml:space="preserve">igure 4, a majority of optimization endeavors using GA-LSTM were deemed successful, as evidenced by scenarios 2, 3, 9, 15, and 17. Despite variations in error values across different scenarios, </w:t>
       </w:r>
       <w:r>
         <w:rPr>
@@ -1963,7 +1971,7 @@
           <w:bCs/>
           <w:noProof/>
         </w:rPr>
-        <w:t xml:space="preserve">, the majority of optimization attempts proved unsuccessful, with only one instance, namely scenario 14, demonstrating complete success where GA-LSTM yielded lower error values than Base LSTM. Conversely, in the Cross Validation scenario, illustrated in </w:t>
+        <w:t xml:space="preserve">some of </w:t>
       </w:r>
       <w:r>
         <w:rPr>
@@ -1971,174 +1979,17 @@
           <w:bCs/>
           <w:noProof/>
         </w:rPr>
-        <w:t>F</w:t>
-      </w:r>
-      <w:r>
+        <w:t>the observed increases were generally not substantial.</w:t>
+      </w:r>
+    </w:p>
+    <w:p>
+      <w:pPr>
+        <w:ind w:firstLine="720"/>
+        <w:jc w:val="both"/>
         <w:rPr>
           <w:rFonts w:ascii="Arial" w:hAnsi="Arial" w:cs="Arial"/>
           <w:bCs/>
           <w:noProof/>
-        </w:rPr>
-        <w:t>igure</w:t>
-      </w:r>
-      <w:r>
-        <w:rPr>
-          <w:rFonts w:ascii="Arial" w:hAnsi="Arial" w:cs="Arial"/>
-          <w:bCs/>
-          <w:noProof/>
-        </w:rPr>
-        <w:t xml:space="preserve"> </w:t>
-      </w:r>
-      <w:r>
-        <w:rPr>
-          <w:rFonts w:ascii="Arial" w:hAnsi="Arial" w:cs="Arial"/>
-          <w:bCs/>
-          <w:noProof/>
-        </w:rPr>
-        <w:t>4</w:t>
-      </w:r>
-      <w:r>
-        <w:rPr>
-          <w:rFonts w:ascii="Arial" w:hAnsi="Arial" w:cs="Arial"/>
-          <w:bCs/>
-          <w:noProof/>
-        </w:rPr>
-        <w:t xml:space="preserve">, a majority of optimization endeavors using GA-LSTM were deemed successful, as evidenced by scenarios 2, 3, 9, 15, and 17. Despite variations in error values across different scenarios, </w:t>
-      </w:r>
-      <w:r>
-        <w:rPr>
-          <w:rFonts w:ascii="Arial" w:hAnsi="Arial" w:cs="Arial"/>
-          <w:bCs/>
-          <w:noProof/>
-        </w:rPr>
-        <w:t xml:space="preserve">some of </w:t>
-      </w:r>
-      <w:r>
-        <w:rPr>
-          <w:rFonts w:ascii="Arial" w:hAnsi="Arial" w:cs="Arial"/>
-          <w:bCs/>
-          <w:noProof/>
-        </w:rPr>
-        <w:t>the observed increases were generally not substantial.</w:t>
-      </w:r>
-    </w:p>
-    <w:p>
-      <w:pPr>
-        <w:ind w:firstLine="720"/>
-        <w:jc w:val="both"/>
-        <w:rPr>
-          <w:rFonts w:ascii="Arial" w:hAnsi="Arial" w:cs="Arial"/>
-          <w:bCs/>
-          <w:noProof/>
-        </w:rPr>
-      </w:pPr>
-      <w:r>
-        <w:rPr>
-          <w:rFonts w:ascii="Arial" w:hAnsi="Arial" w:cs="Arial"/>
-          <w:bCs/>
-          <w:noProof/>
-        </w:rPr>
-        <w:t>However, even amidst these successes, scenario 15 stood out, as the optimal model emerged from the Base LSTM architecture</w:t>
-      </w:r>
-      <w:r>
-        <w:rPr>
-          <w:rFonts w:ascii="Arial" w:hAnsi="Arial" w:cs="Arial"/>
-          <w:bCs/>
-          <w:noProof/>
-        </w:rPr>
-        <w:t xml:space="preserve"> with </w:t>
-      </w:r>
-      <w:r>
-        <w:rPr>
-          <w:rFonts w:ascii="Arial" w:hAnsi="Arial" w:cs="Arial"/>
-          <w:bCs/>
-          <w:noProof/>
-        </w:rPr>
-        <w:t>S</w:t>
-      </w:r>
-      <w:r>
-        <w:rPr>
-          <w:rFonts w:ascii="Arial" w:hAnsi="Arial" w:cs="Arial"/>
-          <w:bCs/>
-          <w:noProof/>
-        </w:rPr>
-        <w:t>plit te</w:t>
-      </w:r>
-      <w:r>
-        <w:rPr>
-          <w:rFonts w:ascii="Arial" w:hAnsi="Arial" w:cs="Arial"/>
-          <w:bCs/>
-          <w:noProof/>
-        </w:rPr>
-        <w:t>chnique</w:t>
-      </w:r>
-      <w:r>
-        <w:rPr>
-          <w:rFonts w:ascii="Arial" w:hAnsi="Arial" w:cs="Arial"/>
-          <w:bCs/>
-          <w:noProof/>
-        </w:rPr>
-        <w:t xml:space="preserve">. Despite GA-LSTM presenting a slightly </w:t>
-      </w:r>
-      <w:r>
-        <w:rPr>
-          <w:rFonts w:ascii="Arial" w:hAnsi="Arial" w:cs="Arial"/>
-          <w:bCs/>
-          <w:noProof/>
-        </w:rPr>
-        <w:t>higher</w:t>
-      </w:r>
-      <w:r>
-        <w:rPr>
-          <w:rFonts w:ascii="Arial" w:hAnsi="Arial" w:cs="Arial"/>
-          <w:bCs/>
-          <w:noProof/>
-        </w:rPr>
-        <w:t xml:space="preserve"> error value of 0.79 in this case, it did not yield the ultimate solution. This discrepancy underscores the complexity of model selection, emphasizing the need to consider factors beyond mere error metrics. While GA-LSTM showed potential in minimizing error, it fell short in providing the most suitable solution within this specific context. </w:t>
-      </w:r>
-      <w:r>
-        <w:rPr>
-          <w:rFonts w:ascii="Arial" w:hAnsi="Arial" w:cs="Arial"/>
-          <w:bCs/>
-          <w:noProof/>
-        </w:rPr>
-        <w:t>Figure 5</w:t>
-      </w:r>
-      <w:r>
-        <w:rPr>
-          <w:rFonts w:ascii="Arial" w:hAnsi="Arial" w:cs="Arial"/>
-          <w:bCs/>
-          <w:noProof/>
-        </w:rPr>
-        <w:t xml:space="preserve"> </w:t>
-      </w:r>
-      <w:r>
-        <w:rPr>
-          <w:rFonts w:ascii="Arial" w:hAnsi="Arial" w:cs="Arial"/>
-          <w:bCs/>
-          <w:noProof/>
-        </w:rPr>
-        <w:t>shows how the model performs in predicting USD currency prices.</w:t>
-      </w:r>
-    </w:p>
-    <w:p>
-      <w:pPr>
-        <w:ind w:firstLine="720"/>
-        <w:jc w:val="both"/>
-        <w:rPr>
-          <w:rFonts w:ascii="Arial" w:hAnsi="Arial" w:cs="Arial"/>
-          <w:bCs/>
-          <w:noProof/>
-        </w:rPr>
-      </w:pPr>
-    </w:p>
-    <w:p>
-      <w:pPr>
-        <w:keepNext/>
-        <w:ind w:firstLine="720"/>
-        <w:jc w:val="center"/>
-        <w:rPr>
-          <w:rFonts w:ascii="Arial" w:hAnsi="Arial" w:cs="Arial"/>
         </w:rPr>
         <w:sectPr>
           <w:headerReference w:type="even" r:id="rId11"/>
@@ -2152,6 +2003,94 @@
           <w:docGrid w:linePitch="360"/>
         </w:sectPr>
       </w:pPr>
+      <w:r>
+        <w:rPr>
+          <w:rFonts w:ascii="Arial" w:hAnsi="Arial" w:cs="Arial"/>
+          <w:bCs/>
+          <w:noProof/>
+        </w:rPr>
+        <w:t>However, even amidst these successes, scenario 15 stood out, as the optimal model emerged from the Base LSTM architecture</w:t>
+      </w:r>
+      <w:r>
+        <w:rPr>
+          <w:rFonts w:ascii="Arial" w:hAnsi="Arial" w:cs="Arial"/>
+          <w:bCs/>
+          <w:noProof/>
+        </w:rPr>
+        <w:t xml:space="preserve"> with </w:t>
+      </w:r>
+      <w:r>
+        <w:rPr>
+          <w:rFonts w:ascii="Arial" w:hAnsi="Arial" w:cs="Arial"/>
+          <w:bCs/>
+          <w:noProof/>
+        </w:rPr>
+        <w:t>S</w:t>
+      </w:r>
+      <w:r>
+        <w:rPr>
+          <w:rFonts w:ascii="Arial" w:hAnsi="Arial" w:cs="Arial"/>
+          <w:bCs/>
+          <w:noProof/>
+        </w:rPr>
+        <w:t>plit te</w:t>
+      </w:r>
+      <w:r>
+        <w:rPr>
+          <w:rFonts w:ascii="Arial" w:hAnsi="Arial" w:cs="Arial"/>
+          <w:bCs/>
+          <w:noProof/>
+        </w:rPr>
+        <w:t>chnique</w:t>
+      </w:r>
+      <w:r>
+        <w:rPr>
+          <w:rFonts w:ascii="Arial" w:hAnsi="Arial" w:cs="Arial"/>
+          <w:bCs/>
+          <w:noProof/>
+        </w:rPr>
+        <w:t xml:space="preserve">. Despite GA-LSTM presenting a slightly </w:t>
+      </w:r>
+      <w:r>
+        <w:rPr>
+          <w:rFonts w:ascii="Arial" w:hAnsi="Arial" w:cs="Arial"/>
+          <w:bCs/>
+          <w:noProof/>
+        </w:rPr>
+        <w:t>higher</w:t>
+      </w:r>
+      <w:r>
+        <w:rPr>
+          <w:rFonts w:ascii="Arial" w:hAnsi="Arial" w:cs="Arial"/>
+          <w:bCs/>
+          <w:noProof/>
+        </w:rPr>
+        <w:t xml:space="preserve"> error value of 0.79 in this case, it did not yield the ultimate solution. This discrepancy underscores the complexity of model selection, emphasizing the need to consider factors beyond mere error metrics. While GA-LSTM showed potential in minimizing error, it fell short in providing the most suitable solution within this specific context. </w:t>
+      </w:r>
+      <w:r>
+        <w:rPr>
+          <w:rFonts w:ascii="Arial" w:hAnsi="Arial" w:cs="Arial"/>
+          <w:bCs/>
+          <w:noProof/>
+        </w:rPr>
+        <w:t>Figure 5</w:t>
+      </w:r>
+      <w:r>
+        <w:rPr>
+          <w:rFonts w:ascii="Arial" w:hAnsi="Arial" w:cs="Arial"/>
+          <w:bCs/>
+          <w:noProof/>
+        </w:rPr>
+        <w:t xml:space="preserve"> </w:t>
+      </w:r>
+      <w:r>
+        <w:rPr>
+          <w:rFonts w:ascii="Arial" w:hAnsi="Arial" w:cs="Arial"/>
+          <w:bCs/>
+          <w:noProof/>
+        </w:rPr>
+        <w:t>shows how the model performs in predicting USD currency prices.</w:t>
+      </w:r>
     </w:p>
     <w:p>
       <w:pPr>
@@ -2702,7 +2641,7 @@
         <w:rPr>
           <w:rFonts w:ascii="Arial" w:hAnsi="Arial" w:cs="Arial"/>
         </w:rPr>
-        <w:t>HAHA</w:t>
+        <w:t>The analyses of both the split and cross-validation techniques reveal a predominant trend of successful optimizations with GA-LSTM across various scenarios. Specifically, in scenarios 8, 10, 12, 14, and 16 for the split technique, and in scenarios 5, 7, 13, and 15 for cross-validation, GA-LSTM consistently outperformed the Base LSTM model, yielding lower error values. While some scenarios exhibited slightly higher error values post-optimization, the overall increase was not substantial. These findings underscore the effectiveness of GA-LSTM in refining model performance and highlight its potential to enhance predictive accuracy in both split and cross-validation methodologies.</w:t>
       </w:r>
     </w:p>
     <w:p>
@@ -2711,18 +2650,6 @@
         <w:jc w:val="both"/>
         <w:rPr>
           <w:rFonts w:ascii="Arial" w:hAnsi="Arial" w:cs="Arial"/>
-          <w:b/>
-          <w:bCs/>
-        </w:rPr>
-      </w:pPr>
-    </w:p>
-    <w:p>
-      <w:pPr>
-        <w:ind w:firstLine="720"/>
-        <w:jc w:val="both"/>
-        <w:rPr>
-          <w:rFonts w:ascii="Arial" w:hAnsi="Arial" w:cs="Arial"/>
-          <w:noProof/>
         </w:rPr>
         <w:sectPr>
           <w:type w:val="continuous"/>
@@ -2734,6 +2661,24 @@
           <w:docGrid w:linePitch="360"/>
         </w:sectPr>
       </w:pPr>
+      <w:r>
+        <w:rPr>
+          <w:rFonts w:ascii="Arial" w:hAnsi="Arial" w:cs="Arial"/>
+        </w:rPr>
+        <w:t xml:space="preserve">In scenario 10, </w:t>
+      </w:r>
+      <w:r>
+        <w:rPr>
+          <w:rFonts w:ascii="Arial" w:hAnsi="Arial" w:cs="Arial"/>
+        </w:rPr>
+        <w:t xml:space="preserve">split technique </w:t>
+      </w:r>
+      <w:r>
+        <w:rPr>
+          <w:rFonts w:ascii="Arial" w:hAnsi="Arial" w:cs="Arial"/>
+        </w:rPr>
+        <w:t>GA-LSTM emerged as the optimal model, highlighting its ability to handle intricate data patterns effectively. By combining genetic algorithms with LSTM architecture, the model demonstrated remarkable adaptability and evolution, leading to superior performance. Notably, the optimized model in scenario 10 achieved an impressive reduction in MAE by 3.98 units compared to the initial model. These findings underscore the effectiveness of GA-LSTM in refining predictive accuracy and emphasize its potential to revolutionize forecasting accuracy across various fields of application.</w:t>
+      </w:r>
     </w:p>
     <w:p>
       <w:pPr>
@@ -2748,6 +2693,7 @@
           <w:rFonts w:ascii="Arial" w:hAnsi="Arial" w:cs="Arial"/>
           <w:noProof/>
         </w:rPr>
+        <w:lastRenderedPageBreak/>
         <w:drawing>
           <wp:inline distT="0" distB="0" distL="0" distR="0" wp14:anchorId="0080507A" wp14:editId="6851F9C5">
             <wp:extent cx="2699590" cy="1737360"/>
@@ -3037,15 +2983,133 @@
     </w:p>
     <w:p>
       <w:pPr>
-        <w:jc w:val="both"/>
-        <w:rPr>
-          <w:rFonts w:ascii="Arial" w:hAnsi="Arial" w:cs="Arial"/>
-          <w:bCs/>
-        </w:rPr>
-      </w:pPr>
+        <w:keepNext/>
+        <w:jc w:val="center"/>
+      </w:pPr>
+      <w:r>
+        <w:rPr>
+          <w:noProof/>
+        </w:rPr>
+        <w:drawing>
+          <wp:inline distT="0" distB="0" distL="0" distR="0" wp14:anchorId="7EA531AE" wp14:editId="3AC0060F">
+            <wp:extent cx="2801714" cy="2286000"/>
+            <wp:effectExtent l="0" t="0" r="0" b="0"/>
+            <wp:docPr id="4" name="Picture 4"/>
+            <wp:cNvGraphicFramePr>
+              <a:graphicFrameLocks xmlns:a="http://schemas.openxmlformats.org/drawingml/2006/main" noChangeAspect="1"/>
+            </wp:cNvGraphicFramePr>
+            <a:graphic xmlns:a="http://schemas.openxmlformats.org/drawingml/2006/main">
+              <a:graphicData uri="http://schemas.openxmlformats.org/drawingml/2006/picture">
+                <pic:pic xmlns:pic="http://schemas.openxmlformats.org/drawingml/2006/picture">
+                  <pic:nvPicPr>
+                    <pic:cNvPr id="0" name="Picture 1"/>
+                    <pic:cNvPicPr>
+                      <a:picLocks noChangeAspect="1" noChangeArrowheads="1"/>
+                    </pic:cNvPicPr>
+                  </pic:nvPicPr>
+                  <pic:blipFill>
+                    <a:blip r:embed="rId19">
+                      <a:extLst>
+                        <a:ext uri="{28A0092B-C50C-407E-A947-70E740481C1C}">
+                          <a14:useLocalDpi xmlns:a14="http://schemas.microsoft.com/office/drawing/2010/main" val="0"/>
+                        </a:ext>
+                      </a:extLst>
+                    </a:blip>
+                    <a:srcRect/>
+                    <a:stretch>
+                      <a:fillRect/>
+                    </a:stretch>
+                  </pic:blipFill>
+                  <pic:spPr bwMode="auto">
+                    <a:xfrm>
+                      <a:off x="0" y="0"/>
+                      <a:ext cx="2801714" cy="2286000"/>
+                    </a:xfrm>
+                    <a:prstGeom prst="rect">
+                      <a:avLst/>
+                    </a:prstGeom>
+                    <a:noFill/>
+                    <a:ln>
+                      <a:noFill/>
+                    </a:ln>
+                  </pic:spPr>
+                </pic:pic>
+              </a:graphicData>
+            </a:graphic>
+          </wp:inline>
+        </w:drawing>
+      </w:r>
     </w:p>
     <w:p>
       <w:pPr>
+        <w:pStyle w:val="Caption"/>
+        <w:rPr>
+          <w:rFonts w:ascii="Arial" w:hAnsi="Arial" w:cs="Arial"/>
+          <w:bCs/>
+          <w:i w:val="0"/>
+          <w:iCs w:val="0"/>
+        </w:rPr>
+      </w:pPr>
+      <w:r>
+        <w:rPr>
+          <w:rFonts w:ascii="Arial" w:hAnsi="Arial" w:cs="Arial"/>
+          <w:i w:val="0"/>
+          <w:iCs w:val="0"/>
+        </w:rPr>
+        <w:t xml:space="preserve">Figure </w:t>
+      </w:r>
+      <w:r>
+        <w:rPr>
+          <w:rFonts w:ascii="Arial" w:hAnsi="Arial" w:cs="Arial"/>
+          <w:i w:val="0"/>
+          <w:iCs w:val="0"/>
+        </w:rPr>
+        <w:fldChar w:fldCharType="begin"/>
+      </w:r>
+      <w:r>
+        <w:rPr>
+          <w:rFonts w:ascii="Arial" w:hAnsi="Arial" w:cs="Arial"/>
+          <w:i w:val="0"/>
+          <w:iCs w:val="0"/>
+        </w:rPr>
+        <w:instrText xml:space="preserve"> SEQ Figure \* ARABIC </w:instrText>
+      </w:r>
+      <w:r>
+        <w:rPr>
+          <w:rFonts w:ascii="Arial" w:hAnsi="Arial" w:cs="Arial"/>
+          <w:i w:val="0"/>
+          <w:iCs w:val="0"/>
+        </w:rPr>
+        <w:fldChar w:fldCharType="separate"/>
+      </w:r>
+      <w:r>
+        <w:rPr>
+          <w:rFonts w:ascii="Arial" w:hAnsi="Arial" w:cs="Arial"/>
+          <w:i w:val="0"/>
+          <w:iCs w:val="0"/>
+          <w:noProof/>
+        </w:rPr>
+        <w:t>8</w:t>
+      </w:r>
+      <w:r>
+        <w:rPr>
+          <w:rFonts w:ascii="Arial" w:hAnsi="Arial" w:cs="Arial"/>
+          <w:i w:val="0"/>
+          <w:iCs w:val="0"/>
+        </w:rPr>
+        <w:fldChar w:fldCharType="end"/>
+      </w:r>
+      <w:r>
+        <w:rPr>
+          <w:rFonts w:ascii="Arial" w:hAnsi="Arial" w:cs="Arial"/>
+          <w:i w:val="0"/>
+          <w:iCs w:val="0"/>
+        </w:rPr>
+        <w:t>. EUR Optimal Model Price Prediction</w:t>
+      </w:r>
+    </w:p>
+    <w:p>
+      <w:pPr>
         <w:rPr>
           <w:rFonts w:ascii="Arial" w:hAnsi="Arial" w:cs="Arial"/>
           <w:b/>
@@ -3097,7 +3161,109 @@
         <w:rPr>
           <w:rFonts w:ascii="Arial" w:hAnsi="Arial" w:cs="Arial"/>
         </w:rPr>
-        <w:t>HAHA</w:t>
+        <w:t xml:space="preserve">In both the </w:t>
+      </w:r>
+      <w:r>
+        <w:rPr>
+          <w:rFonts w:ascii="Arial" w:hAnsi="Arial" w:cs="Arial"/>
+        </w:rPr>
+        <w:t>s</w:t>
+      </w:r>
+      <w:r>
+        <w:rPr>
+          <w:rFonts w:ascii="Arial" w:hAnsi="Arial" w:cs="Arial"/>
+        </w:rPr>
+        <w:t xml:space="preserve">plit and </w:t>
+      </w:r>
+      <w:r>
+        <w:rPr>
+          <w:rFonts w:ascii="Arial" w:hAnsi="Arial" w:cs="Arial"/>
+        </w:rPr>
+        <w:t>c</w:t>
+      </w:r>
+      <w:r>
+        <w:rPr>
+          <w:rFonts w:ascii="Arial" w:hAnsi="Arial" w:cs="Arial"/>
+        </w:rPr>
+        <w:t>ross</w:t>
+      </w:r>
+      <w:r>
+        <w:rPr>
+          <w:rFonts w:ascii="Arial" w:hAnsi="Arial" w:cs="Arial"/>
+        </w:rPr>
+        <w:t>-v</w:t>
+      </w:r>
+      <w:r>
+        <w:rPr>
+          <w:rFonts w:ascii="Arial" w:hAnsi="Arial" w:cs="Arial"/>
+        </w:rPr>
+        <w:t xml:space="preserve">alidation scenarios, the outcomes of optimizations using GA-LSTM predominantly veered towards being unsuccessful. However, a few instances stood out as successful, namely in </w:t>
+      </w:r>
+      <w:r>
+        <w:rPr>
+          <w:rFonts w:ascii="Arial" w:hAnsi="Arial" w:cs="Arial"/>
+        </w:rPr>
+        <w:t>s</w:t>
+      </w:r>
+      <w:r>
+        <w:rPr>
+          <w:rFonts w:ascii="Arial" w:hAnsi="Arial" w:cs="Arial"/>
+        </w:rPr>
+        <w:t xml:space="preserve">plit scenarios 2, 10, and 18, and in </w:t>
+      </w:r>
+      <w:r>
+        <w:rPr>
+          <w:rFonts w:ascii="Arial" w:hAnsi="Arial" w:cs="Arial"/>
+        </w:rPr>
+        <w:t>c</w:t>
+      </w:r>
+      <w:r>
+        <w:rPr>
+          <w:rFonts w:ascii="Arial" w:hAnsi="Arial" w:cs="Arial"/>
+        </w:rPr>
+        <w:t>ross</w:t>
+      </w:r>
+      <w:r>
+        <w:rPr>
+          <w:rFonts w:ascii="Arial" w:hAnsi="Arial" w:cs="Arial"/>
+        </w:rPr>
+        <w:t>-v</w:t>
+      </w:r>
+      <w:r>
+        <w:rPr>
+          <w:rFonts w:ascii="Arial" w:hAnsi="Arial" w:cs="Arial"/>
+        </w:rPr>
+        <w:t xml:space="preserve">alidation scenarios 15 and 17. In these cases, the results obtained from GA-LSTM showcased lower error values compared to Base LSTM, indicating an improvement in predictive accuracy. Nonetheless, the majority of optimization attempts using GA-LSTM failed to outperform the Base LSTM models, as evidenced by higher error values. Additionally, while some scenarios exhibited slight increases in error compared to Base LSTM, the differences were marginal, as observed in </w:t>
+      </w:r>
+      <w:r>
+        <w:rPr>
+          <w:rFonts w:ascii="Arial" w:hAnsi="Arial" w:cs="Arial"/>
+        </w:rPr>
+        <w:t>c</w:t>
+      </w:r>
+      <w:r>
+        <w:rPr>
+          <w:rFonts w:ascii="Arial" w:hAnsi="Arial" w:cs="Arial"/>
+        </w:rPr>
+        <w:t>ross</w:t>
+      </w:r>
+      <w:r>
+        <w:rPr>
+          <w:rFonts w:ascii="Arial" w:hAnsi="Arial" w:cs="Arial"/>
+        </w:rPr>
+        <w:t>-v</w:t>
+      </w:r>
+      <w:r>
+        <w:rPr>
+          <w:rFonts w:ascii="Arial" w:hAnsi="Arial" w:cs="Arial"/>
+        </w:rPr>
+        <w:t>alidation</w:t>
+      </w:r>
+      <w:r>
+        <w:rPr>
+          <w:rFonts w:ascii="Arial" w:hAnsi="Arial" w:cs="Arial"/>
+        </w:rPr>
+        <w:t xml:space="preserve"> scenario 4.</w:t>
       </w:r>
     </w:p>
     <w:p>
@@ -3108,17 +3274,6 @@
           <w:rFonts w:ascii="Arial" w:hAnsi="Arial" w:cs="Arial"/>
           <w:b/>
           <w:bCs/>
-        </w:rPr>
-      </w:pPr>
-    </w:p>
-    <w:p>
-      <w:pPr>
-        <w:jc w:val="both"/>
-        <w:rPr>
-          <w:rFonts w:ascii="Arial" w:hAnsi="Arial" w:cs="Arial"/>
-          <w:b/>
-          <w:bCs/>
-          <w:noProof/>
         </w:rPr>
         <w:sectPr>
           <w:type w:val="continuous"/>
@@ -3130,6 +3285,12 @@
           <w:docGrid w:linePitch="360"/>
         </w:sectPr>
       </w:pPr>
+      <w:r>
+        <w:rPr>
+          <w:rFonts w:ascii="Arial" w:hAnsi="Arial" w:cs="Arial"/>
+        </w:rPr>
+        <w:t>Notably, in scenario 6, despite efforts to leverage GA-LSTM optimization techniques, the Base LSTM architecture emerged as the optimal model, with a considerable disparity of approximately 15.98 in MAE compared to GA-LSTM. This highlights the importance of relying on established methodologies like Base LSTM, which can outperform more complex optimization strategies in specific contexts, emphasizing the need for a nuanced understanding of the problem domain to effectively leverage innovative approaches like GA-LSTM.</w:t>
+      </w:r>
     </w:p>
     <w:p>
       <w:pPr>
@@ -3157,137 +3318,6 @@
                 <pic:pic xmlns:pic="http://schemas.openxmlformats.org/drawingml/2006/picture">
                   <pic:nvPicPr>
                     <pic:cNvPr id="0" name="Picture 12"/>
-                    <pic:cNvPicPr>
-                      <a:picLocks noChangeAspect="1" noChangeArrowheads="1"/>
-                    </pic:cNvPicPr>
-                  </pic:nvPicPr>
-                  <pic:blipFill>
-                    <a:blip r:embed="rId19" cstate="print">
-                      <a:extLst>
-                        <a:ext uri="{28A0092B-C50C-407E-A947-70E740481C1C}">
-                          <a14:useLocalDpi xmlns:a14="http://schemas.microsoft.com/office/drawing/2010/main" val="0"/>
-                        </a:ext>
-                      </a:extLst>
-                    </a:blip>
-                    <a:srcRect/>
-                    <a:stretch>
-                      <a:fillRect/>
-                    </a:stretch>
-                  </pic:blipFill>
-                  <pic:spPr bwMode="auto">
-                    <a:xfrm>
-                      <a:off x="0" y="0"/>
-                      <a:ext cx="2699590" cy="1737360"/>
-                    </a:xfrm>
-                    <a:prstGeom prst="rect">
-                      <a:avLst/>
-                    </a:prstGeom>
-                    <a:noFill/>
-                  </pic:spPr>
-                </pic:pic>
-              </a:graphicData>
-            </a:graphic>
-          </wp:inline>
-        </w:drawing>
-      </w:r>
-    </w:p>
-    <w:p>
-      <w:pPr>
-        <w:pStyle w:val="Caption"/>
-        <w:spacing w:line="240" w:lineRule="auto"/>
-        <w:rPr>
-          <w:rFonts w:ascii="Arial" w:hAnsi="Arial" w:cs="Arial"/>
-          <w:b/>
-          <w:bCs/>
-          <w:i w:val="0"/>
-          <w:iCs w:val="0"/>
-        </w:rPr>
-      </w:pPr>
-      <w:r>
-        <w:rPr>
-          <w:rFonts w:ascii="Arial" w:hAnsi="Arial" w:cs="Arial"/>
-          <w:i w:val="0"/>
-          <w:iCs w:val="0"/>
-        </w:rPr>
-        <w:t xml:space="preserve">Figure </w:t>
-      </w:r>
-      <w:r>
-        <w:rPr>
-          <w:rFonts w:ascii="Arial" w:hAnsi="Arial" w:cs="Arial"/>
-          <w:i w:val="0"/>
-          <w:iCs w:val="0"/>
-        </w:rPr>
-        <w:fldChar w:fldCharType="begin"/>
-      </w:r>
-      <w:r>
-        <w:rPr>
-          <w:rFonts w:ascii="Arial" w:hAnsi="Arial" w:cs="Arial"/>
-          <w:i w:val="0"/>
-          <w:iCs w:val="0"/>
-        </w:rPr>
-        <w:instrText xml:space="preserve"> SEQ Figure \* ARABIC </w:instrText>
-      </w:r>
-      <w:r>
-        <w:rPr>
-          <w:rFonts w:ascii="Arial" w:hAnsi="Arial" w:cs="Arial"/>
-          <w:i w:val="0"/>
-          <w:iCs w:val="0"/>
-        </w:rPr>
-        <w:fldChar w:fldCharType="separate"/>
-      </w:r>
-      <w:r>
-        <w:rPr>
-          <w:rFonts w:ascii="Arial" w:hAnsi="Arial" w:cs="Arial"/>
-          <w:i w:val="0"/>
-          <w:iCs w:val="0"/>
-          <w:noProof/>
-        </w:rPr>
-        <w:t>8</w:t>
-      </w:r>
-      <w:r>
-        <w:rPr>
-          <w:rFonts w:ascii="Arial" w:hAnsi="Arial" w:cs="Arial"/>
-          <w:i w:val="0"/>
-          <w:iCs w:val="0"/>
-        </w:rPr>
-        <w:fldChar w:fldCharType="end"/>
-      </w:r>
-      <w:r>
-        <w:rPr>
-          <w:rFonts w:ascii="Arial" w:hAnsi="Arial" w:cs="Arial"/>
-          <w:i w:val="0"/>
-          <w:iCs w:val="0"/>
-        </w:rPr>
-        <w:t>. Comparison chart of Base LSTM vs GA-LSTM – SGD – Split</w:t>
-      </w:r>
-    </w:p>
-    <w:p>
-      <w:pPr>
-        <w:keepNext/>
-        <w:jc w:val="center"/>
-        <w:rPr>
-          <w:rFonts w:ascii="Arial" w:hAnsi="Arial" w:cs="Arial"/>
-        </w:rPr>
-      </w:pPr>
-      <w:r>
-        <w:rPr>
-          <w:rFonts w:ascii="Arial" w:hAnsi="Arial" w:cs="Arial"/>
-          <w:bCs/>
-          <w:noProof/>
-        </w:rPr>
-        <w:drawing>
-          <wp:inline distT="0" distB="0" distL="0" distR="0" wp14:anchorId="70679F4C" wp14:editId="7FAC89DD">
-            <wp:extent cx="2699590" cy="1737360"/>
-            <wp:effectExtent l="0" t="0" r="5715" b="0"/>
-            <wp:docPr id="29" name="Picture 29"/>
-            <wp:cNvGraphicFramePr>
-              <a:graphicFrameLocks xmlns:a="http://schemas.openxmlformats.org/drawingml/2006/main" noChangeAspect="1"/>
-            </wp:cNvGraphicFramePr>
-            <a:graphic xmlns:a="http://schemas.openxmlformats.org/drawingml/2006/main">
-              <a:graphicData uri="http://schemas.openxmlformats.org/drawingml/2006/picture">
-                <pic:pic xmlns:pic="http://schemas.openxmlformats.org/drawingml/2006/picture">
-                  <pic:nvPicPr>
-                    <pic:cNvPr id="0" name="Picture 13"/>
                     <pic:cNvPicPr>
                       <a:picLocks noChangeAspect="1" noChangeArrowheads="1"/>
                     </pic:cNvPicPr>
@@ -3328,6 +3358,7 @@
         <w:spacing w:line="240" w:lineRule="auto"/>
         <w:rPr>
           <w:rFonts w:ascii="Arial" w:hAnsi="Arial" w:cs="Arial"/>
+          <w:b/>
           <w:bCs/>
           <w:i w:val="0"/>
           <w:iCs w:val="0"/>
@@ -3373,6 +3404,136 @@
           <w:noProof/>
         </w:rPr>
         <w:t>9</w:t>
+      </w:r>
+      <w:r>
+        <w:rPr>
+          <w:rFonts w:ascii="Arial" w:hAnsi="Arial" w:cs="Arial"/>
+          <w:i w:val="0"/>
+          <w:iCs w:val="0"/>
+        </w:rPr>
+        <w:fldChar w:fldCharType="end"/>
+      </w:r>
+      <w:r>
+        <w:rPr>
+          <w:rFonts w:ascii="Arial" w:hAnsi="Arial" w:cs="Arial"/>
+          <w:i w:val="0"/>
+          <w:iCs w:val="0"/>
+        </w:rPr>
+        <w:t>. Comparison chart of Base LSTM vs GA-LSTM – SGD – Split</w:t>
+      </w:r>
+    </w:p>
+    <w:p>
+      <w:pPr>
+        <w:keepNext/>
+        <w:jc w:val="center"/>
+        <w:rPr>
+          <w:rFonts w:ascii="Arial" w:hAnsi="Arial" w:cs="Arial"/>
+        </w:rPr>
+      </w:pPr>
+      <w:r>
+        <w:rPr>
+          <w:rFonts w:ascii="Arial" w:hAnsi="Arial" w:cs="Arial"/>
+          <w:bCs/>
+          <w:noProof/>
+        </w:rPr>
+        <w:drawing>
+          <wp:inline distT="0" distB="0" distL="0" distR="0" wp14:anchorId="70679F4C" wp14:editId="7FAC89DD">
+            <wp:extent cx="2699590" cy="1737360"/>
+            <wp:effectExtent l="0" t="0" r="5715" b="0"/>
+            <wp:docPr id="29" name="Picture 29"/>
+            <wp:cNvGraphicFramePr>
+              <a:graphicFrameLocks xmlns:a="http://schemas.openxmlformats.org/drawingml/2006/main" noChangeAspect="1"/>
+            </wp:cNvGraphicFramePr>
+            <a:graphic xmlns:a="http://schemas.openxmlformats.org/drawingml/2006/main">
+              <a:graphicData uri="http://schemas.openxmlformats.org/drawingml/2006/picture">
+                <pic:pic xmlns:pic="http://schemas.openxmlformats.org/drawingml/2006/picture">
+                  <pic:nvPicPr>
+                    <pic:cNvPr id="0" name="Picture 13"/>
+                    <pic:cNvPicPr>
+                      <a:picLocks noChangeAspect="1" noChangeArrowheads="1"/>
+                    </pic:cNvPicPr>
+                  </pic:nvPicPr>
+                  <pic:blipFill>
+                    <a:blip r:embed="rId21" cstate="print">
+                      <a:extLst>
+                        <a:ext uri="{28A0092B-C50C-407E-A947-70E740481C1C}">
+                          <a14:useLocalDpi xmlns:a14="http://schemas.microsoft.com/office/drawing/2010/main" val="0"/>
+                        </a:ext>
+                      </a:extLst>
+                    </a:blip>
+                    <a:srcRect/>
+                    <a:stretch>
+                      <a:fillRect/>
+                    </a:stretch>
+                  </pic:blipFill>
+                  <pic:spPr bwMode="auto">
+                    <a:xfrm>
+                      <a:off x="0" y="0"/>
+                      <a:ext cx="2699590" cy="1737360"/>
+                    </a:xfrm>
+                    <a:prstGeom prst="rect">
+                      <a:avLst/>
+                    </a:prstGeom>
+                    <a:noFill/>
+                  </pic:spPr>
+                </pic:pic>
+              </a:graphicData>
+            </a:graphic>
+          </wp:inline>
+        </w:drawing>
+      </w:r>
+    </w:p>
+    <w:p>
+      <w:pPr>
+        <w:pStyle w:val="Caption"/>
+        <w:spacing w:line="240" w:lineRule="auto"/>
+        <w:rPr>
+          <w:rFonts w:ascii="Arial" w:hAnsi="Arial" w:cs="Arial"/>
+          <w:bCs/>
+          <w:i w:val="0"/>
+          <w:iCs w:val="0"/>
+        </w:rPr>
+      </w:pPr>
+      <w:r>
+        <w:rPr>
+          <w:rFonts w:ascii="Arial" w:hAnsi="Arial" w:cs="Arial"/>
+          <w:i w:val="0"/>
+          <w:iCs w:val="0"/>
+        </w:rPr>
+        <w:t xml:space="preserve">Figure </w:t>
+      </w:r>
+      <w:r>
+        <w:rPr>
+          <w:rFonts w:ascii="Arial" w:hAnsi="Arial" w:cs="Arial"/>
+          <w:i w:val="0"/>
+          <w:iCs w:val="0"/>
+        </w:rPr>
+        <w:fldChar w:fldCharType="begin"/>
+      </w:r>
+      <w:r>
+        <w:rPr>
+          <w:rFonts w:ascii="Arial" w:hAnsi="Arial" w:cs="Arial"/>
+          <w:i w:val="0"/>
+          <w:iCs w:val="0"/>
+        </w:rPr>
+        <w:instrText xml:space="preserve"> SEQ Figure \* ARABIC </w:instrText>
+      </w:r>
+      <w:r>
+        <w:rPr>
+          <w:rFonts w:ascii="Arial" w:hAnsi="Arial" w:cs="Arial"/>
+          <w:i w:val="0"/>
+          <w:iCs w:val="0"/>
+        </w:rPr>
+        <w:fldChar w:fldCharType="separate"/>
+      </w:r>
+      <w:r>
+        <w:rPr>
+          <w:rFonts w:ascii="Arial" w:hAnsi="Arial" w:cs="Arial"/>
+          <w:i w:val="0"/>
+          <w:iCs w:val="0"/>
+          <w:noProof/>
+        </w:rPr>
+        <w:t>10</w:t>
       </w:r>
       <w:r>
         <w:rPr>
@@ -3411,12 +3572,139 @@
     </w:p>
     <w:p>
       <w:pPr>
+        <w:jc w:val="center"/>
+        <w:rPr>
+          <w:noProof/>
+        </w:rPr>
+      </w:pPr>
+    </w:p>
+    <w:p>
+      <w:pPr>
+        <w:keepNext/>
+        <w:jc w:val="center"/>
+      </w:pPr>
+      <w:r>
+        <w:rPr>
+          <w:noProof/>
+        </w:rPr>
+        <w:drawing>
+          <wp:inline distT="0" distB="0" distL="0" distR="0" wp14:anchorId="7A9CB155" wp14:editId="383828ED">
+            <wp:extent cx="3044541" cy="2286000"/>
+            <wp:effectExtent l="0" t="0" r="3810" b="0"/>
+            <wp:docPr id="5" name="Picture 5"/>
+            <wp:cNvGraphicFramePr>
+              <a:graphicFrameLocks xmlns:a="http://schemas.openxmlformats.org/drawingml/2006/main" noChangeAspect="1"/>
+            </wp:cNvGraphicFramePr>
+            <a:graphic xmlns:a="http://schemas.openxmlformats.org/drawingml/2006/main">
+              <a:graphicData uri="http://schemas.openxmlformats.org/drawingml/2006/picture">
+                <pic:pic xmlns:pic="http://schemas.openxmlformats.org/drawingml/2006/picture">
+                  <pic:nvPicPr>
+                    <pic:cNvPr id="0" name="Picture 3"/>
+                    <pic:cNvPicPr>
+                      <a:picLocks noChangeAspect="1" noChangeArrowheads="1"/>
+                    </pic:cNvPicPr>
+                  </pic:nvPicPr>
+                  <pic:blipFill>
+                    <a:blip r:embed="rId22">
+                      <a:extLst>
+                        <a:ext uri="{28A0092B-C50C-407E-A947-70E740481C1C}">
+                          <a14:useLocalDpi xmlns:a14="http://schemas.microsoft.com/office/drawing/2010/main" val="0"/>
+                        </a:ext>
+                      </a:extLst>
+                    </a:blip>
+                    <a:srcRect/>
+                    <a:stretch>
+                      <a:fillRect/>
+                    </a:stretch>
+                  </pic:blipFill>
+                  <pic:spPr bwMode="auto">
+                    <a:xfrm>
+                      <a:off x="0" y="0"/>
+                      <a:ext cx="3044541" cy="2286000"/>
+                    </a:xfrm>
+                    <a:prstGeom prst="rect">
+                      <a:avLst/>
+                    </a:prstGeom>
+                    <a:noFill/>
+                    <a:ln>
+                      <a:noFill/>
+                    </a:ln>
+                  </pic:spPr>
+                </pic:pic>
+              </a:graphicData>
+            </a:graphic>
+          </wp:inline>
+        </w:drawing>
+      </w:r>
+    </w:p>
+    <w:p>
+      <w:pPr>
+        <w:pStyle w:val="Caption"/>
         <w:rPr>
           <w:rFonts w:ascii="Arial" w:hAnsi="Arial" w:cs="Arial"/>
           <w:b/>
           <w:bCs/>
-        </w:rPr>
-      </w:pPr>
+          <w:i w:val="0"/>
+          <w:iCs w:val="0"/>
+        </w:rPr>
+      </w:pPr>
+      <w:r>
+        <w:rPr>
+          <w:rFonts w:ascii="Arial" w:hAnsi="Arial" w:cs="Arial"/>
+          <w:i w:val="0"/>
+          <w:iCs w:val="0"/>
+        </w:rPr>
+        <w:t xml:space="preserve">Figure </w:t>
+      </w:r>
+      <w:r>
+        <w:rPr>
+          <w:rFonts w:ascii="Arial" w:hAnsi="Arial" w:cs="Arial"/>
+          <w:i w:val="0"/>
+          <w:iCs w:val="0"/>
+        </w:rPr>
+        <w:fldChar w:fldCharType="begin"/>
+      </w:r>
+      <w:r>
+        <w:rPr>
+          <w:rFonts w:ascii="Arial" w:hAnsi="Arial" w:cs="Arial"/>
+          <w:i w:val="0"/>
+          <w:iCs w:val="0"/>
+        </w:rPr>
+        <w:instrText xml:space="preserve"> SEQ Figure \* ARABIC </w:instrText>
+      </w:r>
+      <w:r>
+        <w:rPr>
+          <w:rFonts w:ascii="Arial" w:hAnsi="Arial" w:cs="Arial"/>
+          <w:i w:val="0"/>
+          <w:iCs w:val="0"/>
+        </w:rPr>
+        <w:fldChar w:fldCharType="separate"/>
+      </w:r>
+      <w:r>
+        <w:rPr>
+          <w:rFonts w:ascii="Arial" w:hAnsi="Arial" w:cs="Arial"/>
+          <w:i w:val="0"/>
+          <w:iCs w:val="0"/>
+          <w:noProof/>
+        </w:rPr>
+        <w:t>11</w:t>
+      </w:r>
+      <w:r>
+        <w:rPr>
+          <w:rFonts w:ascii="Arial" w:hAnsi="Arial" w:cs="Arial"/>
+          <w:i w:val="0"/>
+          <w:iCs w:val="0"/>
+        </w:rPr>
+        <w:fldChar w:fldCharType="end"/>
+      </w:r>
+      <w:r>
+        <w:rPr>
+          <w:rFonts w:ascii="Arial" w:hAnsi="Arial" w:cs="Arial"/>
+          <w:i w:val="0"/>
+          <w:iCs w:val="0"/>
+        </w:rPr>
+        <w:t>. SGD Optimal Model Price Prediction</w:t>
+      </w:r>
     </w:p>
     <w:p>
       <w:pPr>
@@ -3437,6 +3725,638 @@
     </w:p>
     <w:p>
       <w:pPr>
+        <w:pStyle w:val="Caption"/>
+        <w:keepNext/>
+        <w:spacing w:line="240" w:lineRule="auto"/>
+        <w:rPr>
+          <w:rFonts w:ascii="Arial" w:hAnsi="Arial" w:cs="Arial"/>
+          <w:i w:val="0"/>
+          <w:iCs w:val="0"/>
+        </w:rPr>
+      </w:pPr>
+      <w:r>
+        <w:rPr>
+          <w:rFonts w:ascii="Arial" w:hAnsi="Arial" w:cs="Arial"/>
+          <w:i w:val="0"/>
+          <w:iCs w:val="0"/>
+        </w:rPr>
+        <w:t xml:space="preserve">Table </w:t>
+      </w:r>
+      <w:r>
+        <w:rPr>
+          <w:rFonts w:ascii="Arial" w:hAnsi="Arial" w:cs="Arial"/>
+          <w:i w:val="0"/>
+          <w:iCs w:val="0"/>
+        </w:rPr>
+        <w:fldChar w:fldCharType="begin"/>
+      </w:r>
+      <w:r>
+        <w:rPr>
+          <w:rFonts w:ascii="Arial" w:hAnsi="Arial" w:cs="Arial"/>
+          <w:i w:val="0"/>
+          <w:iCs w:val="0"/>
+        </w:rPr>
+        <w:instrText xml:space="preserve"> SEQ Table \* ARABIC </w:instrText>
+      </w:r>
+      <w:r>
+        <w:rPr>
+          <w:rFonts w:ascii="Arial" w:hAnsi="Arial" w:cs="Arial"/>
+          <w:i w:val="0"/>
+          <w:iCs w:val="0"/>
+        </w:rPr>
+        <w:fldChar w:fldCharType="separate"/>
+      </w:r>
+      <w:r>
+        <w:rPr>
+          <w:rFonts w:ascii="Arial" w:hAnsi="Arial" w:cs="Arial"/>
+          <w:i w:val="0"/>
+          <w:iCs w:val="0"/>
+          <w:noProof/>
+        </w:rPr>
+        <w:t>2</w:t>
+      </w:r>
+      <w:r>
+        <w:rPr>
+          <w:rFonts w:ascii="Arial" w:hAnsi="Arial" w:cs="Arial"/>
+          <w:i w:val="0"/>
+          <w:iCs w:val="0"/>
+        </w:rPr>
+        <w:fldChar w:fldCharType="end"/>
+      </w:r>
+      <w:r>
+        <w:rPr>
+          <w:rFonts w:ascii="Arial" w:hAnsi="Arial" w:cs="Arial"/>
+          <w:i w:val="0"/>
+          <w:iCs w:val="0"/>
+        </w:rPr>
+        <w:t>. Model Performance in Test and Forecasting</w:t>
+      </w:r>
+    </w:p>
+    <w:tbl>
+      <w:tblPr>
+        <w:tblW w:w="3917" w:type="dxa"/>
+        <w:jc w:val="center"/>
+        <w:tblLayout w:type="fixed"/>
+        <w:tblLook w:val="04A0" w:firstRow="1" w:lastRow="0" w:firstColumn="1" w:lastColumn="0" w:noHBand="0" w:noVBand="1"/>
+      </w:tblPr>
+      <w:tblGrid>
+        <w:gridCol w:w="960"/>
+        <w:gridCol w:w="1478"/>
+        <w:gridCol w:w="1479"/>
+      </w:tblGrid>
+      <w:tr>
+        <w:trPr>
+          <w:trHeight w:val="300"/>
+          <w:jc w:val="center"/>
+        </w:trPr>
+        <w:tc>
+          <w:tcPr>
+            <w:tcW w:w="960" w:type="dxa"/>
+            <w:vMerge w:val="restart"/>
+            <w:tcBorders>
+              <w:top w:val="single" w:sz="4" w:space="0" w:color="auto"/>
+              <w:left w:val="single" w:sz="4" w:space="0" w:color="auto"/>
+              <w:bottom w:val="single" w:sz="4" w:space="0" w:color="auto"/>
+              <w:right w:val="single" w:sz="4" w:space="0" w:color="auto"/>
+            </w:tcBorders>
+            <w:shd w:val="clear" w:color="auto" w:fill="auto"/>
+            <w:noWrap/>
+            <w:vAlign w:val="center"/>
+            <w:hideMark/>
+          </w:tcPr>
+          <w:p>
+            <w:pPr>
+              <w:jc w:val="center"/>
+              <w:rPr>
+                <w:rFonts w:ascii="Arial" w:hAnsi="Arial" w:cs="Arial"/>
+                <w:b/>
+                <w:bCs/>
+                <w:color w:val="000000"/>
+                <w:lang w:val="id-ID" w:eastAsia="id-ID"/>
+              </w:rPr>
+            </w:pPr>
+            <w:r>
+              <w:rPr>
+                <w:rFonts w:ascii="Arial" w:hAnsi="Arial" w:cs="Arial"/>
+                <w:b/>
+                <w:bCs/>
+                <w:color w:val="000000"/>
+                <w:lang w:val="id-ID" w:eastAsia="id-ID"/>
+              </w:rPr>
+              <w:t>Dataset</w:t>
+            </w:r>
+          </w:p>
+        </w:tc>
+        <w:tc>
+          <w:tcPr>
+            <w:tcW w:w="2957" w:type="dxa"/>
+            <w:gridSpan w:val="2"/>
+            <w:tcBorders>
+              <w:top w:val="single" w:sz="4" w:space="0" w:color="auto"/>
+              <w:left w:val="nil"/>
+              <w:bottom w:val="single" w:sz="4" w:space="0" w:color="auto"/>
+              <w:right w:val="single" w:sz="4" w:space="0" w:color="auto"/>
+            </w:tcBorders>
+            <w:shd w:val="clear" w:color="auto" w:fill="auto"/>
+            <w:noWrap/>
+            <w:vAlign w:val="center"/>
+            <w:hideMark/>
+          </w:tcPr>
+          <w:p>
+            <w:pPr>
+              <w:jc w:val="center"/>
+              <w:rPr>
+                <w:rFonts w:ascii="Arial" w:hAnsi="Arial" w:cs="Arial"/>
+                <w:b/>
+                <w:bCs/>
+                <w:color w:val="000000"/>
+                <w:lang w:val="id-ID" w:eastAsia="id-ID"/>
+              </w:rPr>
+            </w:pPr>
+            <w:r>
+              <w:rPr>
+                <w:rFonts w:ascii="Arial" w:hAnsi="Arial" w:cs="Arial"/>
+                <w:b/>
+                <w:bCs/>
+                <w:color w:val="000000"/>
+                <w:lang w:val="id-ID" w:eastAsia="id-ID"/>
+              </w:rPr>
+              <w:t>Model Optimal Performance</w:t>
+            </w:r>
+          </w:p>
+        </w:tc>
+      </w:tr>
+      <w:tr>
+        <w:trPr>
+          <w:trHeight w:val="300"/>
+          <w:jc w:val="center"/>
+        </w:trPr>
+        <w:tc>
+          <w:tcPr>
+            <w:tcW w:w="960" w:type="dxa"/>
+            <w:vMerge/>
+            <w:tcBorders>
+              <w:top w:val="single" w:sz="4" w:space="0" w:color="auto"/>
+              <w:left w:val="single" w:sz="4" w:space="0" w:color="auto"/>
+              <w:bottom w:val="single" w:sz="4" w:space="0" w:color="auto"/>
+              <w:right w:val="single" w:sz="4" w:space="0" w:color="auto"/>
+            </w:tcBorders>
+            <w:vAlign w:val="center"/>
+            <w:hideMark/>
+          </w:tcPr>
+          <w:p>
+            <w:pPr>
+              <w:rPr>
+                <w:rFonts w:ascii="Arial" w:hAnsi="Arial" w:cs="Arial"/>
+                <w:b/>
+                <w:bCs/>
+                <w:color w:val="000000"/>
+                <w:lang w:val="id-ID" w:eastAsia="id-ID"/>
+              </w:rPr>
+            </w:pPr>
+          </w:p>
+        </w:tc>
+        <w:tc>
+          <w:tcPr>
+            <w:tcW w:w="1478" w:type="dxa"/>
+            <w:tcBorders>
+              <w:top w:val="nil"/>
+              <w:left w:val="nil"/>
+              <w:bottom w:val="single" w:sz="4" w:space="0" w:color="auto"/>
+              <w:right w:val="single" w:sz="4" w:space="0" w:color="auto"/>
+            </w:tcBorders>
+            <w:shd w:val="clear" w:color="auto" w:fill="auto"/>
+            <w:noWrap/>
+            <w:vAlign w:val="center"/>
+            <w:hideMark/>
+          </w:tcPr>
+          <w:p>
+            <w:pPr>
+              <w:jc w:val="center"/>
+              <w:rPr>
+                <w:rFonts w:ascii="Arial" w:hAnsi="Arial" w:cs="Arial"/>
+                <w:b/>
+                <w:bCs/>
+                <w:color w:val="000000"/>
+                <w:lang w:val="id-ID" w:eastAsia="id-ID"/>
+              </w:rPr>
+            </w:pPr>
+            <w:r>
+              <w:rPr>
+                <w:rFonts w:ascii="Arial" w:hAnsi="Arial" w:cs="Arial"/>
+                <w:b/>
+                <w:bCs/>
+                <w:color w:val="000000"/>
+                <w:lang w:val="id-ID" w:eastAsia="id-ID"/>
+              </w:rPr>
+              <w:t>Test</w:t>
+            </w:r>
+          </w:p>
+        </w:tc>
+        <w:tc>
+          <w:tcPr>
+            <w:tcW w:w="1479" w:type="dxa"/>
+            <w:tcBorders>
+              <w:top w:val="nil"/>
+              <w:left w:val="nil"/>
+              <w:bottom w:val="single" w:sz="4" w:space="0" w:color="auto"/>
+              <w:right w:val="single" w:sz="4" w:space="0" w:color="auto"/>
+            </w:tcBorders>
+            <w:shd w:val="clear" w:color="auto" w:fill="auto"/>
+            <w:noWrap/>
+            <w:vAlign w:val="center"/>
+            <w:hideMark/>
+          </w:tcPr>
+          <w:p>
+            <w:pPr>
+              <w:jc w:val="center"/>
+              <w:rPr>
+                <w:rFonts w:ascii="Arial" w:hAnsi="Arial" w:cs="Arial"/>
+                <w:b/>
+                <w:bCs/>
+                <w:color w:val="000000"/>
+                <w:lang w:val="id-ID" w:eastAsia="id-ID"/>
+              </w:rPr>
+            </w:pPr>
+            <w:r>
+              <w:rPr>
+                <w:rFonts w:ascii="Arial" w:hAnsi="Arial" w:cs="Arial"/>
+                <w:b/>
+                <w:bCs/>
+                <w:color w:val="000000"/>
+                <w:lang w:val="id-ID" w:eastAsia="id-ID"/>
+              </w:rPr>
+              <w:t>Forecasting</w:t>
+            </w:r>
+          </w:p>
+        </w:tc>
+      </w:tr>
+      <w:tr>
+        <w:trPr>
+          <w:trHeight w:val="300"/>
+          <w:jc w:val="center"/>
+        </w:trPr>
+        <w:tc>
+          <w:tcPr>
+            <w:tcW w:w="960" w:type="dxa"/>
+            <w:tcBorders>
+              <w:top w:val="nil"/>
+              <w:left w:val="single" w:sz="4" w:space="0" w:color="auto"/>
+              <w:bottom w:val="single" w:sz="4" w:space="0" w:color="auto"/>
+              <w:right w:val="single" w:sz="4" w:space="0" w:color="auto"/>
+            </w:tcBorders>
+            <w:shd w:val="clear" w:color="auto" w:fill="auto"/>
+            <w:noWrap/>
+            <w:vAlign w:val="center"/>
+            <w:hideMark/>
+          </w:tcPr>
+          <w:p>
+            <w:pPr>
+              <w:jc w:val="center"/>
+              <w:rPr>
+                <w:rFonts w:ascii="Arial" w:hAnsi="Arial" w:cs="Arial"/>
+                <w:b/>
+                <w:bCs/>
+                <w:color w:val="000000"/>
+                <w:lang w:val="id-ID" w:eastAsia="id-ID"/>
+              </w:rPr>
+            </w:pPr>
+            <w:r>
+              <w:rPr>
+                <w:rFonts w:ascii="Arial" w:hAnsi="Arial" w:cs="Arial"/>
+                <w:b/>
+                <w:bCs/>
+                <w:color w:val="000000"/>
+                <w:lang w:val="id-ID" w:eastAsia="id-ID"/>
+              </w:rPr>
+              <w:t>USD</w:t>
+            </w:r>
+          </w:p>
+        </w:tc>
+        <w:tc>
+          <w:tcPr>
+            <w:tcW w:w="1478" w:type="dxa"/>
+            <w:tcBorders>
+              <w:top w:val="nil"/>
+              <w:left w:val="nil"/>
+              <w:bottom w:val="single" w:sz="4" w:space="0" w:color="auto"/>
+              <w:right w:val="single" w:sz="4" w:space="0" w:color="auto"/>
+            </w:tcBorders>
+            <w:shd w:val="clear" w:color="auto" w:fill="auto"/>
+            <w:noWrap/>
+            <w:vAlign w:val="center"/>
+            <w:hideMark/>
+          </w:tcPr>
+          <w:p>
+            <w:pPr>
+              <w:jc w:val="center"/>
+              <w:rPr>
+                <w:rFonts w:ascii="Arial" w:hAnsi="Arial" w:cs="Arial"/>
+                <w:color w:val="000000"/>
+                <w:lang w:val="id-ID" w:eastAsia="id-ID"/>
+              </w:rPr>
+            </w:pPr>
+            <w:r>
+              <w:rPr>
+                <w:rFonts w:ascii="Arial" w:hAnsi="Arial" w:cs="Arial"/>
+                <w:color w:val="000000"/>
+                <w:lang w:val="id-ID" w:eastAsia="id-ID"/>
+              </w:rPr>
+              <w:t>41.271</w:t>
+            </w:r>
+          </w:p>
+        </w:tc>
+        <w:tc>
+          <w:tcPr>
+            <w:tcW w:w="1479" w:type="dxa"/>
+            <w:tcBorders>
+              <w:top w:val="nil"/>
+              <w:left w:val="nil"/>
+              <w:bottom w:val="single" w:sz="4" w:space="0" w:color="auto"/>
+              <w:right w:val="single" w:sz="4" w:space="0" w:color="auto"/>
+            </w:tcBorders>
+            <w:shd w:val="clear" w:color="auto" w:fill="auto"/>
+            <w:noWrap/>
+            <w:vAlign w:val="center"/>
+            <w:hideMark/>
+          </w:tcPr>
+          <w:p>
+            <w:pPr>
+              <w:jc w:val="center"/>
+              <w:rPr>
+                <w:rFonts w:ascii="Arial" w:hAnsi="Arial" w:cs="Arial"/>
+                <w:color w:val="000000"/>
+                <w:lang w:val="id-ID" w:eastAsia="id-ID"/>
+              </w:rPr>
+            </w:pPr>
+            <w:r>
+              <w:rPr>
+                <w:rFonts w:ascii="Arial" w:hAnsi="Arial" w:cs="Arial"/>
+                <w:color w:val="000000"/>
+                <w:lang w:val="id-ID" w:eastAsia="id-ID"/>
+              </w:rPr>
+              <w:t>64.474</w:t>
+            </w:r>
+          </w:p>
+        </w:tc>
+      </w:tr>
+      <w:tr>
+        <w:trPr>
+          <w:trHeight w:val="300"/>
+          <w:jc w:val="center"/>
+        </w:trPr>
+        <w:tc>
+          <w:tcPr>
+            <w:tcW w:w="960" w:type="dxa"/>
+            <w:tcBorders>
+              <w:top w:val="nil"/>
+              <w:left w:val="single" w:sz="4" w:space="0" w:color="auto"/>
+              <w:bottom w:val="single" w:sz="4" w:space="0" w:color="auto"/>
+              <w:right w:val="single" w:sz="4" w:space="0" w:color="auto"/>
+            </w:tcBorders>
+            <w:shd w:val="clear" w:color="auto" w:fill="auto"/>
+            <w:noWrap/>
+            <w:vAlign w:val="center"/>
+            <w:hideMark/>
+          </w:tcPr>
+          <w:p>
+            <w:pPr>
+              <w:jc w:val="center"/>
+              <w:rPr>
+                <w:rFonts w:ascii="Arial" w:hAnsi="Arial" w:cs="Arial"/>
+                <w:b/>
+                <w:bCs/>
+                <w:color w:val="000000"/>
+                <w:lang w:val="id-ID" w:eastAsia="id-ID"/>
+              </w:rPr>
+            </w:pPr>
+            <w:r>
+              <w:rPr>
+                <w:rFonts w:ascii="Arial" w:hAnsi="Arial" w:cs="Arial"/>
+                <w:b/>
+                <w:bCs/>
+                <w:color w:val="000000"/>
+                <w:lang w:val="id-ID" w:eastAsia="id-ID"/>
+              </w:rPr>
+              <w:t>EUR</w:t>
+            </w:r>
+          </w:p>
+        </w:tc>
+        <w:tc>
+          <w:tcPr>
+            <w:tcW w:w="1478" w:type="dxa"/>
+            <w:tcBorders>
+              <w:top w:val="nil"/>
+              <w:left w:val="nil"/>
+              <w:bottom w:val="single" w:sz="4" w:space="0" w:color="auto"/>
+              <w:right w:val="single" w:sz="4" w:space="0" w:color="auto"/>
+            </w:tcBorders>
+            <w:shd w:val="clear" w:color="auto" w:fill="auto"/>
+            <w:noWrap/>
+            <w:vAlign w:val="center"/>
+            <w:hideMark/>
+          </w:tcPr>
+          <w:p>
+            <w:pPr>
+              <w:jc w:val="center"/>
+              <w:rPr>
+                <w:rFonts w:ascii="Arial" w:hAnsi="Arial" w:cs="Arial"/>
+                <w:color w:val="000000"/>
+                <w:lang w:val="id-ID" w:eastAsia="id-ID"/>
+              </w:rPr>
+            </w:pPr>
+            <w:r>
+              <w:rPr>
+                <w:rFonts w:ascii="Arial" w:hAnsi="Arial" w:cs="Arial"/>
+                <w:color w:val="000000"/>
+                <w:lang w:val="id-ID" w:eastAsia="id-ID"/>
+              </w:rPr>
+              <w:t>60.892</w:t>
+            </w:r>
+          </w:p>
+        </w:tc>
+        <w:tc>
+          <w:tcPr>
+            <w:tcW w:w="1479" w:type="dxa"/>
+            <w:tcBorders>
+              <w:top w:val="nil"/>
+              <w:left w:val="nil"/>
+              <w:bottom w:val="single" w:sz="4" w:space="0" w:color="auto"/>
+              <w:right w:val="single" w:sz="4" w:space="0" w:color="auto"/>
+            </w:tcBorders>
+            <w:shd w:val="clear" w:color="auto" w:fill="auto"/>
+            <w:noWrap/>
+            <w:vAlign w:val="center"/>
+            <w:hideMark/>
+          </w:tcPr>
+          <w:p>
+            <w:pPr>
+              <w:jc w:val="center"/>
+              <w:rPr>
+                <w:rFonts w:ascii="Arial" w:hAnsi="Arial" w:cs="Arial"/>
+                <w:color w:val="000000"/>
+                <w:lang w:val="id-ID" w:eastAsia="id-ID"/>
+              </w:rPr>
+            </w:pPr>
+            <w:r>
+              <w:rPr>
+                <w:rFonts w:ascii="Arial" w:hAnsi="Arial" w:cs="Arial"/>
+                <w:color w:val="000000"/>
+                <w:lang w:val="id-ID" w:eastAsia="id-ID"/>
+              </w:rPr>
+              <w:t>101.828</w:t>
+            </w:r>
+          </w:p>
+        </w:tc>
+      </w:tr>
+      <w:tr>
+        <w:trPr>
+          <w:trHeight w:val="300"/>
+          <w:jc w:val="center"/>
+        </w:trPr>
+        <w:tc>
+          <w:tcPr>
+            <w:tcW w:w="960" w:type="dxa"/>
+            <w:tcBorders>
+              <w:top w:val="nil"/>
+              <w:left w:val="single" w:sz="4" w:space="0" w:color="auto"/>
+              <w:bottom w:val="single" w:sz="4" w:space="0" w:color="auto"/>
+              <w:right w:val="single" w:sz="4" w:space="0" w:color="auto"/>
+            </w:tcBorders>
+            <w:shd w:val="clear" w:color="auto" w:fill="auto"/>
+            <w:noWrap/>
+            <w:vAlign w:val="center"/>
+            <w:hideMark/>
+          </w:tcPr>
+          <w:p>
+            <w:pPr>
+              <w:jc w:val="center"/>
+              <w:rPr>
+                <w:rFonts w:ascii="Arial" w:hAnsi="Arial" w:cs="Arial"/>
+                <w:b/>
+                <w:bCs/>
+                <w:color w:val="000000"/>
+                <w:lang w:val="id-ID" w:eastAsia="id-ID"/>
+              </w:rPr>
+            </w:pPr>
+            <w:r>
+              <w:rPr>
+                <w:rFonts w:ascii="Arial" w:hAnsi="Arial" w:cs="Arial"/>
+                <w:b/>
+                <w:bCs/>
+                <w:color w:val="000000"/>
+                <w:lang w:val="id-ID" w:eastAsia="id-ID"/>
+              </w:rPr>
+              <w:t>SGD</w:t>
+            </w:r>
+          </w:p>
+        </w:tc>
+        <w:tc>
+          <w:tcPr>
+            <w:tcW w:w="1478" w:type="dxa"/>
+            <w:tcBorders>
+              <w:top w:val="nil"/>
+              <w:left w:val="nil"/>
+              <w:bottom w:val="single" w:sz="4" w:space="0" w:color="auto"/>
+              <w:right w:val="single" w:sz="4" w:space="0" w:color="auto"/>
+            </w:tcBorders>
+            <w:shd w:val="clear" w:color="auto" w:fill="auto"/>
+            <w:noWrap/>
+            <w:vAlign w:val="center"/>
+            <w:hideMark/>
+          </w:tcPr>
+          <w:p>
+            <w:pPr>
+              <w:jc w:val="center"/>
+              <w:rPr>
+                <w:rFonts w:ascii="Arial" w:hAnsi="Arial" w:cs="Arial"/>
+                <w:color w:val="000000"/>
+                <w:lang w:val="id-ID" w:eastAsia="id-ID"/>
+              </w:rPr>
+            </w:pPr>
+            <w:r>
+              <w:rPr>
+                <w:rFonts w:ascii="Arial" w:hAnsi="Arial" w:cs="Arial"/>
+                <w:color w:val="000000"/>
+                <w:lang w:val="id-ID" w:eastAsia="id-ID"/>
+              </w:rPr>
+              <w:t>13.040</w:t>
+            </w:r>
+          </w:p>
+        </w:tc>
+        <w:tc>
+          <w:tcPr>
+            <w:tcW w:w="1479" w:type="dxa"/>
+            <w:tcBorders>
+              <w:top w:val="nil"/>
+              <w:left w:val="nil"/>
+              <w:bottom w:val="single" w:sz="4" w:space="0" w:color="auto"/>
+              <w:right w:val="single" w:sz="4" w:space="0" w:color="auto"/>
+            </w:tcBorders>
+            <w:shd w:val="clear" w:color="auto" w:fill="auto"/>
+            <w:noWrap/>
+            <w:vAlign w:val="center"/>
+            <w:hideMark/>
+          </w:tcPr>
+          <w:p>
+            <w:pPr>
+              <w:jc w:val="center"/>
+              <w:rPr>
+                <w:rFonts w:ascii="Arial" w:hAnsi="Arial" w:cs="Arial"/>
+                <w:color w:val="000000"/>
+                <w:lang w:val="id-ID" w:eastAsia="id-ID"/>
+              </w:rPr>
+            </w:pPr>
+            <w:r>
+              <w:rPr>
+                <w:rFonts w:ascii="Arial" w:hAnsi="Arial" w:cs="Arial"/>
+                <w:color w:val="000000"/>
+                <w:lang w:val="id-ID" w:eastAsia="id-ID"/>
+              </w:rPr>
+              <w:t>29.45</w:t>
+            </w:r>
+          </w:p>
+        </w:tc>
+      </w:tr>
+    </w:tbl>
+    <w:p>
+      <w:pPr>
+        <w:ind w:firstLine="709"/>
+        <w:jc w:val="both"/>
+        <w:rPr>
+          <w:rFonts w:ascii="Arial" w:hAnsi="Arial" w:cs="Arial"/>
+        </w:rPr>
+      </w:pPr>
+    </w:p>
+    <w:p>
+      <w:pPr>
+        <w:ind w:firstLine="709"/>
+        <w:jc w:val="both"/>
+        <w:rPr>
+          <w:rFonts w:ascii="Arial" w:hAnsi="Arial" w:cs="Arial"/>
+        </w:rPr>
+      </w:pPr>
+      <w:r>
+        <w:rPr>
+          <w:rFonts w:ascii="Arial" w:hAnsi="Arial" w:cs="Arial"/>
+        </w:rPr>
+        <w:t xml:space="preserve">Based on </w:t>
+      </w:r>
+      <w:r>
+        <w:rPr>
+          <w:rFonts w:ascii="Arial" w:hAnsi="Arial" w:cs="Arial"/>
+        </w:rPr>
+        <w:t>T</w:t>
+      </w:r>
+      <w:r>
+        <w:rPr>
+          <w:rFonts w:ascii="Arial" w:hAnsi="Arial" w:cs="Arial"/>
+        </w:rPr>
+        <w:t>able 2, there is a noticeable contrast in the predictive performance between the USD and SGD models compared to the EUR model regarding short-term purchasing price predictions. While the USD and SGD models exhibit strong accuracy in forecasting these movements, the EUR model lags behind, indicating a need for improvement. The considerable difference between the optimal architecture and the forecasting ability of the EUR model, with a MAE gap of approximately 40.94, highlights the importance of reassessing and optimizing its parameters. Such steps are essential to improve its predictive precision and match the proficiency demonstrated by the USD and SGD models in capturing short-term currency price changes. Through meticulous parameter optimization, addressing these shortcomings could potentially narrow the gap and enhance the EUR model's effectiveness in forecasting currency prices over the short term.</w:t>
+      </w:r>
+    </w:p>
+    <w:p>
+      <w:pPr>
         <w:rPr>
           <w:rFonts w:ascii="Arial" w:hAnsi="Arial" w:cs="Arial"/>
           <w:b/>
@@ -3452,6 +4372,14 @@
           <w:bCs/>
         </w:rPr>
       </w:pPr>
+      <w:r>
+        <w:rPr>
+          <w:rFonts w:ascii="Arial" w:hAnsi="Arial" w:cs="Arial"/>
+          <w:b/>
+          <w:bCs/>
+        </w:rPr>
+        <w:br w:type="page"/>
+      </w:r>
     </w:p>
     <w:p>
       <w:pPr>
@@ -3467,6 +4395,7 @@
           <w:b/>
           <w:bCs/>
         </w:rPr>
+        <w:lastRenderedPageBreak/>
         <w:t>4. Conclusion</w:t>
       </w:r>
     </w:p>
@@ -4034,7 +4963,7 @@
 </file>
 
 <file path=word/endnotes.xml><?xml version="1.0" encoding="utf-8"?>
-<w:endnotes xmlns:wpc="http://schemas.microsoft.com/office/word/2010/wordprocessingCanvas" xmlns:cx="http://schemas.microsoft.com/office/drawing/2014/chartex" xmlns:cx1="http://schemas.microsoft.com/office/drawing/2015/9/8/chartex" xmlns:cx2="http://schemas.microsoft.com/office/drawing/2015/10/21/chartex" xmlns:cx3="http://schemas.microsoft.com/office/drawing/2016/5/9/chartex" xmlns:cx4="http://schemas.microsoft.com/office/drawing/2016/5/10/chartex" xmlns:cx5="http://schemas.microsoft.com/office/drawing/2016/5/11/chartex" xmlns:cx6="http://schemas.microsoft.com/office/drawing/2016/5/12/chartex" xmlns:cx7="http://schemas.microsoft.com/office/drawing/2016/5/13/chartex" xmlns:cx8="http://schemas.microsoft.com/office/drawing/2016/5/14/chartex" xmlns:mc="http://schemas.openxmlformats.org/markup-compatibility/2006" xmlns:aink="http://schemas.microsoft.com/office/drawing/2016/ink" xmlns:am3d="http://schemas.microsoft.com/office/drawing/2017/model3d" xmlns:o="urn:schemas-microsoft-com:office:office" xmlns:r="http://schemas.openxmlformats.org/officeDocument/2006/relationships" xmlns:m="http://schemas.openxmlformats.org/officeDocument/2006/math" xmlns:v="urn:schemas-microsoft-com:vml" xmlns:wp14="http://schemas.microsoft.com/office/word/2010/wordprocessingDrawing" xmlns:wp="http://schemas.openxmlformats.org/drawingml/2006/wordprocessingDrawing" xmlns:w10="urn:schemas-microsoft-com:office:word" xmlns:w="http://schemas.openxmlformats.org/wordprocessingml/2006/main" xmlns:w14="http://schemas.microsoft.com/office/word/2010/wordml" xmlns:w15="http://schemas.microsoft.com/office/word/2012/wordml" xmlns:w16cex="http://schemas.microsoft.com/office/word/2018/wordml/cex" xmlns:w16cid="http://schemas.microsoft.com/office/word/2016/wordml/cid" xmlns:w16="http://schemas.microsoft.com/office/word/2018/wordml" xmlns:w16se="http://schemas.microsoft.com/office/word/2015/wordml/symex" xmlns:wpg="http://schemas.microsoft.com/office/word/2010/wordprocessingGroup" xmlns:wpi="http://schemas.microsoft.com/office/word/2010/wordprocessingInk" xmlns:wne="http://schemas.microsoft.com/office/word/2006/wordml" xmlns:wps="http://schemas.microsoft.com/office/word/2010/wordprocessingShape" mc:Ignorable="w14 w15 w16se w16cid w16 w16cex wp14">
+<w:endnotes xmlns:wpc="http://schemas.microsoft.com/office/word/2010/wordprocessingCanvas" xmlns:cx="http://schemas.microsoft.com/office/drawing/2014/chartex" xmlns:cx1="http://schemas.microsoft.com/office/drawing/2015/9/8/chartex" xmlns:cx2="http://schemas.microsoft.com/office/drawing/2015/10/21/chartex" xmlns:cx3="http://schemas.microsoft.com/office/drawing/2016/5/9/chartex" xmlns:cx4="http://schemas.microsoft.com/office/drawing/2016/5/10/chartex" xmlns:cx5="http://schemas.microsoft.com/office/drawing/2016/5/11/chartex" xmlns:cx6="http://schemas.microsoft.com/office/drawing/2016/5/12/chartex" xmlns:cx7="http://schemas.microsoft.com/office/drawing/2016/5/13/chartex" xmlns:cx8="http://schemas.microsoft.com/office/drawing/2016/5/14/chartex" xmlns:mc="http://schemas.openxmlformats.org/markup-compatibility/2006" xmlns:aink="http://schemas.microsoft.com/office/drawing/2016/ink" xmlns:am3d="http://schemas.microsoft.com/office/drawing/2017/model3d" xmlns:o="urn:schemas-microsoft-com:office:office" xmlns:r="http://schemas.openxmlformats.org/officeDocument/2006/relationships" xmlns:m="http://schemas.openxmlformats.org/officeDocument/2006/math" xmlns:v="urn:schemas-microsoft-com:vml" xmlns:wp14="http://schemas.microsoft.com/office/word/2010/wordprocessingDrawing" xmlns:wp="http://schemas.openxmlformats.org/drawingml/2006/wordprocessingDrawing" xmlns:w10="urn:schemas-microsoft-com:office:word" xmlns:w="http://schemas.openxmlformats.org/wordprocessingml/2006/main" xmlns:w14="http://schemas.microsoft.com/office/word/2010/wordml" xmlns:w15="http://schemas.microsoft.com/office/word/2012/wordml" xmlns:w16cex="http://schemas.microsoft.com/office/word/2018/wordml/cex" xmlns:w16cid="http://schemas.microsoft.com/office/word/2016/wordml/cid" xmlns:w16="http://schemas.microsoft.com/office/word/2018/wordml" xmlns:w16sdtdh="http://schemas.microsoft.com/office/word/2020/wordml/sdtdatahash" xmlns:w16se="http://schemas.microsoft.com/office/word/2015/wordml/symex" xmlns:wpg="http://schemas.microsoft.com/office/word/2010/wordprocessingGroup" xmlns:wpi="http://schemas.microsoft.com/office/word/2010/wordprocessingInk" xmlns:wne="http://schemas.microsoft.com/office/word/2006/wordml" xmlns:wps="http://schemas.microsoft.com/office/word/2010/wordprocessingShape" mc:Ignorable="w14 w15 w16se w16cid w16 w16cex w16sdtdh wp14">
   <w:endnote w:type="separator" w:id="-1">
     <w:p>
       <w:r>
@@ -4053,7 +4982,7 @@
 </file>
 
 <file path=word/footnotes.xml><?xml version="1.0" encoding="utf-8"?>
-<w:footnotes xmlns:wpc="http://schemas.microsoft.com/office/word/2010/wordprocessingCanvas" xmlns:cx="http://schemas.microsoft.com/office/drawing/2014/chartex" xmlns:cx1="http://schemas.microsoft.com/office/drawing/2015/9/8/chartex" xmlns:cx2="http://schemas.microsoft.com/office/drawing/2015/10/21/chartex" xmlns:cx3="http://schemas.microsoft.com/office/drawing/2016/5/9/chartex" xmlns:cx4="http://schemas.microsoft.com/office/drawing/2016/5/10/chartex" xmlns:cx5="http://schemas.microsoft.com/office/drawing/2016/5/11/chartex" xmlns:cx6="http://schemas.microsoft.com/office/drawing/2016/5/12/chartex" xmlns:cx7="http://schemas.microsoft.com/office/drawing/2016/5/13/chartex" xmlns:cx8="http://schemas.microsoft.com/office/drawing/2016/5/14/chartex" xmlns:mc="http://schemas.openxmlformats.org/markup-compatibility/2006" xmlns:aink="http://schemas.microsoft.com/office/drawing/2016/ink" xmlns:am3d="http://schemas.microsoft.com/office/drawing/2017/model3d" xmlns:o="urn:schemas-microsoft-com:office:office" xmlns:r="http://schemas.openxmlformats.org/officeDocument/2006/relationships" xmlns:m="http://schemas.openxmlformats.org/officeDocument/2006/math" xmlns:v="urn:schemas-microsoft-com:vml" xmlns:wp14="http://schemas.microsoft.com/office/word/2010/wordprocessingDrawing" xmlns:wp="http://schemas.openxmlformats.org/drawingml/2006/wordprocessingDrawing" xmlns:w10="urn:schemas-microsoft-com:office:word" xmlns:w="http://schemas.openxmlformats.org/wordprocessingml/2006/main" xmlns:w14="http://schemas.microsoft.com/office/word/2010/wordml" xmlns:w15="http://schemas.microsoft.com/office/word/2012/wordml" xmlns:w16cex="http://schemas.microsoft.com/office/word/2018/wordml/cex" xmlns:w16cid="http://schemas.microsoft.com/office/word/2016/wordml/cid" xmlns:w16="http://schemas.microsoft.com/office/word/2018/wordml" xmlns:w16se="http://schemas.microsoft.com/office/word/2015/wordml/symex" xmlns:wpg="http://schemas.microsoft.com/office/word/2010/wordprocessingGroup" xmlns:wpi="http://schemas.microsoft.com/office/word/2010/wordprocessingInk" xmlns:wne="http://schemas.microsoft.com/office/word/2006/wordml" xmlns:wps="http://schemas.microsoft.com/office/word/2010/wordprocessingShape" mc:Ignorable="w14 w15 w16se w16cid w16 w16cex wp14">
+<w:footnotes xmlns:wpc="http://schemas.microsoft.com/office/word/2010/wordprocessingCanvas" xmlns:cx="http://schemas.microsoft.com/office/drawing/2014/chartex" xmlns:cx1="http://schemas.microsoft.com/office/drawing/2015/9/8/chartex" xmlns:cx2="http://schemas.microsoft.com/office/drawing/2015/10/21/chartex" xmlns:cx3="http://schemas.microsoft.com/office/drawing/2016/5/9/chartex" xmlns:cx4="http://schemas.microsoft.com/office/drawing/2016/5/10/chartex" xmlns:cx5="http://schemas.microsoft.com/office/drawing/2016/5/11/chartex" xmlns:cx6="http://schemas.microsoft.com/office/drawing/2016/5/12/chartex" xmlns:cx7="http://schemas.microsoft.com/office/drawing/2016/5/13/chartex" xmlns:cx8="http://schemas.microsoft.com/office/drawing/2016/5/14/chartex" xmlns:mc="http://schemas.openxmlformats.org/markup-compatibility/2006" xmlns:aink="http://schemas.microsoft.com/office/drawing/2016/ink" xmlns:am3d="http://schemas.microsoft.com/office/drawing/2017/model3d" xmlns:o="urn:schemas-microsoft-com:office:office" xmlns:r="http://schemas.openxmlformats.org/officeDocument/2006/relationships" xmlns:m="http://schemas.openxmlformats.org/officeDocument/2006/math" xmlns:v="urn:schemas-microsoft-com:vml" xmlns:wp14="http://schemas.microsoft.com/office/word/2010/wordprocessingDrawing" xmlns:wp="http://schemas.openxmlformats.org/drawingml/2006/wordprocessingDrawing" xmlns:w10="urn:schemas-microsoft-com:office:word" xmlns:w="http://schemas.openxmlformats.org/wordprocessingml/2006/main" xmlns:w14="http://schemas.microsoft.com/office/word/2010/wordml" xmlns:w15="http://schemas.microsoft.com/office/word/2012/wordml" xmlns:w16cex="http://schemas.microsoft.com/office/word/2018/wordml/cex" xmlns:w16cid="http://schemas.microsoft.com/office/word/2016/wordml/cid" xmlns:w16="http://schemas.microsoft.com/office/word/2018/wordml" xmlns:w16sdtdh="http://schemas.microsoft.com/office/word/2020/wordml/sdtdatahash" xmlns:w16se="http://schemas.microsoft.com/office/word/2015/wordml/symex" xmlns:wpg="http://schemas.microsoft.com/office/word/2010/wordprocessingGroup" xmlns:wpi="http://schemas.microsoft.com/office/word/2010/wordprocessingInk" xmlns:wne="http://schemas.microsoft.com/office/word/2006/wordml" xmlns:wps="http://schemas.microsoft.com/office/word/2010/wordprocessingShape" mc:Ignorable="w14 w15 w16se w16cid w16 w16cex w16sdtdh wp14">
   <w:footnote w:type="separator" w:id="-1">
     <w:p>
       <w:r>
@@ -4072,7 +5001,7 @@
 </file>
 
 <file path=word/header1.xml><?xml version="1.0" encoding="utf-8"?>
-<w:hdr xmlns:wpc="http://schemas.microsoft.com/office/word/2010/wordprocessingCanvas" xmlns:cx="http://schemas.microsoft.com/office/drawing/2014/chartex" xmlns:cx1="http://schemas.microsoft.com/office/drawing/2015/9/8/chartex" xmlns:cx2="http://schemas.microsoft.com/office/drawing/2015/10/21/chartex" xmlns:cx3="http://schemas.microsoft.com/office/drawing/2016/5/9/chartex" xmlns:cx4="http://schemas.microsoft.com/office/drawing/2016/5/10/chartex" xmlns:cx5="http://schemas.microsoft.com/office/drawing/2016/5/11/chartex" xmlns:cx6="http://schemas.microsoft.com/office/drawing/2016/5/12/chartex" xmlns:cx7="http://schemas.microsoft.com/office/drawing/2016/5/13/chartex" xmlns:cx8="http://schemas.microsoft.com/office/drawing/2016/5/14/chartex" xmlns:mc="http://schemas.openxmlformats.org/markup-compatibility/2006" xmlns:aink="http://schemas.microsoft.com/office/drawing/2016/ink" xmlns:am3d="http://schemas.microsoft.com/office/drawing/2017/model3d" xmlns:o="urn:schemas-microsoft-com:office:office" xmlns:r="http://schemas.openxmlformats.org/officeDocument/2006/relationships" xmlns:m="http://schemas.openxmlformats.org/officeDocument/2006/math" xmlns:v="urn:schemas-microsoft-com:vml" xmlns:wp14="http://schemas.microsoft.com/office/word/2010/wordprocessingDrawing" xmlns:wp="http://schemas.openxmlformats.org/drawingml/2006/wordprocessingDrawing" xmlns:w10="urn:schemas-microsoft-com:office:word" xmlns:w="http://schemas.openxmlformats.org/wordprocessingml/2006/main" xmlns:w14="http://schemas.microsoft.com/office/word/2010/wordml" xmlns:w15="http://schemas.microsoft.com/office/word/2012/wordml" xmlns:w16cex="http://schemas.microsoft.com/office/word/2018/wordml/cex" xmlns:w16cid="http://schemas.microsoft.com/office/word/2016/wordml/cid" xmlns:w16="http://schemas.microsoft.com/office/word/2018/wordml" xmlns:w16se="http://schemas.microsoft.com/office/word/2015/wordml/symex" xmlns:wpg="http://schemas.microsoft.com/office/word/2010/wordprocessingGroup" xmlns:wpi="http://schemas.microsoft.com/office/word/2010/wordprocessingInk" xmlns:wne="http://schemas.microsoft.com/office/word/2006/wordml" xmlns:wps="http://schemas.microsoft.com/office/word/2010/wordprocessingShape" mc:Ignorable="w14 w15 w16se w16cid w16 w16cex wp14">
+<w:hdr xmlns:wpc="http://schemas.microsoft.com/office/word/2010/wordprocessingCanvas" xmlns:cx="http://schemas.microsoft.com/office/drawing/2014/chartex" xmlns:cx1="http://schemas.microsoft.com/office/drawing/2015/9/8/chartex" xmlns:cx2="http://schemas.microsoft.com/office/drawing/2015/10/21/chartex" xmlns:cx3="http://schemas.microsoft.com/office/drawing/2016/5/9/chartex" xmlns:cx4="http://schemas.microsoft.com/office/drawing/2016/5/10/chartex" xmlns:cx5="http://schemas.microsoft.com/office/drawing/2016/5/11/chartex" xmlns:cx6="http://schemas.microsoft.com/office/drawing/2016/5/12/chartex" xmlns:cx7="http://schemas.microsoft.com/office/drawing/2016/5/13/chartex" xmlns:cx8="http://schemas.microsoft.com/office/drawing/2016/5/14/chartex" xmlns:mc="http://schemas.openxmlformats.org/markup-compatibility/2006" xmlns:aink="http://schemas.microsoft.com/office/drawing/2016/ink" xmlns:am3d="http://schemas.microsoft.com/office/drawing/2017/model3d" xmlns:o="urn:schemas-microsoft-com:office:office" xmlns:r="http://schemas.openxmlformats.org/officeDocument/2006/relationships" xmlns:m="http://schemas.openxmlformats.org/officeDocument/2006/math" xmlns:v="urn:schemas-microsoft-com:vml" xmlns:wp14="http://schemas.microsoft.com/office/word/2010/wordprocessingDrawing" xmlns:wp="http://schemas.openxmlformats.org/drawingml/2006/wordprocessingDrawing" xmlns:w10="urn:schemas-microsoft-com:office:word" xmlns:w="http://schemas.openxmlformats.org/wordprocessingml/2006/main" xmlns:w14="http://schemas.microsoft.com/office/word/2010/wordml" xmlns:w15="http://schemas.microsoft.com/office/word/2012/wordml" xmlns:w16cex="http://schemas.microsoft.com/office/word/2018/wordml/cex" xmlns:w16cid="http://schemas.microsoft.com/office/word/2016/wordml/cid" xmlns:w16="http://schemas.microsoft.com/office/word/2018/wordml" xmlns:w16sdtdh="http://schemas.microsoft.com/office/word/2020/wordml/sdtdatahash" xmlns:w16se="http://schemas.microsoft.com/office/word/2015/wordml/symex" xmlns:wpg="http://schemas.microsoft.com/office/word/2010/wordprocessingGroup" xmlns:wpi="http://schemas.microsoft.com/office/word/2010/wordprocessingInk" xmlns:wne="http://schemas.microsoft.com/office/word/2006/wordml" xmlns:wps="http://schemas.microsoft.com/office/word/2010/wordprocessingShape" mc:Ignorable="w14 w15 w16se w16cid w16 w16cex w16sdtdh wp14">
   <w:p>
     <w:pPr>
       <w:pStyle w:val="Header"/>
@@ -4102,7 +5031,7 @@
       <mc:AlternateContent>
         <mc:Choice Requires="wps">
           <w:drawing>
-            <wp:anchor distT="0" distB="0" distL="114300" distR="114300" simplePos="0" relativeHeight="251657728" behindDoc="0" locked="0" layoutInCell="1" allowOverlap="1" wp14:anchorId="1C5BE723" wp14:editId="0CBEDEB1">
+            <wp:anchor distT="0" distB="0" distL="114300" distR="114300" simplePos="0" relativeHeight="251662336" behindDoc="0" locked="0" layoutInCell="1" allowOverlap="1" wp14:anchorId="1C5BE723" wp14:editId="0CBEDEB1">
               <wp:simplePos x="0" y="0"/>
               <wp:positionH relativeFrom="column">
                 <wp:posOffset>-11430</wp:posOffset>
@@ -4163,7 +5092,7 @@
         </mc:Choice>
         <mc:Fallback>
           <w:pict>
-            <v:line w14:anchorId="292C665D" id="Line 2" o:spid="_x0000_s1026" style="position:absolute;z-index:251657728;visibility:visible;mso-wrap-style:square;mso-width-percent:0;mso-height-percent:0;mso-wrap-distance-left:9pt;mso-wrap-distance-top:0;mso-wrap-distance-right:9pt;mso-wrap-distance-bottom:0;mso-position-horizontal:absolute;mso-position-horizontal-relative:text;mso-position-vertical:absolute;mso-position-vertical-relative:text;mso-width-percent:0;mso-height-percent:0;mso-width-relative:page;mso-height-relative:page" from="-.9pt,14.85pt" to="429.2pt,14.85pt" o:gfxdata="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"/>
+            <v:line w14:anchorId="618997B6" id="Line 2" o:spid="_x0000_s1026" style="position:absolute;z-index:251662336;visibility:visible;mso-wrap-style:square;mso-width-percent:0;mso-height-percent:0;mso-wrap-distance-left:9pt;mso-wrap-distance-top:0;mso-wrap-distance-right:9pt;mso-wrap-distance-bottom:0;mso-position-horizontal:absolute;mso-position-horizontal-relative:text;mso-position-vertical:absolute;mso-position-vertical-relative:text;mso-width-percent:0;mso-height-percent:0;mso-width-relative:page;mso-height-relative:page" from="-.9pt,14.85pt" to="429.2pt,14.85pt" o:gfxdata="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"/>
           </w:pict>
         </mc:Fallback>
       </mc:AlternateContent>
@@ -4186,7 +5115,7 @@
 </file>
 
 <file path=word/header2.xml><?xml version="1.0" encoding="utf-8"?>
-<w:hdr xmlns:wpc="http://schemas.microsoft.com/office/word/2010/wordprocessingCanvas" xmlns:cx="http://schemas.microsoft.com/office/drawing/2014/chartex" xmlns:cx1="http://schemas.microsoft.com/office/drawing/2015/9/8/chartex" xmlns:cx2="http://schemas.microsoft.com/office/drawing/2015/10/21/chartex" xmlns:cx3="http://schemas.microsoft.com/office/drawing/2016/5/9/chartex" xmlns:cx4="http://schemas.microsoft.com/office/drawing/2016/5/10/chartex" xmlns:cx5="http://schemas.microsoft.com/office/drawing/2016/5/11/chartex" xmlns:cx6="http://schemas.microsoft.com/office/drawing/2016/5/12/chartex" xmlns:cx7="http://schemas.microsoft.com/office/drawing/2016/5/13/chartex" xmlns:cx8="http://schemas.microsoft.com/office/drawing/2016/5/14/chartex" xmlns:mc="http://schemas.openxmlformats.org/markup-compatibility/2006" xmlns:aink="http://schemas.microsoft.com/office/drawing/2016/ink" xmlns:am3d="http://schemas.microsoft.com/office/drawing/2017/model3d" xmlns:o="urn:schemas-microsoft-com:office:office" xmlns:r="http://schemas.openxmlformats.org/officeDocument/2006/relationships" xmlns:m="http://schemas.openxmlformats.org/officeDocument/2006/math" xmlns:v="urn:schemas-microsoft-com:vml" xmlns:wp14="http://schemas.microsoft.com/office/word/2010/wordprocessingDrawing" xmlns:wp="http://schemas.openxmlformats.org/drawingml/2006/wordprocessingDrawing" xmlns:w10="urn:schemas-microsoft-com:office:word" xmlns:w="http://schemas.openxmlformats.org/wordprocessingml/2006/main" xmlns:w14="http://schemas.microsoft.com/office/word/2010/wordml" xmlns:w15="http://schemas.microsoft.com/office/word/2012/wordml" xmlns:w16cex="http://schemas.microsoft.com/office/word/2018/wordml/cex" xmlns:w16cid="http://schemas.microsoft.com/office/word/2016/wordml/cid" xmlns:w16="http://schemas.microsoft.com/office/word/2018/wordml" xmlns:w16se="http://schemas.microsoft.com/office/word/2015/wordml/symex" xmlns:wpg="http://schemas.microsoft.com/office/word/2010/wordprocessingGroup" xmlns:wpi="http://schemas.microsoft.com/office/word/2010/wordprocessingInk" xmlns:wne="http://schemas.microsoft.com/office/word/2006/wordml" xmlns:wps="http://schemas.microsoft.com/office/word/2010/wordprocessingShape" mc:Ignorable="w14 w15 w16se w16cid w16 w16cex wp14">
+<w:hdr xmlns:wpc="http://schemas.microsoft.com/office/word/2010/wordprocessingCanvas" xmlns:cx="http://schemas.microsoft.com/office/drawing/2014/chartex" xmlns:cx1="http://schemas.microsoft.com/office/drawing/2015/9/8/chartex" xmlns:cx2="http://schemas.microsoft.com/office/drawing/2015/10/21/chartex" xmlns:cx3="http://schemas.microsoft.com/office/drawing/2016/5/9/chartex" xmlns:cx4="http://schemas.microsoft.com/office/drawing/2016/5/10/chartex" xmlns:cx5="http://schemas.microsoft.com/office/drawing/2016/5/11/chartex" xmlns:cx6="http://schemas.microsoft.com/office/drawing/2016/5/12/chartex" xmlns:cx7="http://schemas.microsoft.com/office/drawing/2016/5/13/chartex" xmlns:cx8="http://schemas.microsoft.com/office/drawing/2016/5/14/chartex" xmlns:mc="http://schemas.openxmlformats.org/markup-compatibility/2006" xmlns:aink="http://schemas.microsoft.com/office/drawing/2016/ink" xmlns:am3d="http://schemas.microsoft.com/office/drawing/2017/model3d" xmlns:o="urn:schemas-microsoft-com:office:office" xmlns:r="http://schemas.openxmlformats.org/officeDocument/2006/relationships" xmlns:m="http://schemas.openxmlformats.org/officeDocument/2006/math" xmlns:v="urn:schemas-microsoft-com:vml" xmlns:wp14="http://schemas.microsoft.com/office/word/2010/wordprocessingDrawing" xmlns:wp="http://schemas.openxmlformats.org/drawingml/2006/wordprocessingDrawing" xmlns:w10="urn:schemas-microsoft-com:office:word" xmlns:w="http://schemas.openxmlformats.org/wordprocessingml/2006/main" xmlns:w14="http://schemas.microsoft.com/office/word/2010/wordml" xmlns:w15="http://schemas.microsoft.com/office/word/2012/wordml" xmlns:w16cex="http://schemas.microsoft.com/office/word/2018/wordml/cex" xmlns:w16cid="http://schemas.microsoft.com/office/word/2016/wordml/cid" xmlns:w16="http://schemas.microsoft.com/office/word/2018/wordml" xmlns:w16sdtdh="http://schemas.microsoft.com/office/word/2020/wordml/sdtdatahash" xmlns:w16se="http://schemas.microsoft.com/office/word/2015/wordml/symex" xmlns:wpg="http://schemas.microsoft.com/office/word/2010/wordprocessingGroup" xmlns:wpi="http://schemas.microsoft.com/office/word/2010/wordprocessingInk" xmlns:wne="http://schemas.microsoft.com/office/word/2006/wordml" xmlns:wps="http://schemas.microsoft.com/office/word/2010/wordprocessingShape" mc:Ignorable="w14 w15 w16se w16cid w16 w16cex w16sdtdh wp14">
   <w:p>
     <w:pPr>
       <w:pStyle w:val="Header"/>
@@ -4197,7 +5126,7 @@
 </file>
 
 <file path=word/header3.xml><?xml version="1.0" encoding="utf-8"?>
-<w:hdr xmlns:wpc="http://schemas.microsoft.com/office/word/2010/wordprocessingCanvas" xmlns:cx="http://schemas.microsoft.com/office/drawing/2014/chartex" xmlns:cx1="http://schemas.microsoft.com/office/drawing/2015/9/8/chartex" xmlns:cx2="http://schemas.microsoft.com/office/drawing/2015/10/21/chartex" xmlns:cx3="http://schemas.microsoft.com/office/drawing/2016/5/9/chartex" xmlns:cx4="http://schemas.microsoft.com/office/drawing/2016/5/10/chartex" xmlns:cx5="http://schemas.microsoft.com/office/drawing/2016/5/11/chartex" xmlns:cx6="http://schemas.microsoft.com/office/drawing/2016/5/12/chartex" xmlns:cx7="http://schemas.microsoft.com/office/drawing/2016/5/13/chartex" xmlns:cx8="http://schemas.microsoft.com/office/drawing/2016/5/14/chartex" xmlns:mc="http://schemas.openxmlformats.org/markup-compatibility/2006" xmlns:aink="http://schemas.microsoft.com/office/drawing/2016/ink" xmlns:am3d="http://schemas.microsoft.com/office/drawing/2017/model3d" xmlns:o="urn:schemas-microsoft-com:office:office" xmlns:r="http://schemas.openxmlformats.org/officeDocument/2006/relationships" xmlns:m="http://schemas.openxmlformats.org/officeDocument/2006/math" xmlns:v="urn:schemas-microsoft-com:vml" xmlns:wp14="http://schemas.microsoft.com/office/word/2010/wordprocessingDrawing" xmlns:wp="http://schemas.openxmlformats.org/drawingml/2006/wordprocessingDrawing" xmlns:w10="urn:schemas-microsoft-com:office:word" xmlns:w="http://schemas.openxmlformats.org/wordprocessingml/2006/main" xmlns:w14="http://schemas.microsoft.com/office/word/2010/wordml" xmlns:w15="http://schemas.microsoft.com/office/word/2012/wordml" xmlns:w16cex="http://schemas.microsoft.com/office/word/2018/wordml/cex" xmlns:w16cid="http://schemas.microsoft.com/office/word/2016/wordml/cid" xmlns:w16="http://schemas.microsoft.com/office/word/2018/wordml" xmlns:w16se="http://schemas.microsoft.com/office/word/2015/wordml/symex" xmlns:wpg="http://schemas.microsoft.com/office/word/2010/wordprocessingGroup" xmlns:wpi="http://schemas.microsoft.com/office/word/2010/wordprocessingInk" xmlns:wne="http://schemas.microsoft.com/office/word/2006/wordml" xmlns:wps="http://schemas.microsoft.com/office/word/2010/wordprocessingShape" mc:Ignorable="w14 w15 w16se w16cid w16 w16cex wp14">
+<w:hdr xmlns:wpc="http://schemas.microsoft.com/office/word/2010/wordprocessingCanvas" xmlns:cx="http://schemas.microsoft.com/office/drawing/2014/chartex" xmlns:cx1="http://schemas.microsoft.com/office/drawing/2015/9/8/chartex" xmlns:cx2="http://schemas.microsoft.com/office/drawing/2015/10/21/chartex" xmlns:cx3="http://schemas.microsoft.com/office/drawing/2016/5/9/chartex" xmlns:cx4="http://schemas.microsoft.com/office/drawing/2016/5/10/chartex" xmlns:cx5="http://schemas.microsoft.com/office/drawing/2016/5/11/chartex" xmlns:cx6="http://schemas.microsoft.com/office/drawing/2016/5/12/chartex" xmlns:cx7="http://schemas.microsoft.com/office/drawing/2016/5/13/chartex" xmlns:cx8="http://schemas.microsoft.com/office/drawing/2016/5/14/chartex" xmlns:mc="http://schemas.openxmlformats.org/markup-compatibility/2006" xmlns:aink="http://schemas.microsoft.com/office/drawing/2016/ink" xmlns:am3d="http://schemas.microsoft.com/office/drawing/2017/model3d" xmlns:o="urn:schemas-microsoft-com:office:office" xmlns:r="http://schemas.openxmlformats.org/officeDocument/2006/relationships" xmlns:m="http://schemas.openxmlformats.org/officeDocument/2006/math" xmlns:v="urn:schemas-microsoft-com:vml" xmlns:wp14="http://schemas.microsoft.com/office/word/2010/wordprocessingDrawing" xmlns:wp="http://schemas.openxmlformats.org/drawingml/2006/wordprocessingDrawing" xmlns:w10="urn:schemas-microsoft-com:office:word" xmlns:w="http://schemas.openxmlformats.org/wordprocessingml/2006/main" xmlns:w14="http://schemas.microsoft.com/office/word/2010/wordml" xmlns:w15="http://schemas.microsoft.com/office/word/2012/wordml" xmlns:w16cex="http://schemas.microsoft.com/office/word/2018/wordml/cex" xmlns:w16cid="http://schemas.microsoft.com/office/word/2016/wordml/cid" xmlns:w16="http://schemas.microsoft.com/office/word/2018/wordml" xmlns:w16sdtdh="http://schemas.microsoft.com/office/word/2020/wordml/sdtdatahash" xmlns:w16se="http://schemas.microsoft.com/office/word/2015/wordml/symex" xmlns:wpg="http://schemas.microsoft.com/office/word/2010/wordprocessingGroup" xmlns:wpi="http://schemas.microsoft.com/office/word/2010/wordprocessingInk" xmlns:wne="http://schemas.microsoft.com/office/word/2006/wordml" xmlns:wps="http://schemas.microsoft.com/office/word/2010/wordprocessingShape" mc:Ignorable="w14 w15 w16se w16cid w16 w16cex w16sdtdh wp14">
   <w:p>
     <w:pPr>
       <w:pStyle w:val="Header"/>
@@ -4242,7 +5171,7 @@
       <mc:AlternateContent>
         <mc:Choice Requires="wps">
           <w:drawing>
-            <wp:anchor distT="0" distB="0" distL="114300" distR="114300" simplePos="0" relativeHeight="251656704" behindDoc="0" locked="0" layoutInCell="1" allowOverlap="1" wp14:anchorId="1171EFE4" wp14:editId="5B0CAB29">
+            <wp:anchor distT="0" distB="0" distL="114300" distR="114300" simplePos="0" relativeHeight="251657216" behindDoc="0" locked="0" layoutInCell="1" allowOverlap="1" wp14:anchorId="1171EFE4" wp14:editId="5B0CAB29">
               <wp:simplePos x="0" y="0"/>
               <wp:positionH relativeFrom="column">
                 <wp:posOffset>0</wp:posOffset>
@@ -4303,7 +5232,7 @@
         </mc:Choice>
         <mc:Fallback>
           <w:pict>
-            <v:line w14:anchorId="13E175B0" id="Line 1" o:spid="_x0000_s1026" style="position:absolute;z-index:251656704;visibility:visible;mso-wrap-style:square;mso-width-percent:0;mso-height-percent:0;mso-wrap-distance-left:9pt;mso-wrap-distance-top:0;mso-wrap-distance-right:9pt;mso-wrap-distance-bottom:0;mso-position-horizontal:absolute;mso-position-horizontal-relative:text;mso-position-vertical:absolute;mso-position-vertical-relative:text;mso-width-percent:0;mso-height-percent:0;mso-width-relative:page;mso-height-relative:page" from="0,6.2pt" to="423pt,6.2pt" o:gfxdata="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"/>
+            <v:line w14:anchorId="11AE76C2" id="Line 1" o:spid="_x0000_s1026" style="position:absolute;z-index:251657216;visibility:visible;mso-wrap-style:square;mso-width-percent:0;mso-height-percent:0;mso-wrap-distance-left:9pt;mso-wrap-distance-top:0;mso-wrap-distance-right:9pt;mso-wrap-distance-bottom:0;mso-position-horizontal:absolute;mso-position-horizontal-relative:text;mso-position-vertical:absolute;mso-position-vertical-relative:text;mso-width-percent:0;mso-height-percent:0;mso-width-relative:page;mso-height-relative:page" from="0,6.2pt" to="423pt,6.2pt" o:gfxdata="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"/>
           </w:pict>
         </mc:Fallback>
       </mc:AlternateContent>
@@ -4320,7 +5249,7 @@
 </file>
 
 <file path=word/numbering.xml><?xml version="1.0" encoding="utf-8"?>
-<w:numbering xmlns:wpc="http://schemas.microsoft.com/office/word/2010/wordprocessingCanvas" xmlns:cx="http://schemas.microsoft.com/office/drawing/2014/chartex" xmlns:cx1="http://schemas.microsoft.com/office/drawing/2015/9/8/chartex" xmlns:cx2="http://schemas.microsoft.com/office/drawing/2015/10/21/chartex" xmlns:cx3="http://schemas.microsoft.com/office/drawing/2016/5/9/chartex" xmlns:cx4="http://schemas.microsoft.com/office/drawing/2016/5/10/chartex" xmlns:cx5="http://schemas.microsoft.com/office/drawing/2016/5/11/chartex" xmlns:cx6="http://schemas.microsoft.com/office/drawing/2016/5/12/chartex" xmlns:cx7="http://schemas.microsoft.com/office/drawing/2016/5/13/chartex" xmlns:cx8="http://schemas.microsoft.com/office/drawing/2016/5/14/chartex" xmlns:mc="http://schemas.openxmlformats.org/markup-compatibility/2006" xmlns:aink="http://schemas.microsoft.com/office/drawing/2016/ink" xmlns:am3d="http://schemas.microsoft.com/office/drawing/2017/model3d" xmlns:o="urn:schemas-microsoft-com:office:office" xmlns:r="http://schemas.openxmlformats.org/officeDocument/2006/relationships" xmlns:m="http://schemas.openxmlformats.org/officeDocument/2006/math" xmlns:v="urn:schemas-microsoft-com:vml" xmlns:wp14="http://schemas.microsoft.com/office/word/2010/wordprocessingDrawing" xmlns:wp="http://schemas.openxmlformats.org/drawingml/2006/wordprocessingDrawing" xmlns:w10="urn:schemas-microsoft-com:office:word" xmlns:w="http://schemas.openxmlformats.org/wordprocessingml/2006/main" xmlns:w14="http://schemas.microsoft.com/office/word/2010/wordml" xmlns:w15="http://schemas.microsoft.com/office/word/2012/wordml" xmlns:w16cex="http://schemas.microsoft.com/office/word/2018/wordml/cex" xmlns:w16cid="http://schemas.microsoft.com/office/word/2016/wordml/cid" xmlns:w16="http://schemas.microsoft.com/office/word/2018/wordml" xmlns:w16se="http://schemas.microsoft.com/office/word/2015/wordml/symex" xmlns:wpg="http://schemas.microsoft.com/office/word/2010/wordprocessingGroup" xmlns:wpi="http://schemas.microsoft.com/office/word/2010/wordprocessingInk" xmlns:wne="http://schemas.microsoft.com/office/word/2006/wordml" xmlns:wps="http://schemas.microsoft.com/office/word/2010/wordprocessingShape" mc:Ignorable="w14 w15 w16se w16cid w16 w16cex wp14">
+<w:numbering xmlns:wpc="http://schemas.microsoft.com/office/word/2010/wordprocessingCanvas" xmlns:cx="http://schemas.microsoft.com/office/drawing/2014/chartex" xmlns:cx1="http://schemas.microsoft.com/office/drawing/2015/9/8/chartex" xmlns:cx2="http://schemas.microsoft.com/office/drawing/2015/10/21/chartex" xmlns:cx3="http://schemas.microsoft.com/office/drawing/2016/5/9/chartex" xmlns:cx4="http://schemas.microsoft.com/office/drawing/2016/5/10/chartex" xmlns:cx5="http://schemas.microsoft.com/office/drawing/2016/5/11/chartex" xmlns:cx6="http://schemas.microsoft.com/office/drawing/2016/5/12/chartex" xmlns:cx7="http://schemas.microsoft.com/office/drawing/2016/5/13/chartex" xmlns:cx8="http://schemas.microsoft.com/office/drawing/2016/5/14/chartex" xmlns:mc="http://schemas.openxmlformats.org/markup-compatibility/2006" xmlns:aink="http://schemas.microsoft.com/office/drawing/2016/ink" xmlns:am3d="http://schemas.microsoft.com/office/drawing/2017/model3d" xmlns:o="urn:schemas-microsoft-com:office:office" xmlns:r="http://schemas.openxmlformats.org/officeDocument/2006/relationships" xmlns:m="http://schemas.openxmlformats.org/officeDocument/2006/math" xmlns:v="urn:schemas-microsoft-com:vml" xmlns:wp14="http://schemas.microsoft.com/office/word/2010/wordprocessingDrawing" xmlns:wp="http://schemas.openxmlformats.org/drawingml/2006/wordprocessingDrawing" xmlns:w10="urn:schemas-microsoft-com:office:word" xmlns:w="http://schemas.openxmlformats.org/wordprocessingml/2006/main" xmlns:w14="http://schemas.microsoft.com/office/word/2010/wordml" xmlns:w15="http://schemas.microsoft.com/office/word/2012/wordml" xmlns:w16cex="http://schemas.microsoft.com/office/word/2018/wordml/cex" xmlns:w16cid="http://schemas.microsoft.com/office/word/2016/wordml/cid" xmlns:w16="http://schemas.microsoft.com/office/word/2018/wordml" xmlns:w16sdtdh="http://schemas.microsoft.com/office/word/2020/wordml/sdtdatahash" xmlns:w16se="http://schemas.microsoft.com/office/word/2015/wordml/symex" xmlns:wpg="http://schemas.microsoft.com/office/word/2010/wordprocessingGroup" xmlns:wpi="http://schemas.microsoft.com/office/word/2010/wordprocessingInk" xmlns:wne="http://schemas.microsoft.com/office/word/2006/wordml" xmlns:wps="http://schemas.microsoft.com/office/word/2010/wordprocessingShape" mc:Ignorable="w14 w15 w16se w16cid w16 w16cex w16sdtdh wp14">
   <w:abstractNum w:abstractNumId="0" w15:restartNumberingAfterBreak="0">
     <w:nsid w:val="018F7250"/>
     <w:multiLevelType w:val="hybridMultilevel"/>
@@ -6165,7 +7094,7 @@
 </file>
 
 <file path=word/styles.xml><?xml version="1.0" encoding="utf-8"?>
-<w:styles xmlns:mc="http://schemas.openxmlformats.org/markup-compatibility/2006" xmlns:r="http://schemas.openxmlformats.org/officeDocument/2006/relationships" xmlns:w="http://schemas.openxmlformats.org/wordprocessingml/2006/main" xmlns:w14="http://schemas.microsoft.com/office/word/2010/wordml" xmlns:w15="http://schemas.microsoft.com/office/word/2012/wordml" xmlns:w16cex="http://schemas.microsoft.com/office/word/2018/wordml/cex" xmlns:w16cid="http://schemas.microsoft.com/office/word/2016/wordml/cid" xmlns:w16="http://schemas.microsoft.com/office/word/2018/wordml" xmlns:w16se="http://schemas.microsoft.com/office/word/2015/wordml/symex" mc:Ignorable="w14 w15 w16se w16cid w16 w16cex">
+<w:styles xmlns:mc="http://schemas.openxmlformats.org/markup-compatibility/2006" xmlns:r="http://schemas.openxmlformats.org/officeDocument/2006/relationships" xmlns:w="http://schemas.openxmlformats.org/wordprocessingml/2006/main" xmlns:w14="http://schemas.microsoft.com/office/word/2010/wordml" xmlns:w15="http://schemas.microsoft.com/office/word/2012/wordml" xmlns:w16cex="http://schemas.microsoft.com/office/word/2018/wordml/cex" xmlns:w16cid="http://schemas.microsoft.com/office/word/2016/wordml/cid" xmlns:w16="http://schemas.microsoft.com/office/word/2018/wordml" xmlns:w16sdtdh="http://schemas.microsoft.com/office/word/2020/wordml/sdtdatahash" xmlns:w16se="http://schemas.microsoft.com/office/word/2015/wordml/symex" mc:Ignorable="w14 w15 w16se w16cid w16 w16cex w16sdtdh">
   <w:docDefaults>
     <w:rPrDefault>
       <w:rPr>

</xml_diff>